<commit_message>
Document sprint 5 Closes #19
</commit_message>
<xml_diff>
--- a/Documentación/Anexos.docx
+++ b/Documentación/Anexos.docx
@@ -1326,46 +1326,12 @@
         <w:pStyle w:val="Ttulo3"/>
       </w:pPr>
       <w:r>
-        <w:t xml:space="preserve">Sprint </w:t>
-      </w:r>
-      <w:r>
-        <w:t>4</w:t>
-      </w:r>
-      <w:r>
-        <w:t xml:space="preserve"> (</w:t>
-      </w:r>
-      <w:r>
-        <w:t>15</w:t>
-      </w:r>
-      <w:r>
-        <w:t xml:space="preserve">/05/2024 – </w:t>
-      </w:r>
-      <w:r>
-        <w:t>22</w:t>
-      </w:r>
-      <w:r>
-        <w:t>/05/2024)</w:t>
-      </w:r>
-    </w:p>
-    <w:p>
-      <w:r>
-        <w:t xml:space="preserve">Este sprint se ha centrado en migrar el algoritmo genético de la librería </w:t>
-      </w:r>
-      <w:proofErr w:type="spellStart"/>
-      <w:r>
-        <w:t>deap</w:t>
-      </w:r>
-      <w:proofErr w:type="spellEnd"/>
-      <w:r>
-        <w:t xml:space="preserve"> a </w:t>
-      </w:r>
-      <w:proofErr w:type="spellStart"/>
-      <w:r>
-        <w:t>pymoo</w:t>
-      </w:r>
-      <w:proofErr w:type="spellEnd"/>
-      <w:r>
-        <w:t>.</w:t>
+        <w:t>Sprint 4 (15/05/2024 – 22/05/2024)</w:t>
+      </w:r>
+    </w:p>
+    <w:p>
+      <w:r>
+        <w:t>Este sprint se ha centrado en migrar el algoritmo genético de la librería deap a pymoo.</w:t>
       </w:r>
     </w:p>
     <w:p>
@@ -1375,41 +1341,29 @@
     </w:p>
     <w:p>
       <w:r>
-        <w:t>#12 Documentar sprint 3. Se estimó un tiempo de 30 minutos y se completó en 40 minutos.</w:t>
-      </w:r>
-    </w:p>
-    <w:p>
-      <w:r>
-        <w:t xml:space="preserve"># 13 Cambio de biblioteca de </w:t>
-      </w:r>
-      <w:proofErr w:type="spellStart"/>
-      <w:r>
-        <w:t>deap</w:t>
-      </w:r>
-      <w:proofErr w:type="spellEnd"/>
-      <w:r>
-        <w:t xml:space="preserve"> a </w:t>
-      </w:r>
-      <w:proofErr w:type="spellStart"/>
-      <w:r>
-        <w:t>pymoo</w:t>
-      </w:r>
-      <w:proofErr w:type="spellEnd"/>
-      <w:r>
-        <w:t xml:space="preserve">. Se estimo un tiempo de 6 horas y se completó en 10 horas. No se consiguió replicar del todo el funcionamiento que tenía el algoritmo con la biblioteca </w:t>
-      </w:r>
-      <w:proofErr w:type="spellStart"/>
-      <w:r>
-        <w:t>deap</w:t>
-      </w:r>
-      <w:proofErr w:type="spellEnd"/>
-      <w:r>
-        <w:t>.</w:t>
-      </w:r>
-    </w:p>
-    <w:p>
-      <w:r>
-        <w:t>También se programaron para este sprint la función de creación de un archivo final y la de descarga del archivo pero no dio tiempo a empezarlas.</w:t>
+        <w:t xml:space="preserve">#12 Documentar </w:t>
+      </w:r>
+      <w:r>
+        <w:t xml:space="preserve">el </w:t>
+      </w:r>
+      <w:r>
+        <w:t>sprint 3. Se estimó un tiempo de 30 minutos y se completó en 40 minutos.</w:t>
+      </w:r>
+    </w:p>
+    <w:p>
+      <w:r>
+        <w:t># 13 Cambio de biblioteca de deap a pymoo. Se estimo un tiempo de 6 horas y se completó en 10 horas. No se consiguió replicar del todo el funcionamiento que tenía el algoritmo con la biblioteca deap.</w:t>
+      </w:r>
+    </w:p>
+    <w:p>
+      <w:r>
+        <w:t xml:space="preserve">También se programaron para este sprint la función de creación de un archivo final y la de descarga del archivo pero no </w:t>
+      </w:r>
+      <w:r>
+        <w:t>llegué</w:t>
+      </w:r>
+      <w:r>
+        <w:t xml:space="preserve"> a empezarlas.</w:t>
       </w:r>
     </w:p>
     <w:p>
@@ -1429,25 +1383,114 @@
         <w:pStyle w:val="Ttulo3"/>
       </w:pPr>
       <w:r>
+        <w:t xml:space="preserve">Sprint 5 (22/05/2024 – </w:t>
+      </w:r>
+      <w:r>
+        <w:t>05</w:t>
+      </w:r>
+      <w:r>
+        <w:t>/0</w:t>
+      </w:r>
+      <w:r>
+        <w:t>6</w:t>
+      </w:r>
+      <w:r>
+        <w:t>/2024)</w:t>
+      </w:r>
+    </w:p>
+    <w:p>
+      <w:r>
+        <w:t>Este sprint se ha centrado en realizar correcciones sobre el algoritmo genético y añadir la funcionalidad de descarga de varios archivos a partir de una solución.</w:t>
+      </w:r>
+    </w:p>
+    <w:p>
+      <w:r>
+        <w:t>Las tareas programadas fueron las siguientes:</w:t>
+      </w:r>
+    </w:p>
+    <w:p>
+      <w:r>
+        <w:t># 14 Documentar el sprint 4. Se estimó un tiempo de 30 minutos y se completó en 10 minutos.</w:t>
+      </w:r>
+    </w:p>
+    <w:p>
+      <w:r>
+        <w:t># 16 Selección de parámetros para el algoritmo genético.</w:t>
+      </w:r>
+      <w:r>
+        <w:t xml:space="preserve"> Se estimó</w:t>
+      </w:r>
+      <w:r>
+        <w:t xml:space="preserve"> un tiempo de 20 horas y se completó en 15 horas. En esta tarea no sólo se seleccionaron los parámetros por defecto del algoritmo </w:t>
+      </w:r>
+      <w:r>
+        <w:t xml:space="preserve">genético, </w:t>
+      </w:r>
+      <w:r>
+        <w:t>sino que también se cambió el algoritmo para que no devolviese la misma solución siempre.</w:t>
+      </w:r>
+    </w:p>
+    <w:p>
+      <w:r>
+        <w:t xml:space="preserve"># </w:t>
+      </w:r>
+      <w:r>
+        <w:t>11 Implementar una función para crear el archivo final. Se estimó un tiempo de 2 horas y se completó en 5 horas. Surgió un problema con la representación en imagen de networkx y los auto enlaces.</w:t>
+      </w:r>
+    </w:p>
+    <w:p>
+      <w:r>
+        <w:t># 18 Implementar descargas para el algoritmo genético. Se estimó un tiempo de 2 horas y se completó en el tiempo previsto. Se codificaron los archivos para su descarga a través de la página web.</w:t>
+      </w:r>
+    </w:p>
+    <w:p>
+      <w:r>
+        <w:lastRenderedPageBreak/>
+        <w:t>También se programaron las tareas de documentar el algoritmo genético y la creación de test pero no llegué a empezarlas.</w:t>
+      </w:r>
+    </w:p>
+    <w:p>
+      <w:r>
+        <w:t>Retrospectiva del sprint. Este sprint se ha extendido una semana más porque al acabar la primera semana no realicé ninguna tarea. Los nombres dados a las tareas no han sido del todo adecuados y eso ha provocado confusión sobre cómo abordarlas, retrasando su inicio.</w:t>
+      </w:r>
+    </w:p>
+    <w:p/>
+    <w:p>
+      <w:pPr>
+        <w:pStyle w:val="Ttulo3"/>
+      </w:pPr>
+      <w:r>
         <w:t xml:space="preserve">Sprint </w:t>
       </w:r>
       <w:r>
-        <w:t>5</w:t>
+        <w:t>6</w:t>
       </w:r>
       <w:r>
         <w:t xml:space="preserve"> (</w:t>
       </w:r>
       <w:r>
-        <w:t>22</w:t>
-      </w:r>
-      <w:r>
-        <w:t>/05/2024 – 2</w:t>
-      </w:r>
-      <w:r>
-        <w:t>9</w:t>
-      </w:r>
-      <w:r>
-        <w:t>/05/2024)</w:t>
+        <w:t>05</w:t>
+      </w:r>
+      <w:r>
+        <w:t>/0</w:t>
+      </w:r>
+      <w:r>
+        <w:t>6</w:t>
+      </w:r>
+      <w:r>
+        <w:t xml:space="preserve">/2024 – </w:t>
+      </w:r>
+      <w:r>
+        <w:t>12</w:t>
+      </w:r>
+      <w:r>
+        <w:t>/0</w:t>
+      </w:r>
+      <w:r>
+        <w:t>6</w:t>
+      </w:r>
+      <w:r>
+        <w:t>/2024)</w:t>
       </w:r>
     </w:p>
     <w:p/>
@@ -2067,7 +2110,7 @@
   <w:style w:type="paragraph" w:default="1" w:styleId="Normal">
     <w:name w:val="Normal"/>
     <w:qFormat/>
-    <w:rsid w:val="003E510E"/>
+    <w:rsid w:val="004B5EF1"/>
     <w:pPr>
       <w:jc w:val="both"/>
     </w:pPr>
@@ -2523,10 +2566,14 @@
     <w:rsid w:val="00193283"/>
     <w:rsid w:val="00263018"/>
     <w:rsid w:val="003B3BF7"/>
+    <w:rsid w:val="004D1341"/>
     <w:rsid w:val="00565D5D"/>
     <w:rsid w:val="00666F33"/>
+    <w:rsid w:val="00700E41"/>
+    <w:rsid w:val="00717B17"/>
     <w:rsid w:val="00734D3D"/>
     <w:rsid w:val="008134BB"/>
+    <w:rsid w:val="009C4FA5"/>
     <w:rsid w:val="009D2478"/>
     <w:rsid w:val="00BA2EE5"/>
     <w:rsid w:val="00BB74AB"/>

</xml_diff>

<commit_message>
Document sprint 6 Closes #25
</commit_message>
<xml_diff>
--- a/Documentación/Anexos.docx
+++ b/Documentación/Anexos.docx
@@ -599,39 +599,7 @@
                                 <w:sz w:val="36"/>
                                 <w:szCs w:val="36"/>
                               </w:rPr>
-                              <w:t xml:space="preserve">Dr. </w:t>
-                            </w:r>
-                            <w:r>
-                              <w:rPr>
-                                <w:b w:val="0"/>
-                                <w:sz w:val="36"/>
-                                <w:szCs w:val="36"/>
-                              </w:rPr>
-                              <w:t>José</w:t>
-                            </w:r>
-                            <w:r>
-                              <w:rPr>
-                                <w:b w:val="0"/>
-                                <w:sz w:val="36"/>
-                                <w:szCs w:val="36"/>
-                              </w:rPr>
-                              <w:t xml:space="preserve"> Manuel </w:t>
-                            </w:r>
-                            <w:r>
-                              <w:rPr>
-                                <w:b w:val="0"/>
-                                <w:sz w:val="36"/>
-                                <w:szCs w:val="36"/>
-                              </w:rPr>
-                              <w:t>Galán</w:t>
-                            </w:r>
-                            <w:r>
-                              <w:rPr>
-                                <w:b w:val="0"/>
-                                <w:sz w:val="36"/>
-                                <w:szCs w:val="36"/>
-                              </w:rPr>
-                              <w:t xml:space="preserve"> Ordax </w:t>
+                              <w:t xml:space="preserve">Dr. José Manuel Galán Ordax </w:t>
                             </w:r>
                           </w:p>
                           <w:p>
@@ -650,31 +618,7 @@
                                 <w:sz w:val="36"/>
                                 <w:szCs w:val="36"/>
                               </w:rPr>
-                              <w:t>y</w:t>
-                            </w:r>
-                            <w:r>
-                              <w:rPr>
-                                <w:b w:val="0"/>
-                                <w:sz w:val="36"/>
-                                <w:szCs w:val="36"/>
-                              </w:rPr>
-                              <w:t xml:space="preserve"> </w:t>
-                            </w:r>
-                            <w:r>
-                              <w:rPr>
-                                <w:b w:val="0"/>
-                                <w:sz w:val="36"/>
-                                <w:szCs w:val="36"/>
-                              </w:rPr>
-                              <w:t xml:space="preserve">Dra. Virginia Ahedo </w:t>
-                            </w:r>
-                            <w:r>
-                              <w:rPr>
-                                <w:b w:val="0"/>
-                                <w:sz w:val="36"/>
-                                <w:szCs w:val="36"/>
-                              </w:rPr>
-                              <w:t>García</w:t>
+                              <w:t>y Dra. Virginia Ahedo García</w:t>
                             </w:r>
                           </w:p>
                           <w:p/>
@@ -1892,6 +1836,24 @@
       </w:pPr>
       <w:r>
         <w:t>Sprint 6 (05/06/2024 – 12/06/2024)</w:t>
+      </w:r>
+    </w:p>
+    <w:p/>
+    <w:p/>
+    <w:p>
+      <w:r>
+        <w:t xml:space="preserve"># 23 </w:t>
+      </w:r>
+      <w:r>
+        <w:t>Añadir la decisión de parámetros para el usuario</w:t>
+      </w:r>
+      <w:r>
+        <w:t>. Se estimó un tiempo de 1 hora y se completó en 3 horas.</w:t>
+      </w:r>
+    </w:p>
+    <w:p>
+      <w:r>
+        <w:t># 24 Bug creación red aleatoria. Se estimó un tiempo de 1 hora y 30 minutos y se completó en 2 horas.</w:t>
       </w:r>
     </w:p>
     <w:p/>

</xml_diff>

<commit_message>
Add document sprint 6 #25
</commit_message>
<xml_diff>
--- a/Documentación/Anexos.docx
+++ b/Documentación/Anexos.docx
@@ -96,7 +96,7 @@
               <w:noProof/>
             </w:rPr>
             <w:drawing>
-              <wp:anchor distT="0" distB="0" distL="114300" distR="114300" simplePos="0" relativeHeight="251660288" behindDoc="0" locked="0" layoutInCell="1" allowOverlap="1" wp14:anchorId="4C75A955" wp14:editId="55DAB004">
+              <wp:anchor distT="0" distB="0" distL="114300" distR="114300" simplePos="0" relativeHeight="251660288" behindDoc="0" locked="0" layoutInCell="1" allowOverlap="1" wp14:anchorId="4C75A955" wp14:editId="2CD1CAF0">
                 <wp:simplePos x="0" y="0"/>
                 <wp:positionH relativeFrom="margin">
                   <wp:align>right</wp:align>
@@ -158,7 +158,7 @@
             <mc:AlternateContent>
               <mc:Choice Requires="wps">
                 <w:drawing>
-                  <wp:anchor distT="0" distB="0" distL="114300" distR="114300" simplePos="0" relativeHeight="251661312" behindDoc="0" locked="0" layoutInCell="1" allowOverlap="1" wp14:anchorId="7AD9B0B6" wp14:editId="4767BA46">
+                  <wp:anchor distT="0" distB="0" distL="114300" distR="114300" simplePos="0" relativeHeight="251661312" behindDoc="0" locked="0" layoutInCell="1" allowOverlap="1" wp14:anchorId="7AD9B0B6" wp14:editId="6D233BA7">
                     <wp:simplePos x="0" y="0"/>
                     <wp:positionH relativeFrom="margin">
                       <wp:posOffset>220345</wp:posOffset>
@@ -167,7 +167,7 @@
                       <wp:posOffset>88265</wp:posOffset>
                     </wp:positionV>
                     <wp:extent cx="4157980" cy="1709144"/>
-                    <wp:effectExtent l="0" t="0" r="13970" b="24765"/>
+                    <wp:effectExtent l="0" t="0" r="0" b="5715"/>
                     <wp:wrapNone/>
                     <wp:docPr id="395521780" name="Rectángulo 5"/>
                     <wp:cNvGraphicFramePr/>
@@ -186,39 +186,37 @@
                             <a:solidFill>
                               <a:srgbClr val="E6E6FF"/>
                             </a:solidFill>
+                            <a:ln>
+                              <a:noFill/>
+                            </a:ln>
                           </wps:spPr>
                           <wps:style>
-                            <a:lnRef idx="3">
-                              <a:schemeClr val="lt1"/>
+                            <a:lnRef idx="2">
+                              <a:schemeClr val="dk1"/>
                             </a:lnRef>
                             <a:fillRef idx="1">
-                              <a:schemeClr val="accent4"/>
+                              <a:schemeClr val="lt1"/>
                             </a:fillRef>
-                            <a:effectRef idx="1">
-                              <a:schemeClr val="accent4"/>
+                            <a:effectRef idx="0">
+                              <a:schemeClr val="dk1"/>
                             </a:effectRef>
                             <a:fontRef idx="minor">
-                              <a:schemeClr val="lt1"/>
+                              <a:schemeClr val="dk1"/>
                             </a:fontRef>
                           </wps:style>
                           <wps:txbx>
                             <w:txbxContent>
                               <w:p>
                                 <w:pPr>
-                                  <w:pStyle w:val="Ttulo1"/>
-                                  <w:spacing w:line="240" w:lineRule="auto"/>
                                   <w:jc w:val="center"/>
                                   <w:rPr>
-                                    <w:b w:val="0"/>
-                                    <w:bCs/>
+                                    <w:b/>
                                     <w:sz w:val="36"/>
                                     <w:szCs w:val="36"/>
                                   </w:rPr>
                                 </w:pPr>
                                 <w:r>
                                   <w:rPr>
-                                    <w:b w:val="0"/>
-                                    <w:bCs/>
                                     <w:sz w:val="36"/>
                                     <w:szCs w:val="36"/>
                                   </w:rPr>
@@ -226,8 +224,6 @@
                                 </w:r>
                                 <w:r>
                                   <w:rPr>
-                                    <w:b w:val="0"/>
-                                    <w:bCs/>
                                     <w:sz w:val="36"/>
                                     <w:szCs w:val="36"/>
                                   </w:rPr>
@@ -235,8 +231,6 @@
                                 </w:r>
                                 <w:r>
                                   <w:rPr>
-                                    <w:b w:val="0"/>
-                                    <w:bCs/>
                                     <w:sz w:val="36"/>
                                     <w:szCs w:val="36"/>
                                   </w:rPr>
@@ -245,15 +239,19 @@
                               </w:p>
                               <w:p>
                                 <w:pPr>
-                                  <w:pStyle w:val="Ttulo1"/>
-                                  <w:spacing w:line="240" w:lineRule="auto"/>
                                   <w:jc w:val="center"/>
                                   <w:rPr>
+                                    <w:b/>
+                                    <w:bCs/>
+                                    <w:sz w:val="44"/>
                                     <w:szCs w:val="44"/>
                                   </w:rPr>
                                 </w:pPr>
                                 <w:r>
                                   <w:rPr>
+                                    <w:b/>
+                                    <w:bCs/>
+                                    <w:sz w:val="44"/>
                                     <w:szCs w:val="44"/>
                                   </w:rPr>
                                   <w:t>Sibling Rewiring 2.0</w:t>
@@ -261,20 +259,17 @@
                               </w:p>
                               <w:p>
                                 <w:pPr>
-                                  <w:pStyle w:val="Ttulo1"/>
-                                  <w:spacing w:line="240" w:lineRule="auto"/>
                                   <w:jc w:val="center"/>
                                   <w:rPr>
-                                    <w:b w:val="0"/>
-                                    <w:bCs/>
+                                    <w:b/>
                                     <w:sz w:val="41"/>
+                                    <w:szCs w:val="41"/>
                                   </w:rPr>
                                 </w:pPr>
                                 <w:r>
                                   <w:rPr>
-                                    <w:b w:val="0"/>
-                                    <w:bCs/>
                                     <w:sz w:val="41"/>
+                                    <w:szCs w:val="41"/>
                                   </w:rPr>
                                   <w:t>Documentación Técnica</w:t>
                                 </w:r>
@@ -302,25 +297,20 @@
               </mc:Choice>
               <mc:Fallback>
                 <w:pict>
-                  <v:rect w14:anchorId="7AD9B0B6" id="Rectángulo 5" o:spid="_x0000_s1026" style="position:absolute;margin-left:17.35pt;margin-top:6.95pt;width:327.4pt;height:134.6pt;z-index:251661312;visibility:visible;mso-wrap-style:square;mso-width-percent:0;mso-height-percent:0;mso-wrap-distance-left:9pt;mso-wrap-distance-top:0;mso-wrap-distance-right:9pt;mso-wrap-distance-bottom:0;mso-position-horizontal:absolute;mso-position-horizontal-relative:margin;mso-position-vertical:absolute;mso-position-vertical-relative:text;mso-width-percent:0;mso-height-percent:0;mso-width-relative:margin;mso-height-relative:margin;v-text-anchor:middle" o:gfxdata="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" fillcolor="#e6e6ff" strokecolor="white [3201]" strokeweight="1.5pt">
+                  <v:rect w14:anchorId="7AD9B0B6" id="Rectángulo 5" o:spid="_x0000_s1026" style="position:absolute;margin-left:17.35pt;margin-top:6.95pt;width:327.4pt;height:134.6pt;z-index:251661312;visibility:visible;mso-wrap-style:square;mso-width-percent:0;mso-height-percent:0;mso-wrap-distance-left:9pt;mso-wrap-distance-top:0;mso-wrap-distance-right:9pt;mso-wrap-distance-bottom:0;mso-position-horizontal:absolute;mso-position-horizontal-relative:margin;mso-position-vertical:absolute;mso-position-vertical-relative:text;mso-width-percent:0;mso-height-percent:0;mso-width-relative:margin;mso-height-relative:margin;v-text-anchor:middle" o:gfxdata="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" fillcolor="#e6e6ff" stroked="f" strokeweight="1pt">
                     <v:textbox>
                       <w:txbxContent>
                         <w:p>
                           <w:pPr>
-                            <w:pStyle w:val="Ttulo1"/>
-                            <w:spacing w:line="240" w:lineRule="auto"/>
                             <w:jc w:val="center"/>
                             <w:rPr>
-                              <w:b w:val="0"/>
-                              <w:bCs/>
+                              <w:b/>
                               <w:sz w:val="36"/>
                               <w:szCs w:val="36"/>
                             </w:rPr>
                           </w:pPr>
                           <w:r>
                             <w:rPr>
-                              <w:b w:val="0"/>
-                              <w:bCs/>
                               <w:sz w:val="36"/>
                               <w:szCs w:val="36"/>
                             </w:rPr>
@@ -328,8 +318,6 @@
                           </w:r>
                           <w:r>
                             <w:rPr>
-                              <w:b w:val="0"/>
-                              <w:bCs/>
                               <w:sz w:val="36"/>
                               <w:szCs w:val="36"/>
                             </w:rPr>
@@ -337,8 +325,6 @@
                           </w:r>
                           <w:r>
                             <w:rPr>
-                              <w:b w:val="0"/>
-                              <w:bCs/>
                               <w:sz w:val="36"/>
                               <w:szCs w:val="36"/>
                             </w:rPr>
@@ -347,15 +333,19 @@
                         </w:p>
                         <w:p>
                           <w:pPr>
-                            <w:pStyle w:val="Ttulo1"/>
-                            <w:spacing w:line="240" w:lineRule="auto"/>
                             <w:jc w:val="center"/>
                             <w:rPr>
+                              <w:b/>
+                              <w:bCs/>
+                              <w:sz w:val="44"/>
                               <w:szCs w:val="44"/>
                             </w:rPr>
                           </w:pPr>
                           <w:r>
                             <w:rPr>
+                              <w:b/>
+                              <w:bCs/>
+                              <w:sz w:val="44"/>
                               <w:szCs w:val="44"/>
                             </w:rPr>
                             <w:t>Sibling Rewiring 2.0</w:t>
@@ -363,20 +353,17 @@
                         </w:p>
                         <w:p>
                           <w:pPr>
-                            <w:pStyle w:val="Ttulo1"/>
-                            <w:spacing w:line="240" w:lineRule="auto"/>
                             <w:jc w:val="center"/>
                             <w:rPr>
-                              <w:b w:val="0"/>
-                              <w:bCs/>
+                              <w:b/>
                               <w:sz w:val="41"/>
+                              <w:szCs w:val="41"/>
                             </w:rPr>
                           </w:pPr>
                           <w:r>
                             <w:rPr>
-                              <w:b w:val="0"/>
-                              <w:bCs/>
                               <w:sz w:val="41"/>
+                              <w:szCs w:val="41"/>
                             </w:rPr>
                             <w:t>Documentación Técnica</w:t>
                           </w:r>
@@ -447,19 +434,15 @@
                         <w:txbxContent>
                           <w:p>
                             <w:pPr>
-                              <w:pStyle w:val="Ttulo2"/>
                               <w:jc w:val="center"/>
                               <w:rPr>
-                                <w:b w:val="0"/>
-                                <w:bCs/>
+                                <w:b/>
                                 <w:sz w:val="36"/>
                                 <w:szCs w:val="36"/>
                               </w:rPr>
                             </w:pPr>
                             <w:r>
                               <w:rPr>
-                                <w:b w:val="0"/>
-                                <w:bCs/>
                                 <w:sz w:val="36"/>
                                 <w:szCs w:val="36"/>
                               </w:rPr>
@@ -467,38 +450,23 @@
                             </w:r>
                             <w:r>
                               <w:rPr>
-                                <w:b w:val="0"/>
-                                <w:bCs/>
                                 <w:sz w:val="36"/>
                                 <w:szCs w:val="36"/>
                               </w:rPr>
                               <w:t>Rubén Arasti Blanco</w:t>
                             </w:r>
-                            <w:r>
-                              <w:rPr>
-                                <w:b w:val="0"/>
-                                <w:bCs/>
-                                <w:sz w:val="36"/>
-                                <w:szCs w:val="36"/>
-                              </w:rPr>
-                              <w:t xml:space="preserve"> </w:t>
-                            </w:r>
                           </w:p>
                           <w:p>
                             <w:pPr>
-                              <w:pStyle w:val="Ttulo2"/>
                               <w:jc w:val="center"/>
                               <w:rPr>
-                                <w:b w:val="0"/>
-                                <w:bCs/>
+                                <w:b/>
                                 <w:sz w:val="36"/>
                                 <w:szCs w:val="36"/>
                               </w:rPr>
                             </w:pPr>
                             <w:r>
                               <w:rPr>
-                                <w:b w:val="0"/>
-                                <w:bCs/>
                                 <w:sz w:val="36"/>
                                 <w:szCs w:val="36"/>
                               </w:rPr>
@@ -506,8 +474,6 @@
                             </w:r>
                             <w:r>
                               <w:rPr>
-                                <w:b w:val="0"/>
-                                <w:bCs/>
                                 <w:sz w:val="36"/>
                                 <w:szCs w:val="36"/>
                               </w:rPr>
@@ -515,8 +481,6 @@
                             </w:r>
                             <w:r>
                               <w:rPr>
-                                <w:b w:val="0"/>
-                                <w:bCs/>
                                 <w:sz w:val="36"/>
                                 <w:szCs w:val="36"/>
                               </w:rPr>
@@ -524,8 +488,6 @@
                             </w:r>
                             <w:r>
                               <w:rPr>
-                                <w:b w:val="0"/>
-                                <w:bCs/>
                                 <w:sz w:val="36"/>
                                 <w:szCs w:val="36"/>
                               </w:rPr>
@@ -533,8 +495,6 @@
                             </w:r>
                             <w:r>
                               <w:rPr>
-                                <w:b w:val="0"/>
-                                <w:bCs/>
                                 <w:sz w:val="36"/>
                                 <w:szCs w:val="36"/>
                               </w:rPr>
@@ -542,8 +502,6 @@
                             </w:r>
                             <w:r>
                               <w:rPr>
-                                <w:b w:val="0"/>
-                                <w:bCs/>
                                 <w:sz w:val="36"/>
                                 <w:szCs w:val="36"/>
                               </w:rPr>
@@ -551,8 +509,6 @@
                             </w:r>
                             <w:r>
                               <w:rPr>
-                                <w:b w:val="0"/>
-                                <w:bCs/>
                                 <w:sz w:val="36"/>
                                 <w:szCs w:val="36"/>
                               </w:rPr>
@@ -561,17 +517,15 @@
                           </w:p>
                           <w:p>
                             <w:pPr>
-                              <w:pStyle w:val="Ttulo2"/>
                               <w:jc w:val="center"/>
                               <w:rPr>
-                                <w:b w:val="0"/>
+                                <w:b/>
                                 <w:sz w:val="36"/>
                                 <w:szCs w:val="36"/>
                               </w:rPr>
                             </w:pPr>
                             <w:r>
                               <w:rPr>
-                                <w:b w:val="0"/>
                                 <w:sz w:val="36"/>
                                 <w:szCs w:val="36"/>
                               </w:rPr>
@@ -579,7 +533,6 @@
                             </w:r>
                             <w:r>
                               <w:rPr>
-                                <w:b w:val="0"/>
                                 <w:sz w:val="36"/>
                                 <w:szCs w:val="36"/>
                               </w:rPr>
@@ -587,7 +540,6 @@
                             </w:r>
                             <w:r>
                               <w:rPr>
-                                <w:b w:val="0"/>
                                 <w:sz w:val="36"/>
                                 <w:szCs w:val="36"/>
                               </w:rPr>
@@ -595,26 +547,23 @@
                             </w:r>
                             <w:r>
                               <w:rPr>
-                                <w:b w:val="0"/>
                                 <w:sz w:val="36"/>
                                 <w:szCs w:val="36"/>
                               </w:rPr>
-                              <w:t xml:space="preserve">Dr. José Manuel Galán Ordax </w:t>
+                              <w:t>Dr. José Manuel Galán Ordax</w:t>
                             </w:r>
                           </w:p>
                           <w:p>
                             <w:pPr>
-                              <w:pStyle w:val="Ttulo2"/>
                               <w:jc w:val="center"/>
                               <w:rPr>
-                                <w:b w:val="0"/>
+                                <w:b/>
                                 <w:sz w:val="36"/>
                                 <w:szCs w:val="36"/>
                               </w:rPr>
                             </w:pPr>
                             <w:r>
                               <w:rPr>
-                                <w:b w:val="0"/>
                                 <w:sz w:val="36"/>
                                 <w:szCs w:val="36"/>
                               </w:rPr>
@@ -650,19 +599,15 @@
                   <w:txbxContent>
                     <w:p>
                       <w:pPr>
-                        <w:pStyle w:val="Ttulo2"/>
                         <w:jc w:val="center"/>
                         <w:rPr>
-                          <w:b w:val="0"/>
-                          <w:bCs/>
+                          <w:b/>
                           <w:sz w:val="36"/>
                           <w:szCs w:val="36"/>
                         </w:rPr>
                       </w:pPr>
                       <w:r>
                         <w:rPr>
-                          <w:b w:val="0"/>
-                          <w:bCs/>
                           <w:sz w:val="36"/>
                           <w:szCs w:val="36"/>
                         </w:rPr>
@@ -670,38 +615,23 @@
                       </w:r>
                       <w:r>
                         <w:rPr>
-                          <w:b w:val="0"/>
-                          <w:bCs/>
                           <w:sz w:val="36"/>
                           <w:szCs w:val="36"/>
                         </w:rPr>
                         <w:t>Rubén Arasti Blanco</w:t>
                       </w:r>
-                      <w:r>
-                        <w:rPr>
-                          <w:b w:val="0"/>
-                          <w:bCs/>
-                          <w:sz w:val="36"/>
-                          <w:szCs w:val="36"/>
-                        </w:rPr>
-                        <w:t xml:space="preserve"> </w:t>
-                      </w:r>
                     </w:p>
                     <w:p>
                       <w:pPr>
-                        <w:pStyle w:val="Ttulo2"/>
                         <w:jc w:val="center"/>
                         <w:rPr>
-                          <w:b w:val="0"/>
-                          <w:bCs/>
+                          <w:b/>
                           <w:sz w:val="36"/>
                           <w:szCs w:val="36"/>
                         </w:rPr>
                       </w:pPr>
                       <w:r>
                         <w:rPr>
-                          <w:b w:val="0"/>
-                          <w:bCs/>
                           <w:sz w:val="36"/>
                           <w:szCs w:val="36"/>
                         </w:rPr>
@@ -709,8 +639,6 @@
                       </w:r>
                       <w:r>
                         <w:rPr>
-                          <w:b w:val="0"/>
-                          <w:bCs/>
                           <w:sz w:val="36"/>
                           <w:szCs w:val="36"/>
                         </w:rPr>
@@ -718,8 +646,6 @@
                       </w:r>
                       <w:r>
                         <w:rPr>
-                          <w:b w:val="0"/>
-                          <w:bCs/>
                           <w:sz w:val="36"/>
                           <w:szCs w:val="36"/>
                         </w:rPr>
@@ -727,8 +653,6 @@
                       </w:r>
                       <w:r>
                         <w:rPr>
-                          <w:b w:val="0"/>
-                          <w:bCs/>
                           <w:sz w:val="36"/>
                           <w:szCs w:val="36"/>
                         </w:rPr>
@@ -736,8 +660,6 @@
                       </w:r>
                       <w:r>
                         <w:rPr>
-                          <w:b w:val="0"/>
-                          <w:bCs/>
                           <w:sz w:val="36"/>
                           <w:szCs w:val="36"/>
                         </w:rPr>
@@ -745,8 +667,6 @@
                       </w:r>
                       <w:r>
                         <w:rPr>
-                          <w:b w:val="0"/>
-                          <w:bCs/>
                           <w:sz w:val="36"/>
                           <w:szCs w:val="36"/>
                         </w:rPr>
@@ -754,8 +674,6 @@
                       </w:r>
                       <w:r>
                         <w:rPr>
-                          <w:b w:val="0"/>
-                          <w:bCs/>
                           <w:sz w:val="36"/>
                           <w:szCs w:val="36"/>
                         </w:rPr>
@@ -764,17 +682,15 @@
                     </w:p>
                     <w:p>
                       <w:pPr>
-                        <w:pStyle w:val="Ttulo2"/>
                         <w:jc w:val="center"/>
                         <w:rPr>
-                          <w:b w:val="0"/>
+                          <w:b/>
                           <w:sz w:val="36"/>
                           <w:szCs w:val="36"/>
                         </w:rPr>
                       </w:pPr>
                       <w:r>
                         <w:rPr>
-                          <w:b w:val="0"/>
                           <w:sz w:val="36"/>
                           <w:szCs w:val="36"/>
                         </w:rPr>
@@ -782,7 +698,6 @@
                       </w:r>
                       <w:r>
                         <w:rPr>
-                          <w:b w:val="0"/>
                           <w:sz w:val="36"/>
                           <w:szCs w:val="36"/>
                         </w:rPr>
@@ -790,7 +705,6 @@
                       </w:r>
                       <w:r>
                         <w:rPr>
-                          <w:b w:val="0"/>
                           <w:sz w:val="36"/>
                           <w:szCs w:val="36"/>
                         </w:rPr>
@@ -798,86 +712,27 @@
                       </w:r>
                       <w:r>
                         <w:rPr>
-                          <w:b w:val="0"/>
                           <w:sz w:val="36"/>
                           <w:szCs w:val="36"/>
                         </w:rPr>
-                        <w:t xml:space="preserve">Dr. </w:t>
-                      </w:r>
-                      <w:r>
-                        <w:rPr>
-                          <w:b w:val="0"/>
-                          <w:sz w:val="36"/>
-                          <w:szCs w:val="36"/>
-                        </w:rPr>
-                        <w:t>José</w:t>
-                      </w:r>
-                      <w:r>
-                        <w:rPr>
-                          <w:b w:val="0"/>
-                          <w:sz w:val="36"/>
-                          <w:szCs w:val="36"/>
-                        </w:rPr>
-                        <w:t xml:space="preserve"> Manuel </w:t>
-                      </w:r>
-                      <w:r>
-                        <w:rPr>
-                          <w:b w:val="0"/>
-                          <w:sz w:val="36"/>
-                          <w:szCs w:val="36"/>
-                        </w:rPr>
-                        <w:t>Galán</w:t>
-                      </w:r>
-                      <w:r>
-                        <w:rPr>
-                          <w:b w:val="0"/>
-                          <w:sz w:val="36"/>
-                          <w:szCs w:val="36"/>
-                        </w:rPr>
-                        <w:t xml:space="preserve"> Ordax </w:t>
+                        <w:t>Dr. José Manuel Galán Ordax</w:t>
                       </w:r>
                     </w:p>
                     <w:p>
                       <w:pPr>
-                        <w:pStyle w:val="Ttulo2"/>
                         <w:jc w:val="center"/>
                         <w:rPr>
-                          <w:b w:val="0"/>
+                          <w:b/>
                           <w:sz w:val="36"/>
                           <w:szCs w:val="36"/>
                         </w:rPr>
                       </w:pPr>
                       <w:r>
                         <w:rPr>
-                          <w:b w:val="0"/>
                           <w:sz w:val="36"/>
                           <w:szCs w:val="36"/>
                         </w:rPr>
-                        <w:t>y</w:t>
-                      </w:r>
-                      <w:r>
-                        <w:rPr>
-                          <w:b w:val="0"/>
-                          <w:sz w:val="36"/>
-                          <w:szCs w:val="36"/>
-                        </w:rPr>
-                        <w:t xml:space="preserve"> </w:t>
-                      </w:r>
-                      <w:r>
-                        <w:rPr>
-                          <w:b w:val="0"/>
-                          <w:sz w:val="36"/>
-                          <w:szCs w:val="36"/>
-                        </w:rPr>
-                        <w:t xml:space="preserve">Dra. Virginia Ahedo </w:t>
-                      </w:r>
-                      <w:r>
-                        <w:rPr>
-                          <w:b w:val="0"/>
-                          <w:sz w:val="36"/>
-                          <w:szCs w:val="36"/>
-                        </w:rPr>
-                        <w:t>García</w:t>
+                        <w:t>y Dra. Virginia Ahedo García</w:t>
                       </w:r>
                     </w:p>
                     <w:p/>
@@ -897,7 +752,7 @@
       <w:pPr>
         <w:pStyle w:val="Ttulo1"/>
       </w:pPr>
-      <w:bookmarkStart w:id="0" w:name="_Toc165198412"/>
+      <w:bookmarkStart w:id="0" w:name="_Toc169714667"/>
       <w:r>
         <w:lastRenderedPageBreak/>
         <w:t>Índice General</w:t>
@@ -943,7 +798,7 @@
           <w:r>
             <w:fldChar w:fldCharType="separate"/>
           </w:r>
-          <w:hyperlink w:anchor="_Toc165198412" w:history="1">
+          <w:hyperlink w:anchor="_Toc169714667" w:history="1">
             <w:r>
               <w:rPr>
                 <w:rStyle w:val="Hipervnculo"/>
@@ -970,7 +825,7 @@
                 <w:noProof/>
                 <w:webHidden/>
               </w:rPr>
-              <w:instrText xml:space="preserve"> PAGEREF _Toc165198412 \h </w:instrText>
+              <w:instrText xml:space="preserve"> PAGEREF _Toc169714667 \h </w:instrText>
             </w:r>
             <w:r>
               <w:rPr>
@@ -990,7 +845,7 @@
                 <w:noProof/>
                 <w:webHidden/>
               </w:rPr>
-              <w:t>2</w:t>
+              <w:t>1</w:t>
             </w:r>
             <w:r>
               <w:rPr>
@@ -1016,13 +871,13 @@
               <w14:ligatures w14:val="standardContextual"/>
             </w:rPr>
           </w:pPr>
-          <w:hyperlink w:anchor="_Toc165198413" w:history="1">
+          <w:hyperlink w:anchor="_Toc169714668" w:history="1">
             <w:r>
               <w:rPr>
                 <w:rStyle w:val="Hipervnculo"/>
                 <w:noProof/>
               </w:rPr>
-              <w:t>Índice de ilustraciones</w:t>
+              <w:t>Índice de Ilustraciones</w:t>
             </w:r>
             <w:r>
               <w:rPr>
@@ -1043,7 +898,80 @@
                 <w:noProof/>
                 <w:webHidden/>
               </w:rPr>
-              <w:instrText xml:space="preserve"> PAGEREF _Toc165198413 \h </w:instrText>
+              <w:instrText xml:space="preserve"> PAGEREF _Toc169714668 \h </w:instrText>
+            </w:r>
+            <w:r>
+              <w:rPr>
+                <w:noProof/>
+                <w:webHidden/>
+              </w:rPr>
+            </w:r>
+            <w:r>
+              <w:rPr>
+                <w:noProof/>
+                <w:webHidden/>
+              </w:rPr>
+              <w:fldChar w:fldCharType="separate"/>
+            </w:r>
+            <w:r>
+              <w:rPr>
+                <w:noProof/>
+                <w:webHidden/>
+              </w:rPr>
+              <w:t>2</w:t>
+            </w:r>
+            <w:r>
+              <w:rPr>
+                <w:noProof/>
+                <w:webHidden/>
+              </w:rPr>
+              <w:fldChar w:fldCharType="end"/>
+            </w:r>
+          </w:hyperlink>
+        </w:p>
+        <w:p>
+          <w:pPr>
+            <w:pStyle w:val="TDC1"/>
+            <w:tabs>
+              <w:tab w:val="right" w:leader="dot" w:pos="8494"/>
+            </w:tabs>
+            <w:rPr>
+              <w:rFonts w:asciiTheme="minorHAnsi" w:eastAsiaTheme="minorEastAsia" w:hAnsiTheme="minorHAnsi"/>
+              <w:noProof/>
+              <w:kern w:val="2"/>
+              <w:szCs w:val="24"/>
+              <w:lang w:eastAsia="es-ES"/>
+              <w14:ligatures w14:val="standardContextual"/>
+            </w:rPr>
+          </w:pPr>
+          <w:hyperlink w:anchor="_Toc169714669" w:history="1">
+            <w:r>
+              <w:rPr>
+                <w:rStyle w:val="Hipervnculo"/>
+                <w:noProof/>
+              </w:rPr>
+              <w:t>Índice de Tablas</w:t>
+            </w:r>
+            <w:r>
+              <w:rPr>
+                <w:noProof/>
+                <w:webHidden/>
+              </w:rPr>
+              <w:tab/>
+            </w:r>
+            <w:r>
+              <w:rPr>
+                <w:noProof/>
+                <w:webHidden/>
+              </w:rPr>
+              <w:fldChar w:fldCharType="begin"/>
+            </w:r>
+            <w:r>
+              <w:rPr>
+                <w:noProof/>
+                <w:webHidden/>
+              </w:rPr>
+              <w:instrText xml:space="preserve"> PAGEREF _Toc169714669 \h </w:instrText>
             </w:r>
             <w:r>
               <w:rPr>
@@ -1089,13 +1017,13 @@
               <w14:ligatures w14:val="standardContextual"/>
             </w:rPr>
           </w:pPr>
-          <w:hyperlink w:anchor="_Toc165198414" w:history="1">
+          <w:hyperlink w:anchor="_Toc169714670" w:history="1">
             <w:r>
               <w:rPr>
                 <w:rStyle w:val="Hipervnculo"/>
                 <w:noProof/>
               </w:rPr>
-              <w:t>Pasos iniciales</w:t>
+              <w:t>Planificación temporal</w:t>
             </w:r>
             <w:r>
               <w:rPr>
@@ -1116,7 +1044,7 @@
                 <w:noProof/>
                 <w:webHidden/>
               </w:rPr>
-              <w:instrText xml:space="preserve"> PAGEREF _Toc165198414 \h </w:instrText>
+              <w:instrText xml:space="preserve"> PAGEREF _Toc169714670 \h </w:instrText>
             </w:r>
             <w:r>
               <w:rPr>
@@ -1136,7 +1064,7 @@
                 <w:noProof/>
                 <w:webHidden/>
               </w:rPr>
-              <w:t>3</w:t>
+              <w:t>4</w:t>
             </w:r>
             <w:r>
               <w:rPr>
@@ -1149,7 +1077,7 @@
         </w:p>
         <w:p>
           <w:pPr>
-            <w:pStyle w:val="TDC2"/>
+            <w:pStyle w:val="TDC3"/>
             <w:tabs>
               <w:tab w:val="right" w:leader="dot" w:pos="8494"/>
             </w:tabs>
@@ -1162,13 +1090,13 @@
               <w14:ligatures w14:val="standardContextual"/>
             </w:rPr>
           </w:pPr>
-          <w:hyperlink w:anchor="_Toc165198415" w:history="1">
+          <w:hyperlink w:anchor="_Toc169714671" w:history="1">
             <w:r>
               <w:rPr>
                 <w:rStyle w:val="Hipervnculo"/>
                 <w:noProof/>
               </w:rPr>
-              <w:t>Documentación</w:t>
+              <w:t>Pasos iniciales</w:t>
             </w:r>
             <w:r>
               <w:rPr>
@@ -1189,7 +1117,7 @@
                 <w:noProof/>
                 <w:webHidden/>
               </w:rPr>
-              <w:instrText xml:space="preserve"> PAGEREF _Toc165198415 \h </w:instrText>
+              <w:instrText xml:space="preserve"> PAGEREF _Toc169714671 \h </w:instrText>
             </w:r>
             <w:r>
               <w:rPr>
@@ -1210,6 +1138,458 @@
                 <w:webHidden/>
               </w:rPr>
               <w:t>4</w:t>
+            </w:r>
+            <w:r>
+              <w:rPr>
+                <w:noProof/>
+                <w:webHidden/>
+              </w:rPr>
+              <w:fldChar w:fldCharType="end"/>
+            </w:r>
+          </w:hyperlink>
+        </w:p>
+        <w:p>
+          <w:pPr>
+            <w:pStyle w:val="TDC3"/>
+            <w:tabs>
+              <w:tab w:val="right" w:leader="dot" w:pos="8494"/>
+            </w:tabs>
+            <w:rPr>
+              <w:rFonts w:asciiTheme="minorHAnsi" w:eastAsiaTheme="minorEastAsia" w:hAnsiTheme="minorHAnsi"/>
+              <w:noProof/>
+              <w:kern w:val="2"/>
+              <w:szCs w:val="24"/>
+              <w:lang w:eastAsia="es-ES"/>
+              <w14:ligatures w14:val="standardContextual"/>
+            </w:rPr>
+          </w:pPr>
+          <w:hyperlink w:anchor="_Toc169714672" w:history="1">
+            <w:r>
+              <w:rPr>
+                <w:rStyle w:val="Hipervnculo"/>
+                <w:noProof/>
+              </w:rPr>
+              <w:t>Sprint 1 (24/04/2024 – 1/05/2024)</w:t>
+            </w:r>
+            <w:r>
+              <w:rPr>
+                <w:noProof/>
+                <w:webHidden/>
+              </w:rPr>
+              <w:tab/>
+            </w:r>
+            <w:r>
+              <w:rPr>
+                <w:noProof/>
+                <w:webHidden/>
+              </w:rPr>
+              <w:fldChar w:fldCharType="begin"/>
+            </w:r>
+            <w:r>
+              <w:rPr>
+                <w:noProof/>
+                <w:webHidden/>
+              </w:rPr>
+              <w:instrText xml:space="preserve"> PAGEREF _Toc169714672 \h </w:instrText>
+            </w:r>
+            <w:r>
+              <w:rPr>
+                <w:noProof/>
+                <w:webHidden/>
+              </w:rPr>
+            </w:r>
+            <w:r>
+              <w:rPr>
+                <w:noProof/>
+                <w:webHidden/>
+              </w:rPr>
+              <w:fldChar w:fldCharType="separate"/>
+            </w:r>
+            <w:r>
+              <w:rPr>
+                <w:noProof/>
+                <w:webHidden/>
+              </w:rPr>
+              <w:t>4</w:t>
+            </w:r>
+            <w:r>
+              <w:rPr>
+                <w:noProof/>
+                <w:webHidden/>
+              </w:rPr>
+              <w:fldChar w:fldCharType="end"/>
+            </w:r>
+          </w:hyperlink>
+        </w:p>
+        <w:p>
+          <w:pPr>
+            <w:pStyle w:val="TDC3"/>
+            <w:tabs>
+              <w:tab w:val="right" w:leader="dot" w:pos="8494"/>
+            </w:tabs>
+            <w:rPr>
+              <w:rFonts w:asciiTheme="minorHAnsi" w:eastAsiaTheme="minorEastAsia" w:hAnsiTheme="minorHAnsi"/>
+              <w:noProof/>
+              <w:kern w:val="2"/>
+              <w:szCs w:val="24"/>
+              <w:lang w:eastAsia="es-ES"/>
+              <w14:ligatures w14:val="standardContextual"/>
+            </w:rPr>
+          </w:pPr>
+          <w:hyperlink w:anchor="_Toc169714673" w:history="1">
+            <w:r>
+              <w:rPr>
+                <w:rStyle w:val="Hipervnculo"/>
+                <w:noProof/>
+              </w:rPr>
+              <w:t>Sprint 2 (1/05/2024 – 8/05/2024)</w:t>
+            </w:r>
+            <w:r>
+              <w:rPr>
+                <w:noProof/>
+                <w:webHidden/>
+              </w:rPr>
+              <w:tab/>
+            </w:r>
+            <w:r>
+              <w:rPr>
+                <w:noProof/>
+                <w:webHidden/>
+              </w:rPr>
+              <w:fldChar w:fldCharType="begin"/>
+            </w:r>
+            <w:r>
+              <w:rPr>
+                <w:noProof/>
+                <w:webHidden/>
+              </w:rPr>
+              <w:instrText xml:space="preserve"> PAGEREF _Toc169714673 \h </w:instrText>
+            </w:r>
+            <w:r>
+              <w:rPr>
+                <w:noProof/>
+                <w:webHidden/>
+              </w:rPr>
+            </w:r>
+            <w:r>
+              <w:rPr>
+                <w:noProof/>
+                <w:webHidden/>
+              </w:rPr>
+              <w:fldChar w:fldCharType="separate"/>
+            </w:r>
+            <w:r>
+              <w:rPr>
+                <w:noProof/>
+                <w:webHidden/>
+              </w:rPr>
+              <w:t>5</w:t>
+            </w:r>
+            <w:r>
+              <w:rPr>
+                <w:noProof/>
+                <w:webHidden/>
+              </w:rPr>
+              <w:fldChar w:fldCharType="end"/>
+            </w:r>
+          </w:hyperlink>
+        </w:p>
+        <w:p>
+          <w:pPr>
+            <w:pStyle w:val="TDC3"/>
+            <w:tabs>
+              <w:tab w:val="right" w:leader="dot" w:pos="8494"/>
+            </w:tabs>
+            <w:rPr>
+              <w:rFonts w:asciiTheme="minorHAnsi" w:eastAsiaTheme="minorEastAsia" w:hAnsiTheme="minorHAnsi"/>
+              <w:noProof/>
+              <w:kern w:val="2"/>
+              <w:szCs w:val="24"/>
+              <w:lang w:eastAsia="es-ES"/>
+              <w14:ligatures w14:val="standardContextual"/>
+            </w:rPr>
+          </w:pPr>
+          <w:hyperlink w:anchor="_Toc169714674" w:history="1">
+            <w:r>
+              <w:rPr>
+                <w:rStyle w:val="Hipervnculo"/>
+                <w:noProof/>
+              </w:rPr>
+              <w:t>Sprint 3 (8/05/2024 – 15/05/2024)</w:t>
+            </w:r>
+            <w:r>
+              <w:rPr>
+                <w:noProof/>
+                <w:webHidden/>
+              </w:rPr>
+              <w:tab/>
+            </w:r>
+            <w:r>
+              <w:rPr>
+                <w:noProof/>
+                <w:webHidden/>
+              </w:rPr>
+              <w:fldChar w:fldCharType="begin"/>
+            </w:r>
+            <w:r>
+              <w:rPr>
+                <w:noProof/>
+                <w:webHidden/>
+              </w:rPr>
+              <w:instrText xml:space="preserve"> PAGEREF _Toc169714674 \h </w:instrText>
+            </w:r>
+            <w:r>
+              <w:rPr>
+                <w:noProof/>
+                <w:webHidden/>
+              </w:rPr>
+            </w:r>
+            <w:r>
+              <w:rPr>
+                <w:noProof/>
+                <w:webHidden/>
+              </w:rPr>
+              <w:fldChar w:fldCharType="separate"/>
+            </w:r>
+            <w:r>
+              <w:rPr>
+                <w:noProof/>
+                <w:webHidden/>
+              </w:rPr>
+              <w:t>5</w:t>
+            </w:r>
+            <w:r>
+              <w:rPr>
+                <w:noProof/>
+                <w:webHidden/>
+              </w:rPr>
+              <w:fldChar w:fldCharType="end"/>
+            </w:r>
+          </w:hyperlink>
+        </w:p>
+        <w:p>
+          <w:pPr>
+            <w:pStyle w:val="TDC3"/>
+            <w:tabs>
+              <w:tab w:val="right" w:leader="dot" w:pos="8494"/>
+            </w:tabs>
+            <w:rPr>
+              <w:rFonts w:asciiTheme="minorHAnsi" w:eastAsiaTheme="minorEastAsia" w:hAnsiTheme="minorHAnsi"/>
+              <w:noProof/>
+              <w:kern w:val="2"/>
+              <w:szCs w:val="24"/>
+              <w:lang w:eastAsia="es-ES"/>
+              <w14:ligatures w14:val="standardContextual"/>
+            </w:rPr>
+          </w:pPr>
+          <w:hyperlink w:anchor="_Toc169714675" w:history="1">
+            <w:r>
+              <w:rPr>
+                <w:rStyle w:val="Hipervnculo"/>
+                <w:noProof/>
+              </w:rPr>
+              <w:t>Sprint 4 (15/05/2024 – 22/05/2024)</w:t>
+            </w:r>
+            <w:r>
+              <w:rPr>
+                <w:noProof/>
+                <w:webHidden/>
+              </w:rPr>
+              <w:tab/>
+            </w:r>
+            <w:r>
+              <w:rPr>
+                <w:noProof/>
+                <w:webHidden/>
+              </w:rPr>
+              <w:fldChar w:fldCharType="begin"/>
+            </w:r>
+            <w:r>
+              <w:rPr>
+                <w:noProof/>
+                <w:webHidden/>
+              </w:rPr>
+              <w:instrText xml:space="preserve"> PAGEREF _Toc169714675 \h </w:instrText>
+            </w:r>
+            <w:r>
+              <w:rPr>
+                <w:noProof/>
+                <w:webHidden/>
+              </w:rPr>
+            </w:r>
+            <w:r>
+              <w:rPr>
+                <w:noProof/>
+                <w:webHidden/>
+              </w:rPr>
+              <w:fldChar w:fldCharType="separate"/>
+            </w:r>
+            <w:r>
+              <w:rPr>
+                <w:noProof/>
+                <w:webHidden/>
+              </w:rPr>
+              <w:t>6</w:t>
+            </w:r>
+            <w:r>
+              <w:rPr>
+                <w:noProof/>
+                <w:webHidden/>
+              </w:rPr>
+              <w:fldChar w:fldCharType="end"/>
+            </w:r>
+          </w:hyperlink>
+        </w:p>
+        <w:p>
+          <w:pPr>
+            <w:pStyle w:val="TDC3"/>
+            <w:tabs>
+              <w:tab w:val="right" w:leader="dot" w:pos="8494"/>
+            </w:tabs>
+            <w:rPr>
+              <w:rFonts w:asciiTheme="minorHAnsi" w:eastAsiaTheme="minorEastAsia" w:hAnsiTheme="minorHAnsi"/>
+              <w:noProof/>
+              <w:kern w:val="2"/>
+              <w:szCs w:val="24"/>
+              <w:lang w:eastAsia="es-ES"/>
+              <w14:ligatures w14:val="standardContextual"/>
+            </w:rPr>
+          </w:pPr>
+          <w:hyperlink w:anchor="_Toc169714676" w:history="1">
+            <w:r>
+              <w:rPr>
+                <w:rStyle w:val="Hipervnculo"/>
+                <w:noProof/>
+              </w:rPr>
+              <w:t>Sprint 5 (22/05/2024 – 05/06/2024)</w:t>
+            </w:r>
+            <w:r>
+              <w:rPr>
+                <w:noProof/>
+                <w:webHidden/>
+              </w:rPr>
+              <w:tab/>
+            </w:r>
+            <w:r>
+              <w:rPr>
+                <w:noProof/>
+                <w:webHidden/>
+              </w:rPr>
+              <w:fldChar w:fldCharType="begin"/>
+            </w:r>
+            <w:r>
+              <w:rPr>
+                <w:noProof/>
+                <w:webHidden/>
+              </w:rPr>
+              <w:instrText xml:space="preserve"> PAGEREF _Toc169714676 \h </w:instrText>
+            </w:r>
+            <w:r>
+              <w:rPr>
+                <w:noProof/>
+                <w:webHidden/>
+              </w:rPr>
+            </w:r>
+            <w:r>
+              <w:rPr>
+                <w:noProof/>
+                <w:webHidden/>
+              </w:rPr>
+              <w:fldChar w:fldCharType="separate"/>
+            </w:r>
+            <w:r>
+              <w:rPr>
+                <w:noProof/>
+                <w:webHidden/>
+              </w:rPr>
+              <w:t>6</w:t>
+            </w:r>
+            <w:r>
+              <w:rPr>
+                <w:noProof/>
+                <w:webHidden/>
+              </w:rPr>
+              <w:fldChar w:fldCharType="end"/>
+            </w:r>
+          </w:hyperlink>
+        </w:p>
+        <w:p>
+          <w:pPr>
+            <w:pStyle w:val="TDC3"/>
+            <w:tabs>
+              <w:tab w:val="right" w:leader="dot" w:pos="8494"/>
+            </w:tabs>
+            <w:rPr>
+              <w:rFonts w:asciiTheme="minorHAnsi" w:eastAsiaTheme="minorEastAsia" w:hAnsiTheme="minorHAnsi"/>
+              <w:noProof/>
+              <w:kern w:val="2"/>
+              <w:szCs w:val="24"/>
+              <w:lang w:eastAsia="es-ES"/>
+              <w14:ligatures w14:val="standardContextual"/>
+            </w:rPr>
+          </w:pPr>
+          <w:hyperlink w:anchor="_Toc169714677" w:history="1">
+            <w:r>
+              <w:rPr>
+                <w:rStyle w:val="Hipervnculo"/>
+                <w:noProof/>
+              </w:rPr>
+              <w:t>Sprint 6 (05/06/202</w:t>
+            </w:r>
+            <w:r>
+              <w:rPr>
+                <w:rStyle w:val="Hipervnculo"/>
+                <w:noProof/>
+              </w:rPr>
+              <w:t>4</w:t>
+            </w:r>
+            <w:r>
+              <w:rPr>
+                <w:rStyle w:val="Hipervnculo"/>
+                <w:noProof/>
+              </w:rPr>
+              <w:t xml:space="preserve"> – 12/06/2024)</w:t>
+            </w:r>
+            <w:r>
+              <w:rPr>
+                <w:noProof/>
+                <w:webHidden/>
+              </w:rPr>
+              <w:tab/>
+            </w:r>
+            <w:r>
+              <w:rPr>
+                <w:noProof/>
+                <w:webHidden/>
+              </w:rPr>
+              <w:fldChar w:fldCharType="begin"/>
+            </w:r>
+            <w:r>
+              <w:rPr>
+                <w:noProof/>
+                <w:webHidden/>
+              </w:rPr>
+              <w:instrText xml:space="preserve"> PAGEREF _Toc169714677 \h </w:instrText>
+            </w:r>
+            <w:r>
+              <w:rPr>
+                <w:noProof/>
+                <w:webHidden/>
+              </w:rPr>
+            </w:r>
+            <w:r>
+              <w:rPr>
+                <w:noProof/>
+                <w:webHidden/>
+              </w:rPr>
+              <w:fldChar w:fldCharType="separate"/>
+            </w:r>
+            <w:r>
+              <w:rPr>
+                <w:noProof/>
+                <w:webHidden/>
+              </w:rPr>
+              <w:t>7</w:t>
             </w:r>
             <w:r>
               <w:rPr>
@@ -1241,7 +1621,7 @@
       <w:pPr>
         <w:pStyle w:val="Ttulo1"/>
       </w:pPr>
-      <w:bookmarkStart w:id="1" w:name="_Toc165198413"/>
+      <w:bookmarkStart w:id="1" w:name="_Toc169714668"/>
       <w:r>
         <w:lastRenderedPageBreak/>
         <w:t xml:space="preserve">Índice de </w:t>
@@ -1267,10 +1647,12 @@
       <w:pPr>
         <w:pStyle w:val="Ttulo1"/>
       </w:pPr>
+      <w:bookmarkStart w:id="2" w:name="_Toc169714669"/>
       <w:r>
         <w:lastRenderedPageBreak/>
         <w:t>Índice de Tablas</w:t>
       </w:r>
+      <w:bookmarkEnd w:id="2"/>
     </w:p>
     <w:p>
       <w:pPr>
@@ -1284,21 +1666,23 @@
       <w:pPr>
         <w:pStyle w:val="Ttulo2"/>
       </w:pPr>
-      <w:bookmarkStart w:id="2" w:name="_Toc165198414"/>
+      <w:bookmarkStart w:id="3" w:name="_Toc169714670"/>
       <w:r>
         <w:lastRenderedPageBreak/>
         <w:t>Planificación temporal</w:t>
       </w:r>
+      <w:bookmarkEnd w:id="3"/>
     </w:p>
     <w:p/>
     <w:p>
       <w:pPr>
         <w:pStyle w:val="Ttulo3"/>
       </w:pPr>
+      <w:bookmarkStart w:id="4" w:name="_Toc169714671"/>
       <w:r>
         <w:t>Pasos iniciales</w:t>
       </w:r>
-      <w:bookmarkEnd w:id="2"/>
+      <w:bookmarkEnd w:id="4"/>
     </w:p>
     <w:p>
       <w:r>
@@ -1339,6 +1723,7 @@
       <w:pPr>
         <w:pStyle w:val="Ttulo3"/>
       </w:pPr>
+      <w:bookmarkStart w:id="5" w:name="_Toc169714672"/>
       <w:r>
         <w:t>Sprint 1 (</w:t>
       </w:r>
@@ -1366,6 +1751,7 @@
       <w:r>
         <w:t>/2024)</w:t>
       </w:r>
+      <w:bookmarkEnd w:id="5"/>
     </w:p>
     <w:p>
       <w:r>
@@ -1477,9 +1863,11 @@
       <w:pPr>
         <w:pStyle w:val="Ttulo3"/>
       </w:pPr>
+      <w:bookmarkStart w:id="6" w:name="_Toc169714673"/>
       <w:r>
         <w:t>Sprint 2 (1/05/2024 – 8/05/2024)</w:t>
       </w:r>
+      <w:bookmarkEnd w:id="6"/>
     </w:p>
     <w:p>
       <w:r>
@@ -1536,15 +1924,13 @@
         <w:t xml:space="preserve"> </w:t>
       </w:r>
       <w:r>
-        <w:t xml:space="preserve">Completar el código me llevó 15 horas y crear la interfaz 3 horas. Sin embargo, después de una reunión con los tutores vimos que el algoritmo que había implementado tenía bastantes fallos por lo que decidimos implementar uno nuevo para la siguiente semana. </w:t>
-      </w:r>
-      <w:proofErr w:type="spellStart"/>
-      <w:r>
-        <w:t>Aún</w:t>
-      </w:r>
-      <w:proofErr w:type="spellEnd"/>
-      <w:r>
-        <w:t xml:space="preserve"> así, el esqueleto principal del código está montado y el genotipo es bueno, por lo que se puede reutilizar para la siguiente implementación.</w:t>
+        <w:t>Completar el código me llevó 15 horas y crear la interfaz 3 horas. Sin embargo, después de una reunión con los tutores vimos que el algoritmo que había implementado tenía bastantes fallos por lo que decidimos implementar uno nuevo para la siguiente semana. A</w:t>
+      </w:r>
+      <w:r>
+        <w:t>u</w:t>
+      </w:r>
+      <w:r>
+        <w:t>n así, el esqueleto principal del código está montado y el genotipo es bueno, por lo que se puede reutilizar para la siguiente implementación.</w:t>
       </w:r>
     </w:p>
     <w:p>
@@ -1568,9 +1954,11 @@
       <w:pPr>
         <w:pStyle w:val="Ttulo3"/>
       </w:pPr>
+      <w:bookmarkStart w:id="7" w:name="_Toc169714674"/>
       <w:r>
         <w:t>Sprint 3 (8/05/2024 – 15/05/2024)</w:t>
       </w:r>
+      <w:bookmarkEnd w:id="7"/>
     </w:p>
     <w:p>
       <w:r>
@@ -1652,9 +2040,11 @@
       <w:pPr>
         <w:pStyle w:val="Ttulo3"/>
       </w:pPr>
+      <w:bookmarkStart w:id="8" w:name="_Toc169714675"/>
       <w:r>
         <w:t>Sprint 4 (15/05/2024 – 22/05/2024)</w:t>
       </w:r>
+      <w:bookmarkEnd w:id="8"/>
     </w:p>
     <w:p>
       <w:r>
@@ -1749,6 +2139,7 @@
       <w:pPr>
         <w:pStyle w:val="Ttulo3"/>
       </w:pPr>
+      <w:bookmarkStart w:id="9" w:name="_Toc169714676"/>
       <w:r>
         <w:t xml:space="preserve">Sprint 5 (22/05/2024 – </w:t>
       </w:r>
@@ -1764,6 +2155,7 @@
       <w:r>
         <w:t>/2024)</w:t>
       </w:r>
+      <w:bookmarkEnd w:id="9"/>
     </w:p>
     <w:p>
       <w:r>
@@ -1834,26 +2226,114 @@
       <w:pPr>
         <w:pStyle w:val="Ttulo3"/>
       </w:pPr>
-      <w:r>
-        <w:t>Sprint 6 (05/06/2024 – 12/06/2024)</w:t>
+      <w:bookmarkStart w:id="10" w:name="_Toc169714677"/>
+      <w:r>
+        <w:t>Sprint 6 (05/06/2024 – 1</w:t>
+      </w:r>
+      <w:r>
+        <w:t>9</w:t>
+      </w:r>
+      <w:r>
+        <w:t>/06/2024)</w:t>
+      </w:r>
+      <w:bookmarkEnd w:id="10"/>
+    </w:p>
+    <w:p>
+      <w:r>
+        <w:t>Este sprint se centró en mejorar la solución obtenida y los archivos resultado.</w:t>
+      </w:r>
+    </w:p>
+    <w:p>
+      <w:r>
+        <w:t>Las tareas programadas fueron las siguientes:</w:t>
+      </w:r>
+    </w:p>
+    <w:p>
+      <w:r>
+        <w:t># Documentar sprint 5. Se estimó un tiempo de 1 hora y se completó en 30 minutos.</w:t>
+      </w:r>
+    </w:p>
+    <w:p>
+      <w:r>
+        <w:t xml:space="preserve"># 23 </w:t>
+      </w:r>
+      <w:r>
+        <w:t>Añadir la decisión de parámetros para el usuario</w:t>
+      </w:r>
+      <w:r>
+        <w:t xml:space="preserve">. Se estimó un tiempo de 1 hora y se completó en </w:t>
+      </w:r>
+      <w:r>
+        <w:t>4</w:t>
+      </w:r>
+      <w:r>
+        <w:t xml:space="preserve"> horas.</w:t>
+      </w:r>
+    </w:p>
+    <w:p>
+      <w:r>
+        <w:t># 24 Bug creación red aleatoria. Se estimó un tiempo de 1 hora y 30 minutos y se completó en 2 horas.</w:t>
+      </w:r>
+    </w:p>
+    <w:p>
+      <w:r>
+        <w:t xml:space="preserve"># 20 Mejorar descargas para el algoritmo genético. Se estimó un tiempo de 7 horas y se invirtieron </w:t>
+      </w:r>
+      <w:r>
+        <w:t>4</w:t>
+      </w:r>
+      <w:r>
+        <w:t xml:space="preserve"> horas pero no se completó.</w:t>
+      </w:r>
+      <w:r>
+        <w:t xml:space="preserve"> </w:t>
+      </w:r>
+      <w:r>
+        <w:t>Se realizaron algunas mejoras co</w:t>
+      </w:r>
+      <w:r>
+        <w:t>mo colorear los compontes en la imagen del grafo.</w:t>
+      </w:r>
+    </w:p>
+    <w:p>
+      <w:r>
+        <w:t># 21 Heurística para soluciones no factibles. Se estimó un tiempo de 5 horas y se completó en 11 horas. Además de crear la heurística para cambiar una solución no factible a una factible, se corrigió un problema en la creación de la solución. Esto hizo que llevara más tiempo del esperado.</w:t>
+      </w:r>
+    </w:p>
+    <w:p>
+      <w:r>
+        <w:t>También se programaron tareas de documentación, corrección de bugs e implementación de tests, pero no se llegaron a empezar.</w:t>
       </w:r>
     </w:p>
     <w:p/>
+    <w:p>
+      <w:r>
+        <w:t>Retrospectiva del sprint.</w:t>
+      </w:r>
+      <w:r>
+        <w:t xml:space="preserve"> </w:t>
+      </w:r>
+      <w:r>
+        <w:t xml:space="preserve">En la mayoría de los sprints realizados hasta el momento, se han dejado tareas sin completar debido a una planificación inadecuada. Para mejorar este aspecto, es fundamental priorizar y programar las tareas más importantes, asegurándose de que puedan ser completadas dentro del período del sprint. Las tareas secundarias deben mantenerse en el </w:t>
+      </w:r>
+      <w:r>
+        <w:lastRenderedPageBreak/>
+        <w:t>producto backlog. Una vez que las tareas principales se hayan completado, las tareas secundarias pueden añadirse al sprint actual.</w:t>
+      </w:r>
+    </w:p>
     <w:p/>
     <w:p>
-      <w:r>
-        <w:t xml:space="preserve"># 23 </w:t>
-      </w:r>
-      <w:r>
-        <w:t>Añadir la decisión de parámetros para el usuario</w:t>
-      </w:r>
-      <w:r>
-        <w:t>. Se estimó un tiempo de 1 hora y se completó en 3 horas.</w:t>
-      </w:r>
-    </w:p>
-    <w:p>
-      <w:r>
-        <w:t># 24 Bug creación red aleatoria. Se estimó un tiempo de 1 hora y 30 minutos y se completó en 2 horas.</w:t>
+      <w:pPr>
+        <w:pStyle w:val="Ttulo3"/>
+      </w:pPr>
+      <w:r>
+        <w:t xml:space="preserve">Sprint </w:t>
+      </w:r>
+      <w:r>
+        <w:t>7</w:t>
+      </w:r>
+      <w:r>
+        <w:t xml:space="preserve"> (05/06/2024 – 19/06/2024)</w:t>
       </w:r>
     </w:p>
     <w:p/>
@@ -2553,7 +3033,6 @@
   <w:style w:type="character" w:default="1" w:styleId="Fuentedeprrafopredeter">
     <w:name w:val="Default Paragraph Font"/>
     <w:uiPriority w:val="1"/>
-    <w:semiHidden/>
     <w:unhideWhenUsed/>
   </w:style>
   <w:style w:type="table" w:default="1" w:styleId="Tablanormal">
@@ -2795,6 +3274,19 @@
         <w:right w:w="0" w:type="dxa"/>
       </w:tblCellMar>
     </w:tblPr>
+  </w:style>
+  <w:style w:type="paragraph" w:styleId="TDC3">
+    <w:name w:val="toc 3"/>
+    <w:basedOn w:val="Normal"/>
+    <w:next w:val="Normal"/>
+    <w:autoRedefine/>
+    <w:uiPriority w:val="39"/>
+    <w:unhideWhenUsed/>
+    <w:rsid w:val="00F24807"/>
+    <w:pPr>
+      <w:spacing w:after="100"/>
+      <w:ind w:left="480"/>
+    </w:pPr>
   </w:style>
 </w:styles>
 </file>

</xml_diff>

<commit_message>
Revision of the theorical concpets
</commit_message>
<xml_diff>
--- a/Documentación/Anexos.docx
+++ b/Documentación/Anexos.docx
@@ -1534,21 +1534,7 @@
                 <w:rStyle w:val="Hipervnculo"/>
                 <w:noProof/>
               </w:rPr>
-              <w:t>Sprint 6 (05/06/202</w:t>
-            </w:r>
-            <w:r>
-              <w:rPr>
-                <w:rStyle w:val="Hipervnculo"/>
-                <w:noProof/>
-              </w:rPr>
-              <w:t>4</w:t>
-            </w:r>
-            <w:r>
-              <w:rPr>
-                <w:rStyle w:val="Hipervnculo"/>
-                <w:noProof/>
-              </w:rPr>
-              <w:t xml:space="preserve"> – 12/06/2024)</w:t>
+              <w:t>Sprint 6 (05/06/2024 – 12/06/2024)</w:t>
             </w:r>
             <w:r>
               <w:rPr>
@@ -2327,16 +2313,31 @@
         <w:pStyle w:val="Ttulo3"/>
       </w:pPr>
       <w:r>
-        <w:t xml:space="preserve">Sprint </w:t>
-      </w:r>
-      <w:r>
-        <w:t>7</w:t>
-      </w:r>
-      <w:r>
-        <w:t xml:space="preserve"> (05/06/2024 – 19/06/2024)</w:t>
+        <w:t>Sprint 7 (05/06/2024 – 19/06/2024)</w:t>
       </w:r>
     </w:p>
     <w:p/>
+    <w:p/>
+    <w:p>
+      <w:r>
+        <w:t>#25 Documentar sprint 6. Se estimó un tiempo de 30 minutos y se completó en 45 minutos.</w:t>
+      </w:r>
+    </w:p>
+    <w:p>
+      <w:r>
+        <w:t>#26 Documentar introducción. Se estimó un tiempo de 3 horas y se completó en 6 horas.</w:t>
+      </w:r>
+    </w:p>
+    <w:p>
+      <w:r>
+        <w:t>#22 Documentar objetivos principales. Se estimó un tiempo de 3 horas y se completó en 3 horas.</w:t>
+      </w:r>
+    </w:p>
+    <w:p>
+      <w:r>
+        <w:t xml:space="preserve"># 15 Documentación del algoritmo genético. Se estimó un tiempo de 4 horas y se completó en </w:t>
+      </w:r>
+    </w:p>
     <w:sectPr>
       <w:headerReference w:type="default" r:id="rId10"/>
       <w:footerReference w:type="default" r:id="rId11"/>
@@ -3033,6 +3034,7 @@
   <w:style w:type="character" w:default="1" w:styleId="Fuentedeprrafopredeter">
     <w:name w:val="Default Paragraph Font"/>
     <w:uiPriority w:val="1"/>
+    <w:semiHidden/>
     <w:unhideWhenUsed/>
   </w:style>
   <w:style w:type="table" w:default="1" w:styleId="Tablanormal">

</xml_diff>

<commit_message>
Document sprint 7 Closes #29
</commit_message>
<xml_diff>
--- a/Documentación/Anexos.docx
+++ b/Documentación/Anexos.docx
@@ -1659,6 +1659,14 @@
       </w:r>
       <w:bookmarkEnd w:id="3"/>
     </w:p>
+    <w:p>
+      <w:pPr>
+        <w:ind w:firstLine="708"/>
+      </w:pPr>
+      <w:r>
+        <w:t>Con el objetivo de asegurar una ejecución ordenada y coherente de las diversas fases y tareas del proyecto, se ha decidido adoptar una metodología ágil de trabajo basada en sprints. En este contexto, el proyecto se ha estructurado en sprints de aproximadamente una semana de duración cada uno.</w:t>
+      </w:r>
+    </w:p>
     <w:p/>
     <w:p>
       <w:pPr>
@@ -1671,21 +1679,33 @@
       <w:bookmarkEnd w:id="4"/>
     </w:p>
     <w:p>
+      <w:pPr>
+        <w:ind w:firstLine="708"/>
+      </w:pPr>
       <w:r>
         <w:t>Durante los primeros meses del año, avancé muy lentamente en el proyecto y no utilicé una metodología de trabajo. No obstante, se realizaron tareas relevantes para el desarrollo del proyecto y las mencionaré en este apartado.</w:t>
       </w:r>
     </w:p>
     <w:p>
+      <w:pPr>
+        <w:ind w:firstLine="708"/>
+      </w:pPr>
       <w:r>
         <w:t>En la primera reunión se habló de los aspectos más relevantes acerca del proyecto. Estos son la importancia de desplegar la aplicación web, las metodologías que debía usar y la elección de las herramientas para llevar a cabo el proyecto.</w:t>
       </w:r>
     </w:p>
     <w:p>
+      <w:pPr>
+        <w:ind w:firstLine="708"/>
+      </w:pPr>
       <w:r>
         <w:t>En la segunda reunión, informé de qué herramientas iba a utilizar a los tutores y me informaron que el primer paso era ejecutar la anterior aplicación.</w:t>
       </w:r>
     </w:p>
     <w:p>
+      <w:pPr>
+        <w:ind w:firstLine="708"/>
+      </w:pPr>
       <w:r>
         <w:t xml:space="preserve">Tras varios intentos de ejecutar la anterior aplicación sin éxito, tuvimos otra reunión en la que se me proporcionó una máquina virtual de la anterior aplicación. Gracias a esto, pude entender algunos pasos que no se especificaban en el README del repositorio </w:t>
       </w:r>
@@ -1740,16 +1760,25 @@
       <w:bookmarkEnd w:id="5"/>
     </w:p>
     <w:p>
+      <w:pPr>
+        <w:ind w:firstLine="708"/>
+      </w:pPr>
       <w:r>
         <w:t>En este sprint se han realizado tareas iniciales de investigación e instalación de algunos programas.</w:t>
       </w:r>
     </w:p>
     <w:p>
+      <w:pPr>
+        <w:ind w:firstLine="708"/>
+      </w:pPr>
       <w:r>
         <w:t>Las tareas programadas fueron las siguientes:</w:t>
       </w:r>
     </w:p>
     <w:p>
+      <w:pPr>
+        <w:ind w:left="708"/>
+      </w:pPr>
       <w:r>
         <w:t xml:space="preserve">#1 </w:t>
       </w:r>
@@ -1758,6 +1787,9 @@
       </w:r>
     </w:p>
     <w:p>
+      <w:pPr>
+        <w:ind w:left="708"/>
+      </w:pPr>
       <w:r>
         <w:t xml:space="preserve">#2 </w:t>
       </w:r>
@@ -1766,6 +1798,9 @@
       </w:r>
     </w:p>
     <w:p>
+      <w:pPr>
+        <w:ind w:left="708"/>
+      </w:pPr>
       <w:r>
         <w:t xml:space="preserve">#3 </w:t>
       </w:r>
@@ -1777,6 +1812,9 @@
       </w:r>
     </w:p>
     <w:p>
+      <w:pPr>
+        <w:ind w:firstLine="708"/>
+      </w:pPr>
       <w:r>
         <w:t>Instalar Zotero, su extensión para Chrome y un plugin para MS Word me llevó aproximadamente media hora.</w:t>
       </w:r>
@@ -1785,6 +1823,9 @@
       </w:r>
     </w:p>
     <w:p>
+      <w:pPr>
+        <w:ind w:firstLine="708"/>
+      </w:pPr>
       <w:r>
         <w:t xml:space="preserve">Leer </w:t>
       </w:r>
@@ -1802,7 +1843,11 @@
       </w:r>
     </w:p>
     <w:p>
-      <w:r>
+      <w:pPr>
+        <w:ind w:firstLine="708"/>
+      </w:pPr>
+      <w:r>
+        <w:lastRenderedPageBreak/>
         <w:t>Comprender</w:t>
       </w:r>
       <w:r>
@@ -1828,111 +1873,557 @@
       </w:r>
     </w:p>
     <w:p>
+      <w:pPr>
+        <w:ind w:firstLine="708"/>
+      </w:pPr>
       <w:r>
         <w:t>No me dio tiempo a empezar la última tarea, por lo que pasa al siguiente sprint.</w:t>
       </w:r>
     </w:p>
     <w:p>
+      <w:pPr>
+        <w:ind w:firstLine="708"/>
+      </w:pPr>
+      <w:r>
+        <w:t>Retrospectiva</w:t>
+      </w:r>
+      <w:r>
+        <w:t xml:space="preserve"> del sprint. Puedo concluir que he sobreestimado el tiempo que me llevaría entender el anterior trabajo.</w:t>
+      </w:r>
+      <w:r>
+        <w:t xml:space="preserve"> Además, no he apuntado en ningún sitio la estimación de los tiempos o los puntos de historia de cada tarea.</w:t>
+      </w:r>
+    </w:p>
+    <w:p/>
+    <w:p>
+      <w:pPr>
+        <w:pStyle w:val="Ttulo3"/>
+      </w:pPr>
+      <w:bookmarkStart w:id="6" w:name="_Toc169714673"/>
+      <w:r>
+        <w:t>Sprint 2 (1/05/2024 – 8/05/2024)</w:t>
+      </w:r>
+      <w:bookmarkEnd w:id="6"/>
+    </w:p>
+    <w:p>
+      <w:pPr>
+        <w:ind w:firstLine="708"/>
+      </w:pPr>
+      <w:r>
+        <w:t>Este sprint</w:t>
+      </w:r>
+      <w:r>
+        <w:t xml:space="preserve"> se ha centrado en crear una primera implementación del algoritmo genético.</w:t>
+      </w:r>
+    </w:p>
+    <w:p>
+      <w:pPr>
+        <w:ind w:firstLine="708"/>
+      </w:pPr>
+      <w:r>
+        <w:t xml:space="preserve">Las tareas programadas fueron las siguientes: </w:t>
+      </w:r>
+    </w:p>
+    <w:p>
+      <w:pPr>
+        <w:ind w:left="708"/>
+      </w:pPr>
+      <w:r>
+        <w:t>#5 D</w:t>
+      </w:r>
+      <w:r>
+        <w:t>ocumentar el sprint 1. Se estimó un tiempo de 1 hora y se terminó en 45 minutos.</w:t>
+      </w:r>
+    </w:p>
+    <w:p>
+      <w:pPr>
+        <w:ind w:left="708"/>
+      </w:pPr>
+      <w:r>
+        <w:t xml:space="preserve">#3 </w:t>
+      </w:r>
+      <w:r>
+        <w:t xml:space="preserve">Investigación sobre los algoritmos genéticos multiobjetivo. Se dividió en 2 subtareas: leer un artículo acerca de los algoritmos genéticos multiobjetivo y documentar acerca de este. Se estimó un tiempo de 12 horas en total. </w:t>
+      </w:r>
+      <w:r>
+        <w:t>Leer el artículo detenidamente me ha llevado 6 horas.</w:t>
+      </w:r>
+      <w:r>
+        <w:t xml:space="preserve"> </w:t>
+      </w:r>
+      <w:r>
+        <w:t xml:space="preserve">No me dio tiempo a </w:t>
+      </w:r>
+      <w:r>
+        <w:t>empezar</w:t>
+      </w:r>
+      <w:r>
+        <w:t xml:space="preserve"> la documentación por lo que esta tarea pasa al siguiente sprint.</w:t>
+      </w:r>
+    </w:p>
+    <w:p>
+      <w:pPr>
+        <w:ind w:left="708"/>
+      </w:pPr>
+      <w:r>
+        <w:t xml:space="preserve">#6 </w:t>
+      </w:r>
+      <w:r>
+        <w:t>Primera implementación del algoritmo genético. Se dividió en 2 subtareas: implementar el código y crear la interfaz en la web. Se estimó un tiempo de 25 horas en total.</w:t>
+      </w:r>
+      <w:r>
+        <w:t xml:space="preserve"> </w:t>
+      </w:r>
+      <w:r>
+        <w:t>Completar el código me llevó 15 horas y crear la interfaz 3 horas. Sin embargo, después de una reunión con los tutores vimos que el algoritmo que había implementado tenía bastantes fallos por lo que decidimos implementar uno nuevo para la siguiente semana. A</w:t>
+      </w:r>
+      <w:r>
+        <w:t>u</w:t>
+      </w:r>
+      <w:r>
+        <w:t>n así, el esqueleto principal del código está montado y el genotipo es bueno, por lo que se puede reutilizar para la siguiente implementación.</w:t>
+      </w:r>
+    </w:p>
+    <w:p>
+      <w:pPr>
+        <w:ind w:left="708"/>
+      </w:pPr>
+      <w:r>
+        <w:t xml:space="preserve">#4 </w:t>
+      </w:r>
+      <w:r>
+        <w:t xml:space="preserve">Corregir la función descargar archivo. Se estimó un tiempo de 3 horas. Esta tarea no se </w:t>
+      </w:r>
+      <w:r>
+        <w:t>empezó por falta de tiempo invertido. Pasa al siguiente sprint.</w:t>
+      </w:r>
+    </w:p>
+    <w:p>
+      <w:pPr>
+        <w:ind w:firstLine="708"/>
+      </w:pPr>
+      <w:r>
+        <w:t>Retrospectiva del sprint. He sobreestimado el tiempo que me llevarían las tareas ya que lo he completado en menos tiempo del estimado. Sin embargo, no he invertido tanto tiempo como debería en el proyecto y eso se ha visto reflejado en las tareas sin completar.</w:t>
+      </w:r>
+    </w:p>
+    <w:p/>
+    <w:p>
+      <w:pPr>
+        <w:pStyle w:val="Ttulo3"/>
+      </w:pPr>
+      <w:bookmarkStart w:id="7" w:name="_Toc169714674"/>
+      <w:r>
+        <w:t>Sprint 3 (8/05/2024 – 15/05/2024)</w:t>
+      </w:r>
+      <w:bookmarkEnd w:id="7"/>
+    </w:p>
+    <w:p>
+      <w:pPr>
+        <w:ind w:firstLine="708"/>
+      </w:pPr>
+      <w:r>
+        <w:t>Este sprint se ha centrado en</w:t>
+      </w:r>
+      <w:r>
+        <w:t xml:space="preserve"> implementar una segunda versión del algoritmo genético.</w:t>
+      </w:r>
+    </w:p>
+    <w:p>
+      <w:pPr>
+        <w:ind w:left="708"/>
+      </w:pPr>
+      <w:r>
+        <w:t xml:space="preserve">Las tareas programadas fueron las siguientes: </w:t>
+      </w:r>
+    </w:p>
+    <w:p>
+      <w:pPr>
+        <w:ind w:left="708"/>
+      </w:pPr>
       <w:r>
         <w:lastRenderedPageBreak/>
-        <w:t>Retrospectiva</w:t>
-      </w:r>
-      <w:r>
-        <w:t xml:space="preserve"> del sprint. Puedo concluir que he sobreestimado el tiempo que me llevaría entender el anterior trabajo.</w:t>
-      </w:r>
-      <w:r>
-        <w:t xml:space="preserve"> Además, no he apuntado en ningún sitio la estimación de los tiempos o los puntos de historia de cada tarea.</w:t>
+        <w:t xml:space="preserve">#7 </w:t>
+      </w:r>
+      <w:r>
+        <w:t>Documentar el sprint 2. Se estimó un tiempo de 30 minutos y se terminó en</w:t>
+      </w:r>
+      <w:r>
+        <w:t xml:space="preserve"> 40</w:t>
+      </w:r>
+      <w:r>
+        <w:t xml:space="preserve"> minutos.</w:t>
+      </w:r>
+    </w:p>
+    <w:p>
+      <w:pPr>
+        <w:ind w:left="708"/>
+      </w:pPr>
+      <w:r>
+        <w:t xml:space="preserve">#3 </w:t>
+      </w:r>
+      <w:r>
+        <w:t>Documentar acerca de los algoritmos multiobjetivo. Se estimó un tiempo de 6 horas. Me llevó 3 horas documentar el frente de Pareto y la definición del problema a resolver.</w:t>
+      </w:r>
+    </w:p>
+    <w:p>
+      <w:pPr>
+        <w:ind w:left="708"/>
+      </w:pPr>
+      <w:r>
+        <w:t>#8 Segunda implementación</w:t>
+      </w:r>
+      <w:r>
+        <w:t xml:space="preserve"> al algoritmo genético. Debía mostrar en una gráfica el frente de Pareto e implementar una interfaz para la web que permitiese escoger entre las distintas soluciones del frente. Se estimó un tiempo de 18 horas y se terminó en 20 horas.</w:t>
+      </w:r>
+    </w:p>
+    <w:p>
+      <w:pPr>
+        <w:ind w:left="708"/>
+      </w:pPr>
+      <w:r>
+        <w:t xml:space="preserve">#9 </w:t>
+      </w:r>
+      <w:r>
+        <w:t>Implementar todos los fitness encontrados a la gráfica.</w:t>
+      </w:r>
+      <w:r>
+        <w:t xml:space="preserve"> Se estimó un tiempo de 1 hora y se completó en 50 minutos.</w:t>
       </w:r>
     </w:p>
     <w:p/>
     <w:p>
       <w:pPr>
+        <w:ind w:firstLine="708"/>
+      </w:pPr>
+      <w:r>
+        <w:t>También se programaron para este sprint la función de creación de un archivo final y la de descarga del archivo pero no dio tiempo a empezarlas.</w:t>
+      </w:r>
+    </w:p>
+    <w:p>
+      <w:pPr>
+        <w:ind w:firstLine="708"/>
+      </w:pPr>
+      <w:r>
+        <w:t xml:space="preserve">Retrospectiva del sprint. Los problemas ocasionados por el funcionamiento de la librería </w:t>
+      </w:r>
+      <w:r>
+        <w:t>DEAP</w:t>
+      </w:r>
+      <w:r>
+        <w:t xml:space="preserve"> han retrasado </w:t>
+      </w:r>
+      <w:r>
+        <w:t>otras tareas menos prioritarias.</w:t>
+      </w:r>
+    </w:p>
+    <w:p/>
+    <w:p>
+      <w:pPr>
         <w:pStyle w:val="Ttulo3"/>
       </w:pPr>
-      <w:bookmarkStart w:id="6" w:name="_Toc169714673"/>
-      <w:r>
-        <w:t>Sprint 2 (1/05/2024 – 8/05/2024)</w:t>
-      </w:r>
-      <w:bookmarkEnd w:id="6"/>
-    </w:p>
-    <w:p>
-      <w:r>
-        <w:t>Este sprint</w:t>
-      </w:r>
-      <w:r>
-        <w:t xml:space="preserve"> se ha centrado en crear una primera implementación del algoritmo genético.</w:t>
-      </w:r>
-    </w:p>
-    <w:p>
-      <w:r>
-        <w:t xml:space="preserve">Las tareas programadas fueron las siguientes: </w:t>
-      </w:r>
-    </w:p>
-    <w:p>
-      <w:r>
-        <w:t>#5 D</w:t>
-      </w:r>
-      <w:r>
-        <w:t>ocumentar el sprint 1. Se estimó un tiempo de 1 hora y se terminó en 45 minutos.</w:t>
-      </w:r>
-    </w:p>
-    <w:p>
-      <w:r>
-        <w:t xml:space="preserve">#3 </w:t>
-      </w:r>
-      <w:r>
-        <w:t xml:space="preserve">Investigación sobre los algoritmos genéticos multiobjetivo. Se dividió en 2 subtareas: leer un artículo acerca de los algoritmos genéticos multiobjetivo y documentar acerca de este. Se estimó un tiempo de 12 horas en total. </w:t>
-      </w:r>
-      <w:r>
-        <w:t>Leer el artículo detenidamente me ha llevado 6 horas.</w:t>
+      <w:bookmarkStart w:id="8" w:name="_Toc169714675"/>
+      <w:r>
+        <w:t>Sprint 4 (15/05/2024 – 22/05/2024)</w:t>
+      </w:r>
+      <w:bookmarkEnd w:id="8"/>
+    </w:p>
+    <w:p>
+      <w:pPr>
+        <w:ind w:firstLine="708"/>
+      </w:pPr>
+      <w:r>
+        <w:t>Este sprint se ha centrado en migrar el algoritmo genético de la librería deap a pymoo.</w:t>
+      </w:r>
+    </w:p>
+    <w:p>
+      <w:pPr>
+        <w:ind w:firstLine="708"/>
+      </w:pPr>
+      <w:r>
+        <w:t>Las tareas programadas fueron las siguientes:</w:t>
+      </w:r>
+    </w:p>
+    <w:p>
+      <w:pPr>
+        <w:ind w:left="708"/>
+      </w:pPr>
+      <w:r>
+        <w:t xml:space="preserve">#12 Documentar </w:t>
+      </w:r>
+      <w:r>
+        <w:t xml:space="preserve">el </w:t>
+      </w:r>
+      <w:r>
+        <w:t>sprint 3. Se estimó un tiempo de 30 minutos y se completó en 40 minutos.</w:t>
+      </w:r>
+    </w:p>
+    <w:p>
+      <w:pPr>
+        <w:ind w:left="708"/>
+      </w:pPr>
+      <w:r>
+        <w:t># 13 Cambio de biblioteca de deap a pymoo. Se estimo un tiempo de 6 horas y se completó en 10 horas. No se consiguió replicar del todo el funcionamiento que tenía el algoritmo con la biblioteca deap.</w:t>
+      </w:r>
+    </w:p>
+    <w:p>
+      <w:pPr>
+        <w:ind w:firstLine="708"/>
+      </w:pPr>
+      <w:r>
+        <w:t xml:space="preserve">También se programaron para este sprint la función de creación de un archivo final y la de descarga del archivo pero no </w:t>
+      </w:r>
+      <w:r>
+        <w:t>llegué</w:t>
+      </w:r>
+      <w:r>
+        <w:t xml:space="preserve"> a empezarlas.</w:t>
+      </w:r>
+    </w:p>
+    <w:p>
+      <w:pPr>
+        <w:ind w:firstLine="708"/>
+      </w:pPr>
+      <w:r>
+        <w:t xml:space="preserve">Retrospectiva del sprint. </w:t>
+      </w:r>
+      <w:r>
+        <w:t>He invertido poco tiempo para el proyecto en este sprint y se ha visto reflejado en la cantidad de tareas completadas.</w:t>
+      </w:r>
+      <w:r>
+        <w:t xml:space="preserve"> Las tareas necesarias para el archivo final y para la descarga no son tan prioritarias como el buen funcionamiento del algoritmo, pero no lo he previsto al principio del sprint y he tenido que crear tareas a mitad de este.</w:t>
+      </w:r>
+    </w:p>
+    <w:p/>
+    <w:p>
+      <w:pPr>
+        <w:pStyle w:val="Ttulo3"/>
+      </w:pPr>
+      <w:bookmarkStart w:id="9" w:name="_Toc169714676"/>
+      <w:r>
+        <w:lastRenderedPageBreak/>
+        <w:t xml:space="preserve">Sprint 5 (22/05/2024 – </w:t>
+      </w:r>
+      <w:r>
+        <w:t>05</w:t>
+      </w:r>
+      <w:r>
+        <w:t>/0</w:t>
+      </w:r>
+      <w:r>
+        <w:t>6</w:t>
+      </w:r>
+      <w:r>
+        <w:t>/2024)</w:t>
+      </w:r>
+      <w:bookmarkEnd w:id="9"/>
+    </w:p>
+    <w:p>
+      <w:pPr>
+        <w:ind w:firstLine="708"/>
+      </w:pPr>
+      <w:r>
+        <w:t>Este sprint se ha centrado en realizar correcciones sobre el algoritmo genético y añadir la funcionalidad de descarga de varios archivos a partir de una solución.</w:t>
+      </w:r>
+    </w:p>
+    <w:p>
+      <w:pPr>
+        <w:ind w:firstLine="708"/>
+      </w:pPr>
+      <w:r>
+        <w:t>Las tareas programadas fueron las siguientes:</w:t>
+      </w:r>
+    </w:p>
+    <w:p>
+      <w:pPr>
+        <w:ind w:left="708"/>
+      </w:pPr>
+      <w:r>
+        <w:t># 14 Documentar el sprint 4. Se estimó un tiempo de 30 minutos y se completó en 10 minutos.</w:t>
+      </w:r>
+    </w:p>
+    <w:p>
+      <w:pPr>
+        <w:ind w:left="708"/>
+      </w:pPr>
+      <w:r>
+        <w:t># 16 Selección de parámetros para el algoritmo genético.</w:t>
+      </w:r>
+      <w:r>
+        <w:t xml:space="preserve"> Se estimó</w:t>
+      </w:r>
+      <w:r>
+        <w:t xml:space="preserve"> un tiempo de 20 horas y se completó en 15 horas. En esta tarea no sólo se seleccionaron los parámetros por defecto del algoritmo </w:t>
+      </w:r>
+      <w:r>
+        <w:t xml:space="preserve">genético, </w:t>
+      </w:r>
+      <w:r>
+        <w:t>sino que también se cambió el algoritmo para que no devolviese la misma solución siempre.</w:t>
+      </w:r>
+    </w:p>
+    <w:p>
+      <w:pPr>
+        <w:ind w:left="708"/>
+      </w:pPr>
+      <w:r>
+        <w:t xml:space="preserve"># </w:t>
+      </w:r>
+      <w:r>
+        <w:t>11 Implementar una función para crear el archivo final. Se estimó un tiempo de 2 horas y se completó en 5 horas. Surgió un problema con la representación en imagen de networkx y los auto enlaces.</w:t>
+      </w:r>
+    </w:p>
+    <w:p>
+      <w:pPr>
+        <w:ind w:left="708"/>
+      </w:pPr>
+      <w:r>
+        <w:t># 18 Implementar descargas para el algoritmo genético. Se estimó un tiempo de 2 horas y se completó en el tiempo previsto. Se codificaron los archivos para su descarga a través de la página web.</w:t>
+      </w:r>
+    </w:p>
+    <w:p>
+      <w:pPr>
+        <w:ind w:firstLine="708"/>
+      </w:pPr>
+      <w:r>
+        <w:t>También se programaron las tareas de documentar el algoritmo genético y la creación de test pero no llegué a empezarlas.</w:t>
+      </w:r>
+    </w:p>
+    <w:p>
+      <w:pPr>
+        <w:ind w:firstLine="708"/>
+      </w:pPr>
+      <w:r>
+        <w:t>Retrospectiva del sprint. Este sprint se ha extendido una semana más porque al acabar la primera semana no realicé ninguna tarea. Los nombres dados a las tareas no han sido del todo adecuados y eso ha provocado confusión sobre cómo abordarlas, retrasando su inicio.</w:t>
+      </w:r>
+    </w:p>
+    <w:p/>
+    <w:p>
+      <w:pPr>
+        <w:pStyle w:val="Ttulo3"/>
+      </w:pPr>
+      <w:bookmarkStart w:id="10" w:name="_Toc169714677"/>
+      <w:r>
+        <w:t>Sprint 6 (05/06/2024 – 1</w:t>
+      </w:r>
+      <w:r>
+        <w:t>9</w:t>
+      </w:r>
+      <w:r>
+        <w:t>/06/2024)</w:t>
+      </w:r>
+      <w:bookmarkEnd w:id="10"/>
+    </w:p>
+    <w:p>
+      <w:pPr>
+        <w:ind w:firstLine="708"/>
+      </w:pPr>
+      <w:r>
+        <w:t>Este sprint se centró en mejorar la solución obtenida y los archivos resultado.</w:t>
+      </w:r>
+    </w:p>
+    <w:p>
+      <w:pPr>
+        <w:ind w:firstLine="708"/>
+      </w:pPr>
+      <w:r>
+        <w:t>Las tareas programadas fueron las siguientes:</w:t>
+      </w:r>
+    </w:p>
+    <w:p>
+      <w:pPr>
+        <w:ind w:left="708"/>
+      </w:pPr>
+      <w:r>
+        <w:t># Documentar sprint 5. Se estimó un tiempo de 1 hora y se completó en 30 minutos.</w:t>
+      </w:r>
+    </w:p>
+    <w:p>
+      <w:pPr>
+        <w:ind w:left="708"/>
+      </w:pPr>
+      <w:r>
+        <w:t xml:space="preserve"># 23 </w:t>
+      </w:r>
+      <w:r>
+        <w:t>Añadir la decisión de parámetros para el usuario</w:t>
+      </w:r>
+      <w:r>
+        <w:t xml:space="preserve">. Se estimó un tiempo de 1 hora y se completó en </w:t>
+      </w:r>
+      <w:r>
+        <w:t>4</w:t>
+      </w:r>
+      <w:r>
+        <w:t xml:space="preserve"> horas.</w:t>
+      </w:r>
+    </w:p>
+    <w:p>
+      <w:pPr>
+        <w:ind w:left="708"/>
+      </w:pPr>
+      <w:r>
+        <w:t># 24 Bug creación red aleatoria. Se estimó un tiempo de 1 hora y 30 minutos y se completó en 2 horas.</w:t>
+      </w:r>
+    </w:p>
+    <w:p>
+      <w:pPr>
+        <w:ind w:left="708"/>
+      </w:pPr>
+      <w:r>
+        <w:t xml:space="preserve"># 20 Mejorar descargas para el algoritmo genético. Se estimó un tiempo de 7 horas y se invirtieron </w:t>
+      </w:r>
+      <w:r>
+        <w:t>4</w:t>
+      </w:r>
+      <w:r>
+        <w:t xml:space="preserve"> horas pero no se completó.</w:t>
       </w:r>
       <w:r>
         <w:t xml:space="preserve"> </w:t>
       </w:r>
       <w:r>
-        <w:t xml:space="preserve">No me dio tiempo a </w:t>
-      </w:r>
-      <w:r>
-        <w:t>empezar</w:t>
-      </w:r>
-      <w:r>
-        <w:t xml:space="preserve"> la documentación por lo que esta tarea pasa al siguiente sprint.</w:t>
-      </w:r>
-    </w:p>
-    <w:p>
-      <w:r>
-        <w:t xml:space="preserve">#6 </w:t>
-      </w:r>
-      <w:r>
-        <w:t>Primera implementación del algoritmo genético. Se dividió en 2 subtareas: implementar el código y crear la interfaz en la web. Se estimó un tiempo de 25 horas en total.</w:t>
+        <w:t>Se realizaron algunas mejoras co</w:t>
+      </w:r>
+      <w:r>
+        <w:t>mo colorear los compontes en la imagen del grafo.</w:t>
+      </w:r>
+    </w:p>
+    <w:p>
+      <w:pPr>
+        <w:ind w:left="708"/>
+      </w:pPr>
+      <w:r>
+        <w:lastRenderedPageBreak/>
+        <w:t># 21 Heurística para soluciones no factibles. Se estimó un tiempo de 5 horas y se completó en 11 horas. Además de crear la heurística para cambiar una solución no factible a una factible, se corrigió un problema en la creación de la solución. Esto hizo que llevara más tiempo del esperado.</w:t>
+      </w:r>
+    </w:p>
+    <w:p>
+      <w:pPr>
+        <w:ind w:firstLine="708"/>
+      </w:pPr>
+      <w:r>
+        <w:t>También se programaron tareas de documentación, corrección de bugs e implementación de tests, pero no se llegaron a empezar.</w:t>
+      </w:r>
+    </w:p>
+    <w:p/>
+    <w:p>
+      <w:pPr>
+        <w:ind w:firstLine="708"/>
+      </w:pPr>
+      <w:r>
+        <w:t>Retrospectiva del sprint.</w:t>
       </w:r>
       <w:r>
         <w:t xml:space="preserve"> </w:t>
       </w:r>
       <w:r>
-        <w:t>Completar el código me llevó 15 horas y crear la interfaz 3 horas. Sin embargo, después de una reunión con los tutores vimos que el algoritmo que había implementado tenía bastantes fallos por lo que decidimos implementar uno nuevo para la siguiente semana. A</w:t>
-      </w:r>
-      <w:r>
-        <w:t>u</w:t>
-      </w:r>
-      <w:r>
-        <w:t>n así, el esqueleto principal del código está montado y el genotipo es bueno, por lo que se puede reutilizar para la siguiente implementación.</w:t>
-      </w:r>
-    </w:p>
-    <w:p>
-      <w:r>
-        <w:t xml:space="preserve">#4 </w:t>
-      </w:r>
-      <w:r>
-        <w:t xml:space="preserve">Corregir la función descargar archivo. Se estimó un tiempo de 3 horas. Esta tarea no se </w:t>
-      </w:r>
-      <w:r>
-        <w:t>empezó por falta de tiempo invertido. Pasa al siguiente sprint.</w:t>
-      </w:r>
-    </w:p>
-    <w:p>
-      <w:r>
-        <w:t>Retrospectiva del sprint. He sobreestimado el tiempo que me llevarían las tareas ya que lo he completado en menos tiempo del estimado. Sin embargo, no he invertido tanto tiempo como debería en el proyecto y eso se ha visto reflejado en las tareas sin completar.</w:t>
+        <w:t xml:space="preserve">En la mayoría de los sprints realizados hasta el momento, se han </w:t>
+      </w:r>
+      <w:r>
+        <w:t>dejado tareas sin completar debido a una planificación inadecuada. Para mejorar este aspecto,</w:t>
+      </w:r>
+      <w:r>
+        <w:t xml:space="preserve"> es fundamental priorizar y programar las tareas más importantes, asegurándose de que puedan ser completadas dentro del período del sprint. Las tareas secundarias deben mantenerse en el producto backlog. Una vez que las tareas principales se hayan completado, las tareas secundarias pueden añadirse al sprint actual.</w:t>
       </w:r>
     </w:p>
     <w:p/>
@@ -1940,402 +2431,186 @@
       <w:pPr>
         <w:pStyle w:val="Ttulo3"/>
       </w:pPr>
-      <w:bookmarkStart w:id="7" w:name="_Toc169714674"/>
-      <w:r>
-        <w:t>Sprint 3 (8/05/2024 – 15/05/2024)</w:t>
-      </w:r>
-      <w:bookmarkEnd w:id="7"/>
-    </w:p>
-    <w:p>
-      <w:r>
-        <w:t>Este sprint se ha centrado en</w:t>
-      </w:r>
-      <w:r>
-        <w:t xml:space="preserve"> implementar una segunda versión del algoritmo genético.</w:t>
-      </w:r>
-    </w:p>
-    <w:p>
-      <w:r>
-        <w:t xml:space="preserve">Las tareas programadas fueron las siguientes: </w:t>
-      </w:r>
-    </w:p>
-    <w:p>
-      <w:r>
-        <w:t xml:space="preserve">#7 </w:t>
-      </w:r>
-      <w:r>
-        <w:t>Documentar el sprint 2. Se estimó un tiempo de 30 minutos y se terminó en</w:t>
-      </w:r>
-      <w:r>
-        <w:t xml:space="preserve"> 40</w:t>
-      </w:r>
-      <w:r>
-        <w:t xml:space="preserve"> minutos.</w:t>
-      </w:r>
-    </w:p>
-    <w:p>
-      <w:r>
-        <w:t xml:space="preserve">#3 </w:t>
-      </w:r>
-      <w:r>
-        <w:t>Documentar acerca de los algoritmos multiobjetivo. Se estimó un tiempo de 6 horas. Me llevó 3 horas documentar el frente de Pareto y la definición del problema a resolver.</w:t>
-      </w:r>
-    </w:p>
-    <w:p>
-      <w:r>
-        <w:t>#8 Segunda implementación</w:t>
-      </w:r>
-      <w:r>
-        <w:t xml:space="preserve"> al algoritmo genético. Debía mostrar en una gráfica el frente de Pareto e implementar una interfaz para la web que permitiese escoger entre las distintas soluciones del frente. Se estimó un tiempo de 18 horas y se terminó en 20 horas.</w:t>
+      <w:r>
+        <w:t>Sprint 7 (05/06/2024 – 19/06/2024)</w:t>
+      </w:r>
+    </w:p>
+    <w:p>
+      <w:pPr>
+        <w:ind w:firstLine="708"/>
+      </w:pPr>
+      <w:r>
+        <w:t>Este sprint se centró sob</w:t>
+      </w:r>
+      <w:r>
+        <w:t>re todo en la documentación del proyecto y en acabar el desarrollo de la aplicación.</w:t>
+      </w:r>
+    </w:p>
+    <w:p>
+      <w:pPr>
+        <w:ind w:firstLine="708"/>
+      </w:pPr>
+      <w:r>
+        <w:t>Las tareas programadas fueron las siguientes:</w:t>
+      </w:r>
+    </w:p>
+    <w:p>
+      <w:pPr>
+        <w:ind w:left="708"/>
+      </w:pPr>
+      <w:r>
+        <w:t xml:space="preserve">#25 Documentar sprint 6. </w:t>
+      </w:r>
+      <w:r>
+        <w:t>Se estimó un tiempo de 30 minutos y se completó en 45 minutos.</w:t>
+      </w:r>
+    </w:p>
+    <w:p>
+      <w:pPr>
+        <w:ind w:left="708"/>
+      </w:pPr>
+      <w:r>
+        <w:t>#26 Documentar introducción. Se estimó un tiempo de 3 horas y se completó en 6 horas.</w:t>
+      </w:r>
+    </w:p>
+    <w:p>
+      <w:pPr>
+        <w:ind w:left="708"/>
+      </w:pPr>
+      <w:r>
+        <w:t>#22 Documentar objetivos principales. Se estimó un tiempo de 3 horas y se completó en 3 horas.</w:t>
+      </w:r>
+    </w:p>
+    <w:p>
+      <w:pPr>
+        <w:ind w:left="708"/>
+      </w:pPr>
+      <w:r>
+        <w:t xml:space="preserve"># 15 Documentación del algoritmo genético. Se estimó un tiempo de 4 horas y se completó en </w:t>
+      </w:r>
+      <w:r>
+        <w:t>4</w:t>
+      </w:r>
+      <w:r>
+        <w:t>0 horas aproximadamente. Esta tarea ha sido considerada como la documentación de los conceptos teóricos y por eso el error entre el tiempo estimado e invertido.</w:t>
+      </w:r>
+    </w:p>
+    <w:p>
+      <w:pPr>
+        <w:ind w:left="708"/>
+      </w:pPr>
+      <w:r>
+        <w:t xml:space="preserve"># 20 Mejorar descargas para el algoritmo genético. </w:t>
+      </w:r>
+      <w:r>
+        <w:t xml:space="preserve">Se estimó un tiempo de 3 horas y se completó en 12 horas. Se añadieron las siguientes mejoras, la leyenda en la imagen del grafo, la asignación de nombres a las soluciones y su corrección cuando son modificadas y la </w:t>
+      </w:r>
+      <w:r>
+        <w:t>descarga de todos los archivos.</w:t>
+      </w:r>
+    </w:p>
+    <w:p>
+      <w:pPr>
+        <w:ind w:left="708"/>
+      </w:pPr>
+      <w:r>
+        <w:t>#</w:t>
+      </w:r>
+      <w:r>
+        <w:t xml:space="preserve"> </w:t>
+      </w:r>
+      <w:r>
+        <w:t xml:space="preserve">27 </w:t>
+      </w:r>
+      <w:r>
+        <w:t>Arreglar un bug con los pares de hermanos en la creación de la red aleatoria. Se estimó un tiempo de 1 hora y se completó en 8 horas. En esta tarea también se crearon archivos de ejemplo nuevos y se añadieron las revisiones a la memoria.</w:t>
       </w:r>
     </w:p>
     <w:p>
       <w:r>
         <w:lastRenderedPageBreak/>
-        <w:t xml:space="preserve">#9 </w:t>
-      </w:r>
-      <w:r>
-        <w:t>Implementar todos los fitness encontrados a la gráfica.</w:t>
-      </w:r>
-      <w:r>
-        <w:t xml:space="preserve"> Se estimó un tiempo de 1 hora y se completó en 50 minutos.</w:t>
+        <w:t xml:space="preserve">Retrospectiva del sprint. </w:t>
+      </w:r>
+      <w:r>
+        <w:t>La</w:t>
+      </w:r>
+      <w:r>
+        <w:t xml:space="preserve"> tarea de documentar los objetivos teóricos fue mal definida y desglosada. Es importante que ninguna tarea individual exceda un total de 24 horas. Además, se observó una planificación deficiente en las tareas de diseño, ya que se introdujeron nuevas funcionalidades no planificadas durante la ejecución de las tareas, lo que complicó su gestión y desarrollo adecuado.</w:t>
       </w:r>
     </w:p>
     <w:p/>
     <w:p>
-      <w:r>
-        <w:t>También se programaron para este sprint la función de creación de un archivo final y la de descarga del archivo pero no dio tiempo a empezarlas.</w:t>
-      </w:r>
-    </w:p>
-    <w:p>
-      <w:r>
-        <w:t xml:space="preserve">Retrospectiva del sprint. Los problemas ocasionados por el funcionamiento de la librería </w:t>
-      </w:r>
-      <w:r>
-        <w:t>DEAP</w:t>
-      </w:r>
-      <w:r>
-        <w:t xml:space="preserve"> han retrasado </w:t>
-      </w:r>
-      <w:r>
-        <w:t>otras tareas menos prioritarias.</w:t>
-      </w:r>
-    </w:p>
-    <w:p/>
-    <w:p>
       <w:pPr>
         <w:pStyle w:val="Ttulo3"/>
       </w:pPr>
-      <w:bookmarkStart w:id="8" w:name="_Toc169714675"/>
-      <w:r>
-        <w:t>Sprint 4 (15/05/2024 – 22/05/2024)</w:t>
-      </w:r>
-      <w:bookmarkEnd w:id="8"/>
-    </w:p>
-    <w:p>
-      <w:r>
-        <w:t xml:space="preserve">Este sprint se ha centrado en migrar el algoritmo genético de la librería </w:t>
-      </w:r>
-      <w:proofErr w:type="spellStart"/>
-      <w:r>
-        <w:t>deap</w:t>
-      </w:r>
-      <w:proofErr w:type="spellEnd"/>
-      <w:r>
-        <w:t xml:space="preserve"> a </w:t>
-      </w:r>
-      <w:proofErr w:type="spellStart"/>
-      <w:r>
-        <w:t>pymoo</w:t>
-      </w:r>
-      <w:proofErr w:type="spellEnd"/>
+      <w:r>
+        <w:t xml:space="preserve">Sprint </w:t>
+      </w:r>
+      <w:r>
+        <w:t>8</w:t>
+      </w:r>
+      <w:r>
+        <w:t xml:space="preserve"> (</w:t>
+      </w:r>
+      <w:r>
+        <w:t>27</w:t>
+      </w:r>
+      <w:r>
+        <w:t xml:space="preserve">/06/2024 – </w:t>
+      </w:r>
+      <w:r>
+        <w:t>08</w:t>
+      </w:r>
+      <w:r>
+        <w:t>/0</w:t>
+      </w:r>
+      <w:r>
+        <w:t>7</w:t>
+      </w:r>
+      <w:r>
+        <w:t>/2024)</w:t>
+      </w:r>
+    </w:p>
+    <w:p>
+      <w:pPr>
+        <w:ind w:firstLine="708"/>
+      </w:pPr>
+      <w:r>
+        <w:t>El último sprint, se centr</w:t>
+      </w:r>
+      <w:r>
+        <w:t>ó</w:t>
+      </w:r>
+      <w:r>
+        <w:t xml:space="preserve"> sobre todo en tareas de documentación, desplegar la aplicación web y la revisión de la calidad del </w:t>
+      </w:r>
+      <w:r>
+        <w:t>código</w:t>
+      </w:r>
       <w:r>
         <w:t>.</w:t>
       </w:r>
     </w:p>
     <w:p>
+      <w:pPr>
+        <w:ind w:firstLine="708"/>
+      </w:pPr>
       <w:r>
         <w:t>Las tareas programadas fueron las siguientes:</w:t>
       </w:r>
     </w:p>
     <w:p>
       <w:r>
-        <w:t xml:space="preserve">#12 Documentar </w:t>
-      </w:r>
-      <w:r>
-        <w:t xml:space="preserve">el </w:t>
-      </w:r>
-      <w:r>
-        <w:t>sprint 3. Se estimó un tiempo de 30 minutos y se completó en 40 minutos.</w:t>
-      </w:r>
-    </w:p>
-    <w:p>
-      <w:r>
-        <w:t xml:space="preserve"># 13 Cambio de biblioteca de </w:t>
-      </w:r>
-      <w:proofErr w:type="spellStart"/>
-      <w:r>
-        <w:t>deap</w:t>
-      </w:r>
-      <w:proofErr w:type="spellEnd"/>
-      <w:r>
-        <w:t xml:space="preserve"> a </w:t>
-      </w:r>
-      <w:proofErr w:type="spellStart"/>
-      <w:r>
-        <w:t>pymoo</w:t>
-      </w:r>
-      <w:proofErr w:type="spellEnd"/>
-      <w:r>
-        <w:t xml:space="preserve">. Se estimo un tiempo de 6 horas y se completó en 10 horas. No se consiguió replicar del todo el funcionamiento que tenía el algoritmo con la biblioteca </w:t>
-      </w:r>
-      <w:proofErr w:type="spellStart"/>
-      <w:r>
-        <w:t>deap</w:t>
-      </w:r>
-      <w:proofErr w:type="spellEnd"/>
-      <w:r>
-        <w:t>.</w:t>
-      </w:r>
-    </w:p>
-    <w:p>
-      <w:r>
-        <w:t xml:space="preserve">También se programaron para este sprint la función de creación de un archivo final y la de descarga del archivo pero no </w:t>
-      </w:r>
-      <w:r>
-        <w:t>llegué</w:t>
-      </w:r>
-      <w:r>
-        <w:t xml:space="preserve"> a empezarlas.</w:t>
-      </w:r>
-    </w:p>
-    <w:p>
-      <w:r>
-        <w:t xml:space="preserve">Retrospectiva del sprint. </w:t>
-      </w:r>
-      <w:r>
-        <w:t>He invertido poco tiempo para el proyecto en este sprint y se ha visto reflejado en la cantidad de tareas completadas.</w:t>
-      </w:r>
-      <w:r>
-        <w:t xml:space="preserve"> Las tareas necesarias para el archivo final y para la descarga no son tan prioritarias como el buen funcionamiento del algoritmo, pero no lo he previsto al principio del sprint y he tenido que crear tareas a mitad de este.</w:t>
-      </w:r>
-    </w:p>
-    <w:p/>
-    <w:p>
-      <w:pPr>
-        <w:pStyle w:val="Ttulo3"/>
-      </w:pPr>
-      <w:bookmarkStart w:id="9" w:name="_Toc169714676"/>
-      <w:r>
-        <w:t xml:space="preserve">Sprint 5 (22/05/2024 – </w:t>
-      </w:r>
-      <w:r>
-        <w:t>05</w:t>
-      </w:r>
-      <w:r>
-        <w:t>/0</w:t>
-      </w:r>
-      <w:r>
-        <w:t>6</w:t>
-      </w:r>
-      <w:r>
-        <w:t>/2024)</w:t>
-      </w:r>
-      <w:bookmarkEnd w:id="9"/>
-    </w:p>
-    <w:p>
-      <w:r>
-        <w:t>Este sprint se ha centrado en realizar correcciones sobre el algoritmo genético y añadir la funcionalidad de descarga de varios archivos a partir de una solución.</w:t>
-      </w:r>
-    </w:p>
-    <w:p>
-      <w:r>
-        <w:t>Las tareas programadas fueron las siguientes:</w:t>
-      </w:r>
-    </w:p>
-    <w:p>
-      <w:r>
-        <w:t># 14 Documentar el sprint 4. Se estimó un tiempo de 30 minutos y se completó en 10 minutos.</w:t>
-      </w:r>
-    </w:p>
-    <w:p>
-      <w:r>
-        <w:t># 16 Selección de parámetros para el algoritmo genético.</w:t>
-      </w:r>
-      <w:r>
-        <w:t xml:space="preserve"> Se estimó</w:t>
-      </w:r>
-      <w:r>
-        <w:t xml:space="preserve"> un tiempo de 20 horas y se completó en 15 horas. En esta tarea no sólo se seleccionaron los parámetros por defecto del algoritmo </w:t>
-      </w:r>
-      <w:r>
-        <w:t xml:space="preserve">genético, </w:t>
-      </w:r>
-      <w:r>
-        <w:t>sino que también se cambió el algoritmo para que no devolviese la misma solución siempre.</w:t>
-      </w:r>
-    </w:p>
-    <w:p>
-      <w:r>
-        <w:lastRenderedPageBreak/>
-        <w:t xml:space="preserve"># </w:t>
-      </w:r>
-      <w:r>
-        <w:t xml:space="preserve">11 Implementar una función para crear el archivo final. Se estimó un tiempo de 2 horas y se completó en 5 horas. Surgió un problema con la representación en imagen de </w:t>
-      </w:r>
-      <w:proofErr w:type="spellStart"/>
-      <w:r>
-        <w:t>networkx</w:t>
-      </w:r>
-      <w:proofErr w:type="spellEnd"/>
-      <w:r>
-        <w:t xml:space="preserve"> y los auto enlaces.</w:t>
-      </w:r>
-    </w:p>
-    <w:p>
-      <w:r>
-        <w:t># 18 Implementar descargas para el algoritmo genético. Se estimó un tiempo de 2 horas y se completó en el tiempo previsto. Se codificaron los archivos para su descarga a través de la página web.</w:t>
-      </w:r>
-    </w:p>
-    <w:p>
-      <w:r>
-        <w:t>También se programaron las tareas de documentar el algoritmo genético y la creación de test pero no llegué a empezarlas.</w:t>
-      </w:r>
-    </w:p>
-    <w:p>
-      <w:r>
-        <w:t>Retrospectiva del sprint. Este sprint se ha extendido una semana más porque al acabar la primera semana no realicé ninguna tarea. Los nombres dados a las tareas no han sido del todo adecuados y eso ha provocado confusión sobre cómo abordarlas, retrasando su inicio.</w:t>
-      </w:r>
-    </w:p>
-    <w:p/>
-    <w:p>
-      <w:pPr>
-        <w:pStyle w:val="Ttulo3"/>
-      </w:pPr>
-      <w:bookmarkStart w:id="10" w:name="_Toc169714677"/>
-      <w:r>
-        <w:t>Sprint 6 (05/06/2024 – 1</w:t>
-      </w:r>
-      <w:r>
-        <w:t>9</w:t>
-      </w:r>
-      <w:r>
-        <w:t>/06/2024)</w:t>
-      </w:r>
-      <w:bookmarkEnd w:id="10"/>
-    </w:p>
-    <w:p>
-      <w:r>
-        <w:t>Este sprint se centró en mejorar la solución obtenida y los archivos resultado.</w:t>
-      </w:r>
-    </w:p>
-    <w:p>
-      <w:r>
-        <w:t>Las tareas programadas fueron las siguientes:</w:t>
-      </w:r>
-    </w:p>
-    <w:p>
-      <w:r>
-        <w:t># Documentar sprint 5. Se estimó un tiempo de 1 hora y se completó en 30 minutos.</w:t>
-      </w:r>
-    </w:p>
-    <w:p>
-      <w:r>
-        <w:t xml:space="preserve"># 23 </w:t>
-      </w:r>
-      <w:r>
-        <w:t>Añadir la decisión de parámetros para el usuario</w:t>
-      </w:r>
-      <w:r>
-        <w:t xml:space="preserve">. Se estimó un tiempo de 1 hora y se completó en </w:t>
-      </w:r>
-      <w:r>
-        <w:t>4</w:t>
-      </w:r>
-      <w:r>
-        <w:t xml:space="preserve"> horas.</w:t>
-      </w:r>
-    </w:p>
-    <w:p>
-      <w:r>
-        <w:t># 24 Bug creación red aleatoria. Se estimó un tiempo de 1 hora y 30 minutos y se completó en 2 horas.</w:t>
-      </w:r>
-    </w:p>
-    <w:p>
-      <w:r>
-        <w:t xml:space="preserve"># 20 Mejorar descargas para el algoritmo genético. Se estimó un tiempo de 7 horas y se invirtieron </w:t>
-      </w:r>
-      <w:r>
-        <w:t>4</w:t>
-      </w:r>
-      <w:r>
-        <w:t xml:space="preserve"> horas pero no se completó.</w:t>
-      </w:r>
-      <w:r>
-        <w:t xml:space="preserve"> </w:t>
-      </w:r>
-      <w:r>
-        <w:t>Se realizaron algunas mejoras co</w:t>
-      </w:r>
-      <w:r>
-        <w:t>mo colorear los compontes en la imagen del grafo.</w:t>
-      </w:r>
-    </w:p>
-    <w:p>
-      <w:r>
-        <w:t># 21 Heurística para soluciones no factibles. Se estimó un tiempo de 5 horas y se completó en 11 horas. Además de crear la heurística para cambiar una solución no factible a una factible, se corrigió un problema en la creación de la solución. Esto hizo que llevara más tiempo del esperado.</w:t>
-      </w:r>
-    </w:p>
-    <w:p>
-      <w:r>
-        <w:t>También se programaron tareas de documentación, corrección de bugs e implementación de tests, pero no se llegaron a empezar.</w:t>
-      </w:r>
-    </w:p>
-    <w:p/>
-    <w:p>
-      <w:r>
-        <w:t>Retrospectiva del sprint.</w:t>
-      </w:r>
-      <w:r>
-        <w:t xml:space="preserve"> </w:t>
-      </w:r>
-      <w:r>
-        <w:t xml:space="preserve">En la mayoría de los sprints realizados hasta el momento, se han dejado tareas sin completar debido a una planificación inadecuada. Para mejorar este aspecto, es fundamental priorizar y programar las tareas más importantes, asegurándose de que puedan ser completadas dentro del período del sprint. Las tareas secundarias deben mantenerse en el </w:t>
-      </w:r>
-      <w:r>
-        <w:lastRenderedPageBreak/>
-        <w:t>producto backlog. Una vez que las tareas principales se hayan completado, las tareas secundarias pueden añadirse al sprint actual.</w:t>
-      </w:r>
-    </w:p>
-    <w:p/>
-    <w:p>
-      <w:pPr>
-        <w:pStyle w:val="Ttulo3"/>
-      </w:pPr>
-      <w:r>
-        <w:t>Sprint 7 (05/06/2024 – 19/06/2024)</w:t>
+        <w:tab/>
+        <w:t>#29 Documentar sprint 7. Se estimó un tiempo de 1 hora y se completó en 1 hora.</w:t>
       </w:r>
     </w:p>
     <w:p/>
     <w:p/>
-    <w:p>
-      <w:r>
-        <w:t>#25 Documentar sprint 6. Se estimó un tiempo de 30 minutos y se completó en 45 minutos.</w:t>
-      </w:r>
-    </w:p>
-    <w:p>
-      <w:r>
-        <w:t>#26 Documentar introducción. Se estimó un tiempo de 3 horas y se completó en 6 horas.</w:t>
-      </w:r>
-    </w:p>
-    <w:p>
-      <w:r>
-        <w:t>#22 Documentar objetivos principales. Se estimó un tiempo de 3 horas y se completó en 3 horas.</w:t>
-      </w:r>
-    </w:p>
-    <w:p>
-      <w:r>
-        <w:t xml:space="preserve"># 15 Documentación del algoritmo genético. Se estimó un tiempo de 4 horas y se completó en </w:t>
+    <w:p/>
+    <w:p>
+      <w:r>
+        <w:tab/>
       </w:r>
     </w:p>
     <w:sectPr>

</xml_diff>

<commit_message>
Apendix F Closes #35
</commit_message>
<xml_diff>
--- a/Documentación/Anexos.docx
+++ b/Documentación/Anexos.docx
@@ -26,6 +26,9 @@
             <w:jc w:val="left"/>
           </w:pPr>
           <w:r>
+            <w:rPr>
+              <w:noProof/>
+            </w:rPr>
             <w:drawing>
               <wp:anchor distT="0" distB="0" distL="114300" distR="114300" simplePos="0" relativeHeight="251659264" behindDoc="0" locked="0" layoutInCell="1" allowOverlap="1" wp14:anchorId="5EE232EE" wp14:editId="01B0A307">
                 <wp:simplePos x="0" y="0"/>
@@ -89,6 +92,9 @@
             <w:jc w:val="left"/>
           </w:pPr>
           <w:r>
+            <w:rPr>
+              <w:noProof/>
+            </w:rPr>
             <w:drawing>
               <wp:anchor distT="0" distB="0" distL="114300" distR="114300" simplePos="0" relativeHeight="251660288" behindDoc="0" locked="0" layoutInCell="1" allowOverlap="1" wp14:anchorId="4C75A955" wp14:editId="2CD1CAF0">
                 <wp:simplePos x="0" y="0"/>
@@ -146,6 +152,9 @@
             </w:drawing>
           </w:r>
           <w:r>
+            <w:rPr>
+              <w:noProof/>
+            </w:rPr>
             <mc:AlternateContent>
               <mc:Choice Requires="wps">
                 <w:drawing>
@@ -378,6 +387,9 @@
     </w:p>
     <w:p>
       <w:r>
+        <w:rPr>
+          <w:noProof/>
+        </w:rPr>
         <mc:AlternateContent>
           <mc:Choice Requires="wps">
             <w:drawing>
@@ -3471,6 +3483,35 @@
         <w:ind w:left="340"/>
       </w:pPr>
       <w:r>
+        <w:t xml:space="preserve">#33 Documentar apéndice B especificación de requisitos. Se estimó un tiempo de </w:t>
+      </w:r>
+      <w:r>
+        <w:t>12 horas y se completó en 8.</w:t>
+      </w:r>
+    </w:p>
+    <w:p>
+      <w:pPr>
+        <w:ind w:left="340"/>
+      </w:pPr>
+      <w:r>
+        <w:t># Documentar apéndice F anexo de sostenibilización curricular. Se estimó un tiempo de 5 horas y se co</w:t>
+      </w:r>
+    </w:p>
+    <w:p>
+      <w:pPr>
+        <w:ind w:left="340"/>
+      </w:pPr>
+    </w:p>
+    <w:p>
+      <w:pPr>
+        <w:ind w:left="340"/>
+      </w:pPr>
+    </w:p>
+    <w:p>
+      <w:pPr>
+        <w:ind w:left="340"/>
+      </w:pPr>
+      <w:r>
         <w:t>#38 Revisión de código mediante SonarCloud. Se estimó un tiempo de 24 horas y se completó en 12 horas. Durante esta tarea se invirtieron 5 horas en migrar el algoritmo a la librería pymoo para corregir un bug encontrado con la librería DEAP.</w:t>
       </w:r>
     </w:p>
@@ -3532,6 +3573,7 @@
         <w:jc w:val="left"/>
       </w:pPr>
       <w:r>
+        <w:lastRenderedPageBreak/>
         <w:br w:type="page"/>
       </w:r>
     </w:p>
@@ -3677,14 +3719,7 @@
           <w:b/>
           <w:bCs/>
         </w:rPr>
-        <w:t>RF-1.</w:t>
-      </w:r>
-      <w:r>
-        <w:rPr>
-          <w:b/>
-          <w:bCs/>
-        </w:rPr>
-        <w:t xml:space="preserve"> </w:t>
+        <w:t xml:space="preserve">RF-1. </w:t>
       </w:r>
       <w:r>
         <w:rPr>
@@ -3697,10 +3732,7 @@
         <w:t xml:space="preserve">. </w:t>
       </w:r>
       <w:r>
-        <w:t>La aplicación debe permitir al usuario seleccionar entre el algoritmo genético y el recocido simulado</w:t>
-      </w:r>
-      <w:r>
-        <w:t>.</w:t>
+        <w:t>La aplicación debe permitir al usuario seleccionar entre el algoritmo genético y el recocido simulado.</w:t>
       </w:r>
     </w:p>
     <w:p>
@@ -3712,21 +3744,7 @@
           <w:b/>
           <w:bCs/>
         </w:rPr>
-        <w:t>RF-</w:t>
-      </w:r>
-      <w:r>
-        <w:rPr>
-          <w:b/>
-          <w:bCs/>
-        </w:rPr>
-        <w:t>2</w:t>
-      </w:r>
-      <w:r>
-        <w:rPr>
-          <w:b/>
-          <w:bCs/>
-        </w:rPr>
-        <w:t xml:space="preserve">. </w:t>
+        <w:t xml:space="preserve">RF-2. </w:t>
       </w:r>
       <w:r>
         <w:rPr>
@@ -3908,83 +3926,43 @@
           <w:b/>
           <w:bCs/>
         </w:rPr>
-        <w:t>RF-4.</w:t>
-      </w:r>
+        <w:t>RF-4.1 Corrección para soluciones no factibles</w:t>
+      </w:r>
+      <w:r>
+        <w:t>.</w:t>
+      </w:r>
+      <w:r>
+        <w:t xml:space="preserve"> La aplicación debe convertir las soluciones no factibles en soluciones factibles antes de su almacenamiento o descarga.</w:t>
+      </w:r>
+    </w:p>
+    <w:p>
+      <w:pPr>
+        <w:ind w:left="680"/>
+      </w:pPr>
       <w:r>
         <w:rPr>
           <w:b/>
           <w:bCs/>
         </w:rPr>
-        <w:t>1</w:t>
-      </w:r>
+        <w:t>RF-4.2 Creación de nombre para la solución</w:t>
+      </w:r>
+      <w:r>
+        <w:t>.</w:t>
+      </w:r>
+      <w:r>
+        <w:t xml:space="preserve"> La aplicación debe asignar un nombre único y descriptivo a cada archivo solución.</w:t>
+      </w:r>
+    </w:p>
+    <w:p>
+      <w:pPr>
+        <w:ind w:left="680"/>
+      </w:pPr>
       <w:r>
         <w:rPr>
           <w:b/>
           <w:bCs/>
         </w:rPr>
-        <w:t xml:space="preserve"> Corrección para soluciones no factibles</w:t>
-      </w:r>
-      <w:r>
-        <w:t>.</w:t>
-      </w:r>
-      <w:r>
-        <w:t xml:space="preserve"> </w:t>
-      </w:r>
-      <w:r>
-        <w:t>La aplicación debe convertir las soluciones no factibles en soluciones factibles antes de su almacenamiento o descarga.</w:t>
-      </w:r>
-    </w:p>
-    <w:p>
-      <w:pPr>
-        <w:ind w:left="680"/>
-      </w:pPr>
-      <w:r>
-        <w:rPr>
-          <w:b/>
-          <w:bCs/>
-        </w:rPr>
-        <w:t>RF-4.</w:t>
-      </w:r>
-      <w:r>
-        <w:rPr>
-          <w:b/>
-          <w:bCs/>
-        </w:rPr>
-        <w:t>2 Creación de nombre para la solución</w:t>
-      </w:r>
-      <w:r>
-        <w:t>.</w:t>
-      </w:r>
-      <w:r>
-        <w:t xml:space="preserve"> </w:t>
-      </w:r>
-      <w:r>
-        <w:t>La aplicación debe asignar un nombre único y descriptivo a cada archivo solució</w:t>
-      </w:r>
-      <w:r>
-        <w:t>n</w:t>
-      </w:r>
-      <w:r>
-        <w:t>.</w:t>
-      </w:r>
-    </w:p>
-    <w:p>
-      <w:pPr>
-        <w:ind w:left="680"/>
-      </w:pPr>
-      <w:r>
-        <w:rPr>
-          <w:b/>
-          <w:bCs/>
-        </w:rPr>
-        <w:t>RF-4.</w:t>
-      </w:r>
-      <w:r>
-        <w:rPr>
-          <w:b/>
-          <w:bCs/>
-        </w:rPr>
-        <w:t>3</w:t>
+        <w:t>RF-4.3</w:t>
       </w:r>
       <w:r>
         <w:rPr>
@@ -4004,10 +3982,7 @@
         <w:t>.</w:t>
       </w:r>
       <w:r>
-        <w:t xml:space="preserve"> </w:t>
-      </w:r>
-      <w:r>
-        <w:t>La aplicación debe generar los archivos correspondientes a cada solución.</w:t>
+        <w:t xml:space="preserve"> La aplicación debe generar los archivos correspondientes a cada solución.</w:t>
       </w:r>
     </w:p>
     <w:p>
@@ -4061,79 +4036,31 @@
           <w:b/>
           <w:bCs/>
         </w:rPr>
-        <w:t>RF-</w:t>
-      </w:r>
+        <w:t>RF-5.1 Descargar una sola solución</w:t>
+      </w:r>
+      <w:r>
+        <w:t>.</w:t>
+      </w:r>
+      <w:r>
+        <w:t xml:space="preserve"> La aplicación debe permitir al usuario descargar una sola solución específica en un formato adecuado.</w:t>
+      </w:r>
+    </w:p>
+    <w:p>
+      <w:pPr>
+        <w:ind w:left="680"/>
+      </w:pPr>
       <w:r>
         <w:rPr>
           <w:b/>
           <w:bCs/>
         </w:rPr>
-        <w:t>5</w:t>
-      </w:r>
-      <w:r>
-        <w:rPr>
-          <w:b/>
-          <w:bCs/>
-        </w:rPr>
-        <w:t xml:space="preserve">.1 </w:t>
-      </w:r>
-      <w:r>
-        <w:rPr>
-          <w:b/>
-          <w:bCs/>
-        </w:rPr>
-        <w:t>Descargar una sola solución</w:t>
+        <w:t>RF-5.2 Descargar todas las soluciones</w:t>
       </w:r>
       <w:r>
         <w:t>.</w:t>
       </w:r>
       <w:r>
-        <w:t xml:space="preserve"> </w:t>
-      </w:r>
-      <w:r>
-        <w:t>La aplicación debe permitir al usuario descargar una sola solución específica en un formato adecuado.</w:t>
-      </w:r>
-    </w:p>
-    <w:p>
-      <w:pPr>
-        <w:ind w:left="680"/>
-      </w:pPr>
-      <w:r>
-        <w:rPr>
-          <w:b/>
-          <w:bCs/>
-        </w:rPr>
-        <w:t>RF-</w:t>
-      </w:r>
-      <w:r>
-        <w:rPr>
-          <w:b/>
-          <w:bCs/>
-        </w:rPr>
-        <w:t>5</w:t>
-      </w:r>
-      <w:r>
-        <w:rPr>
-          <w:b/>
-          <w:bCs/>
-        </w:rPr>
-        <w:t xml:space="preserve">.2 </w:t>
-      </w:r>
-      <w:r>
-        <w:rPr>
-          <w:b/>
-          <w:bCs/>
-        </w:rPr>
-        <w:t>Descargar todas las soluciones</w:t>
-      </w:r>
-      <w:r>
-        <w:t>.</w:t>
-      </w:r>
-      <w:r>
-        <w:t xml:space="preserve"> </w:t>
-      </w:r>
-      <w:r>
-        <w:t>La aplicación debe permitir al usuario descargar todas las soluciones generadas en un único archivo comprimido.</w:t>
+        <w:t xml:space="preserve"> La aplicación debe permitir al usuario descargar todas las soluciones generadas en un único archivo comprimido.</w:t>
       </w:r>
     </w:p>
     <w:p>
@@ -4156,10 +4083,7 @@
         <w:t>RNF-1. Accesibilidad</w:t>
       </w:r>
       <w:r>
-        <w:t xml:space="preserve">. </w:t>
-      </w:r>
-      <w:r>
-        <w:t>La</w:t>
+        <w:t>. La</w:t>
       </w:r>
       <w:r>
         <w:t>s soluciones de la</w:t>
@@ -4201,13 +4125,7 @@
         <w:t xml:space="preserve">ara </w:t>
       </w:r>
       <w:r>
-        <w:t>l</w:t>
-      </w:r>
-      <w:r>
-        <w:t>os encargados de administración del colegio</w:t>
-      </w:r>
-      <w:r>
-        <w:t>.</w:t>
+        <w:t>los encargados de administración del colegio.</w:t>
       </w:r>
     </w:p>
     <w:p>
@@ -4219,190 +4137,70 @@
           <w:b/>
           <w:bCs/>
         </w:rPr>
-        <w:t>RNF-</w:t>
-      </w:r>
+        <w:t>RNF-2. Mantenibilidad</w:t>
+      </w:r>
+      <w:r>
+        <w:t>. El código de la aplicación debe estar estructurado de forma modular y desacoplada, permitiendo que las modificaciones, mejoras y correcciones puedan realizarse de manera eficiente y con un mínimo de impacto en el resto del sistema.</w:t>
+      </w:r>
+      <w:r>
+        <w:t xml:space="preserve"> El código también debe tener una correcta documentación interna.</w:t>
+      </w:r>
+    </w:p>
+    <w:p>
+      <w:pPr>
+        <w:ind w:firstLine="340"/>
+      </w:pPr>
       <w:r>
         <w:rPr>
           <w:b/>
           <w:bCs/>
         </w:rPr>
-        <w:t>2</w:t>
-      </w:r>
+        <w:t>RNF-3. Escalabilidad</w:t>
+      </w:r>
+      <w:r>
+        <w:t>. La arquitectura de la aplicación debe permitir el manejo de una mayor carga de trabajo sin una reestructuración significativa, garantizando que el sistema pueda evolucionar conforme a las necesidades futuras.</w:t>
+      </w:r>
+    </w:p>
+    <w:p>
+      <w:pPr>
+        <w:ind w:firstLine="340"/>
+      </w:pPr>
       <w:r>
         <w:rPr>
           <w:b/>
           <w:bCs/>
         </w:rPr>
-        <w:t>.</w:t>
+        <w:t>RNF-4. Usabilidad</w:t>
+      </w:r>
+      <w:r>
+        <w:t>. La aplicación debe proporcionar una experiencia de usuario intuitiva, facilitando la navegación y el uso de sus funcionalidades mediante una interfaz clara y amigable</w:t>
+      </w:r>
+      <w:r>
+        <w:t xml:space="preserve">. Además, la interfaz debe ser adaptable y responsive, garantizando una visualización </w:t>
+      </w:r>
+      <w:r>
+        <w:t>óptima</w:t>
+      </w:r>
+      <w:r>
+        <w:t xml:space="preserve"> en dispositivos con distintos tamaños de pantalla.</w:t>
+      </w:r>
+    </w:p>
+    <w:p>
+      <w:pPr>
+        <w:ind w:firstLine="340"/>
+      </w:pPr>
+      <w:r>
+        <w:t xml:space="preserve"> </w:t>
       </w:r>
       <w:r>
         <w:rPr>
           <w:b/>
           <w:bCs/>
         </w:rPr>
-        <w:t xml:space="preserve"> Mantenibilidad</w:t>
-      </w:r>
-      <w:r>
-        <w:t>. El código de</w:t>
-      </w:r>
-      <w:r>
-        <w:t xml:space="preserve"> la aplicación</w:t>
-      </w:r>
-      <w:r>
-        <w:t xml:space="preserve"> debe estar estructurado de forma modular y desacoplada, permitiendo que las modificaciones, mejoras y correcciones puedan realizarse de manera eficiente y con un mínimo de impacto en el resto del sistema.</w:t>
-      </w:r>
-      <w:r>
-        <w:t xml:space="preserve"> El código también debe tener una correcta documentación interna.</w:t>
-      </w:r>
-    </w:p>
-    <w:p>
-      <w:pPr>
-        <w:ind w:firstLine="340"/>
-      </w:pPr>
-      <w:r>
-        <w:rPr>
-          <w:b/>
-          <w:bCs/>
-        </w:rPr>
-        <w:t>RNF-</w:t>
-      </w:r>
-      <w:r>
-        <w:rPr>
-          <w:b/>
-          <w:bCs/>
-        </w:rPr>
-        <w:t>3</w:t>
-      </w:r>
-      <w:r>
-        <w:rPr>
-          <w:b/>
-          <w:bCs/>
-        </w:rPr>
-        <w:t>.</w:t>
-      </w:r>
-      <w:r>
-        <w:rPr>
-          <w:b/>
-          <w:bCs/>
-        </w:rPr>
-        <w:t xml:space="preserve"> Escalabilidad</w:t>
-      </w:r>
-      <w:r>
-        <w:t>.</w:t>
-      </w:r>
-      <w:r>
-        <w:t xml:space="preserve"> </w:t>
-      </w:r>
-      <w:r>
-        <w:t>La arquitectura de la aplicación debe permitir el manejo de una mayor carga de trabajo sin una reestructuración significativa, garantizando que el sistema pueda evolucionar conforme a las necesidades futuras.</w:t>
-      </w:r>
-    </w:p>
-    <w:p>
-      <w:pPr>
-        <w:ind w:firstLine="340"/>
-      </w:pPr>
-      <w:r>
-        <w:rPr>
-          <w:b/>
-          <w:bCs/>
-        </w:rPr>
-        <w:t>RNF-</w:t>
-      </w:r>
-      <w:r>
-        <w:rPr>
-          <w:b/>
-          <w:bCs/>
-        </w:rPr>
-        <w:t>4</w:t>
-      </w:r>
-      <w:r>
-        <w:rPr>
-          <w:b/>
-          <w:bCs/>
-        </w:rPr>
-        <w:t>.</w:t>
-      </w:r>
-      <w:r>
-        <w:rPr>
-          <w:b/>
-          <w:bCs/>
-        </w:rPr>
-        <w:t xml:space="preserve"> Usabilidad</w:t>
-      </w:r>
-      <w:r>
-        <w:t>.</w:t>
-      </w:r>
-      <w:r>
-        <w:t xml:space="preserve"> </w:t>
-      </w:r>
-      <w:r>
-        <w:t>La aplicación debe proporcionar una experiencia de usuario intuitiva, facilitando la navegación y el uso de sus funcionalidades mediante una interfaz clara y amigable</w:t>
-      </w:r>
-      <w:r>
-        <w:t xml:space="preserve">. </w:t>
-      </w:r>
-      <w:r>
-        <w:t xml:space="preserve">Además, la interfaz debe ser adaptable y responsive, garantizando una visualización </w:t>
-      </w:r>
-      <w:r>
-        <w:t>óptima</w:t>
-      </w:r>
-      <w:r>
-        <w:t xml:space="preserve"> en dispositivos con distintos tamaños de pantalla.</w:t>
-      </w:r>
-    </w:p>
-    <w:p>
-      <w:pPr>
-        <w:ind w:firstLine="340"/>
-      </w:pPr>
-      <w:r>
-        <w:t xml:space="preserve"> </w:t>
-      </w:r>
-      <w:r>
-        <w:rPr>
-          <w:b/>
-          <w:bCs/>
-        </w:rPr>
-        <w:t>RNF-</w:t>
-      </w:r>
-      <w:r>
-        <w:rPr>
-          <w:b/>
-          <w:bCs/>
-        </w:rPr>
-        <w:t>5</w:t>
-      </w:r>
-      <w:r>
-        <w:rPr>
-          <w:b/>
-          <w:bCs/>
-        </w:rPr>
-        <w:t>.</w:t>
-      </w:r>
-      <w:r>
-        <w:rPr>
-          <w:b/>
-          <w:bCs/>
-        </w:rPr>
-        <w:t xml:space="preserve"> Estabilidad</w:t>
-      </w:r>
-      <w:r>
-        <w:t>.</w:t>
-      </w:r>
-      <w:r>
-        <w:t xml:space="preserve"> </w:t>
-      </w:r>
-      <w:r>
-        <w:t>La aplicación debe ser capaz de ejecutar y gestionar múltiples hilos de procesamiento de manera continua durante un período m</w:t>
-      </w:r>
-      <w:r>
-        <w:t>áximo</w:t>
-      </w:r>
-      <w:r>
-        <w:t xml:space="preserve"> de 24 horas. Esto es esencial para que el algoritmo pueda realizar una exploración más amplia y profunda de las soluciones</w:t>
-      </w:r>
-      <w:r>
-        <w:t>.</w:t>
+        <w:t>RNF-5. Estabilidad</w:t>
+      </w:r>
+      <w:r>
+        <w:t>. La aplicación debe ser capaz de ejecutar y gestionar múltiples hilos de procesamiento de manera continua durante un período máximo de 24 horas. Esto es esencial para que el algoritmo pueda realizar una exploración más amplia y profunda de las soluciones.</w:t>
       </w:r>
     </w:p>
     <w:p>
@@ -4731,13 +4529,7 @@
               <w:rPr>
                 <w:lang w:val="es-ES"/>
               </w:rPr>
-              <w:t>CU-</w:t>
-            </w:r>
-            <w:r>
-              <w:rPr>
-                <w:lang w:val="es-ES"/>
-              </w:rPr>
-              <w:t>1</w:t>
+              <w:t>CU-1</w:t>
             </w:r>
           </w:p>
         </w:tc>
@@ -4938,13 +4730,7 @@
               <w:rPr>
                 <w:lang w:val="es-ES"/>
               </w:rPr>
-              <w:t xml:space="preserve">Permitir al usuario </w:t>
-            </w:r>
-            <w:r>
-              <w:rPr>
-                <w:lang w:val="es-ES"/>
-              </w:rPr>
-              <w:t>elegir entre el algoritmo genético y el recocido simulado como método de Optimización.</w:t>
+              <w:t>Permitir al usuario elegir entre el algoritmo genético y el recocido simulado como método de Optimización.</w:t>
             </w:r>
           </w:p>
         </w:tc>
@@ -5300,19 +5086,7 @@
               <w:rPr>
                 <w:lang w:val="es-ES"/>
               </w:rPr>
-              <w:t xml:space="preserve">El </w:t>
-            </w:r>
-            <w:r>
-              <w:rPr>
-                <w:lang w:val="es-ES"/>
-              </w:rPr>
-              <w:t>u</w:t>
-            </w:r>
-            <w:r>
-              <w:rPr>
-                <w:lang w:val="es-ES"/>
-              </w:rPr>
-              <w:t>suario debe elegir una opción entre algoritmo genético y recocido simulado</w:t>
+              <w:t>El usuario debe elegir una opción entre algoritmo genético y recocido simulado</w:t>
             </w:r>
           </w:p>
         </w:tc>
@@ -5400,13 +5174,7 @@
               <w:rPr>
                 <w:lang w:val="es-ES"/>
               </w:rPr>
-              <w:t>La aplicación</w:t>
-            </w:r>
-            <w:r>
-              <w:rPr>
-                <w:lang w:val="es-ES"/>
-              </w:rPr>
-              <w:t xml:space="preserve"> registra la selección del usuario.</w:t>
+              <w:t>La aplicación registra la selección del usuario.</w:t>
             </w:r>
           </w:p>
         </w:tc>
@@ -5658,13 +5426,7 @@
               <w:rPr>
                 <w:lang w:val="es-ES"/>
               </w:rPr>
-              <w:t>CU-</w:t>
-            </w:r>
-            <w:r>
-              <w:rPr>
-                <w:lang w:val="es-ES"/>
-              </w:rPr>
-              <w:t>2</w:t>
+              <w:t>CU-2</w:t>
             </w:r>
           </w:p>
         </w:tc>
@@ -6242,13 +6004,7 @@
               <w:rPr>
                 <w:lang w:val="es-ES"/>
               </w:rPr>
-              <w:t>Introducir el valor para el</w:t>
-            </w:r>
-            <w:r>
-              <w:rPr>
-                <w:lang w:val="es-ES"/>
-              </w:rPr>
-              <w:t xml:space="preserve"> tamaño de la población</w:t>
+              <w:t>Introducir el valor para el tamaño de la población</w:t>
             </w:r>
           </w:p>
         </w:tc>
@@ -6336,13 +6092,7 @@
               <w:rPr>
                 <w:lang w:val="es-ES"/>
               </w:rPr>
-              <w:t xml:space="preserve">Introducir el valor para </w:t>
-            </w:r>
-            <w:r>
-              <w:rPr>
-                <w:lang w:val="es-ES"/>
-              </w:rPr>
-              <w:t>la probabilidad de cruce</w:t>
+              <w:t>Introducir el valor para la probabilidad de cruce</w:t>
             </w:r>
           </w:p>
         </w:tc>
@@ -6429,13 +6179,7 @@
               <w:rPr>
                 <w:lang w:val="es-ES"/>
               </w:rPr>
-              <w:t xml:space="preserve">Introducir el valor para </w:t>
-            </w:r>
-            <w:r>
-              <w:rPr>
-                <w:lang w:val="es-ES"/>
-              </w:rPr>
-              <w:t>la probabilidad de mutación</w:t>
+              <w:t>Introducir el valor para la probabilidad de mutación</w:t>
             </w:r>
           </w:p>
         </w:tc>
@@ -6951,13 +6695,7 @@
               <w:rPr>
                 <w:lang w:val="es-ES"/>
               </w:rPr>
-              <w:t>CU-</w:t>
-            </w:r>
-            <w:r>
-              <w:rPr>
-                <w:lang w:val="es-ES"/>
-              </w:rPr>
-              <w:t>3</w:t>
+              <w:t>CU-3</w:t>
             </w:r>
           </w:p>
         </w:tc>
@@ -8966,13 +8704,7 @@
               <w:rPr>
                 <w:lang w:val="es-ES"/>
               </w:rPr>
-              <w:t xml:space="preserve">descargar </w:t>
-            </w:r>
-            <w:r>
-              <w:rPr>
-                <w:lang w:val="es-ES"/>
-              </w:rPr>
-              <w:t>todas las soluciones</w:t>
+              <w:t>descargar todas las soluciones</w:t>
             </w:r>
           </w:p>
         </w:tc>
@@ -9319,19 +9051,7 @@
               <w:rPr>
                 <w:lang w:val="es-ES"/>
               </w:rPr>
-              <w:t>La aplicación convierte la</w:t>
-            </w:r>
-            <w:r>
-              <w:rPr>
-                <w:lang w:val="es-ES"/>
-              </w:rPr>
-              <w:t xml:space="preserve"> siguiente</w:t>
-            </w:r>
-            <w:r>
-              <w:rPr>
-                <w:lang w:val="es-ES"/>
-              </w:rPr>
-              <w:t xml:space="preserve"> solución a factible si es necesario</w:t>
+              <w:t>La aplicación convierte la siguiente solución a factible si es necesario</w:t>
             </w:r>
           </w:p>
         </w:tc>
@@ -9512,37 +9232,7 @@
               <w:rPr>
                 <w:lang w:val="es-ES"/>
               </w:rPr>
-              <w:t xml:space="preserve">Los archivos </w:t>
-            </w:r>
-            <w:r>
-              <w:rPr>
-                <w:lang w:val="es-ES"/>
-              </w:rPr>
-              <w:t xml:space="preserve">de la </w:t>
-            </w:r>
-            <w:r>
-              <w:rPr>
-                <w:lang w:val="es-ES"/>
-              </w:rPr>
-              <w:t xml:space="preserve">solución </w:t>
-            </w:r>
-            <w:r>
-              <w:rPr>
-                <w:lang w:val="es-ES"/>
-              </w:rPr>
-              <w:t xml:space="preserve">actual </w:t>
-            </w:r>
-            <w:r>
-              <w:rPr>
-                <w:lang w:val="es-ES"/>
-              </w:rPr>
-              <w:t xml:space="preserve">son creados y </w:t>
-            </w:r>
-            <w:r>
-              <w:rPr>
-                <w:lang w:val="es-ES"/>
-              </w:rPr>
-              <w:t>guardados en una carpeta</w:t>
+              <w:t>Los archivos de la solución actual son creados y guardados en una carpeta</w:t>
             </w:r>
           </w:p>
         </w:tc>
@@ -10162,7 +9852,38 @@
       <w:r>
         <w:tab/>
       </w:r>
-    </w:p>
+      <w:r>
+        <w:t xml:space="preserve">La Agenda 2030 de las Naciones Unidas establece 17 Objetivos de Desarrollo Sostenible (ODS) que buscan abordar los principales desafíos globales, incluyendo la salud y la educación. </w:t>
+      </w:r>
+      <w:r>
+        <w:fldChar w:fldCharType="begin"/>
+      </w:r>
+      <w:r>
+        <w:instrText xml:space="preserve"> ADDIN ZOTERO_ITEM CSL_CITATION {"citationID":"JA1yBpFY","properties":{"formattedCitation":"[2]","plainCitation":"[2]","noteIndex":0},"citationItems":[{"id":99,"uris":["http://zotero.org/users/local/eC8saxzw/items/KIGDCTA6"],"itemData":{"id":99,"type":"webpage","abstract":"17 objetivos para transformar nuestro mundo\nEn 2015, la ONU aprobó la Agenda 2030 sobre el Desarrollo Sostenible, una oportunidad para que los países y sus sociedades emprendieran un nuevo camino con el que mejorar la vida de todas las personas, sin dejar a nadie atrás. La Agenda cuenta con 17 Objetivos de","container-title":"Desarrollo Sostenible","language":"es","title":"Portada","URL":"https://www.un.org/sustainabledevelopment/es/","author":[{"family":"Gamez","given":"Maria Jose"}],"accessed":{"date-parts":[["2024",7,4]]}}}],"schema":"https://github.com/citation-style-language/schema/raw/master/csl-citation.json"} </w:instrText>
+      </w:r>
+      <w:r>
+        <w:fldChar w:fldCharType="separate"/>
+      </w:r>
+      <w:r>
+        <w:t>[2]</w:t>
+      </w:r>
+      <w:r>
+        <w:fldChar w:fldCharType="end"/>
+      </w:r>
+      <w:r>
+        <w:t xml:space="preserve"> </w:t>
+      </w:r>
+      <w:r>
+        <w:t xml:space="preserve">Este proyecto, centrado en la organización de los alumnos para reducir el riesgo de contagio de enfermedades en </w:t>
+      </w:r>
+      <w:r>
+        <w:t>entornos escolares</w:t>
+      </w:r>
+      <w:r>
+        <w:t>, contribuye directamente a los ODS relacionados con la salud y el bienestar (ODS 3) y la educación de calidad (ODS 4).</w:t>
+      </w:r>
+    </w:p>
+    <w:p/>
     <w:p>
       <w:pPr>
         <w:pStyle w:val="Ttulo2"/>
@@ -10179,64 +9900,101 @@
         <w:ind w:firstLine="340"/>
       </w:pPr>
       <w:r>
-        <w:t>Salud</w:t>
+        <w:t xml:space="preserve">La organización de los alumnos en el colegio se realiza de manera estratégica para minimizar el riesgo de contagio de enfermedades infecciosas, cumpliendo así con el ODS 3 de la Agenda 2030, que se centra en garantizar una vida sana y promover el bienestar para todos en todas las edades. Este enfoque no solo se limita a una mera disposición física, sino que integra análisis avanzados de </w:t>
+      </w:r>
+      <w:r>
+        <w:t>datos</w:t>
+      </w:r>
+      <w:r>
+        <w:t xml:space="preserve"> para una gestión proactiva y eficaz del riesgo.</w:t>
       </w:r>
     </w:p>
     <w:p>
       <w:pPr>
         <w:ind w:firstLine="340"/>
       </w:pPr>
+      <w:r>
+        <w:t>En caso de un brote de enfermedad, las soluciones propuestas por la aplicación permiten identificar rápidamente las clases que están interconectadas y que, por lo tanto, pueden representar un riesgo de transmisión. Esto facilita la implementación de medidas de control específicas, tales como el confinamiento de ciertas clases o grupos de alumnos, evitando la necesidad de cerrar todo el colegio y permitiendo que el mayor número posible de estudiantes continúe su educación en un entorno seguro. Este enfoque selectivo y dirigido contribuye a la prevención de la propagación de enfermedades, minimizando el impacto en la comunidad educativa y en la salud pública en general.</w:t>
+      </w:r>
+    </w:p>
+    <w:p>
+      <w:pPr>
+        <w:ind w:firstLine="340"/>
+      </w:pPr>
+      <w:r>
+        <w:t>Además, la aplicación proporciona una evaluación detallada del riesgo de contagio para cada conjunto de clases, facilitando la toma de decisiones informadas sobre la asignación de docentes, especialmente aquellos considerados pacientes de riesgo. Al asignar estos docentes a grupos con menor riesgo de contagio, se protege su salud y se asegura su participación continua en la educación, promoviendo así un entorno educativo seguro y saludable para todos.</w:t>
+      </w:r>
+    </w:p>
+    <w:p>
+      <w:pPr>
+        <w:ind w:firstLine="340"/>
+      </w:pPr>
+      <w:r>
+        <w:t>L</w:t>
+      </w:r>
+      <w:r>
+        <w:t>os datos</w:t>
+      </w:r>
+      <w:r>
+        <w:t xml:space="preserve"> permite</w:t>
+      </w:r>
+      <w:r>
+        <w:t>n también a la administración educativa</w:t>
+      </w:r>
+      <w:r>
+        <w:t xml:space="preserve"> la coordinación efectiva con las autoridades de salud pública al proporcionar datos precisos y actualizados sobre la situación sanitaria del colegio. Esto facilita una respuesta más rápida y eficaz ante emergencias, ayudando a contener la propagación de enfermedades y a mantener un entorno seguro para todos los miembros de la comunidad escolar.</w:t>
+      </w:r>
+    </w:p>
+    <w:p>
+      <w:pPr>
+        <w:rPr>
+          <w:b/>
+        </w:rPr>
+      </w:pPr>
     </w:p>
     <w:p>
       <w:pPr>
         <w:pStyle w:val="Ttulo2"/>
       </w:pPr>
       <w:r>
-        <w:t>F.</w:t>
-      </w:r>
-      <w:r>
-        <w:t>2</w:t>
-      </w:r>
-      <w:r>
-        <w:t xml:space="preserve"> Objetivo número</w:t>
-      </w:r>
-      <w:r>
-        <w:t xml:space="preserve"> 4: Educación de calidad</w:t>
+        <w:lastRenderedPageBreak/>
+        <w:t>F.2 Objetivo número 4: Educación de calidad</w:t>
       </w:r>
     </w:p>
     <w:p>
       <w:pPr>
         <w:ind w:firstLine="340"/>
       </w:pPr>
+      <w:r>
+        <w:t>Este proyecto también contribuye significativamente al ODS 4, que busca garantizar una educación inclusiva, equitativa y de calidad. Al gestionar de manera efectiva las conexiones entre clases, la aplicación minimiza las interrupciones en la educación causadas por enfermedades, asegurando que los estudiantes puedan continuar su aprendizaje sin pausas significativas. Esto es especialmente importante en contextos de emergencia sanitaria, como lo fue la pandemia de COVID-19, que ha tenido un impacto profundo en la educación a nivel global.</w:t>
+      </w:r>
     </w:p>
     <w:p>
       <w:pPr>
         <w:ind w:firstLine="340"/>
       </w:pPr>
       <w:r>
-        <w:t xml:space="preserve">Educación de calidad. Permite que el máximo </w:t>
-      </w:r>
-      <w:proofErr w:type="spellStart"/>
-      <w:r>
-        <w:t>numero</w:t>
-      </w:r>
-      <w:proofErr w:type="spellEnd"/>
-      <w:r>
-        <w:t xml:space="preserve"> de </w:t>
-      </w:r>
-      <w:proofErr w:type="spellStart"/>
-      <w:r>
-        <w:t>alumnoos</w:t>
-      </w:r>
-      <w:proofErr w:type="spellEnd"/>
-      <w:r>
-        <w:t xml:space="preserve"> pueda estudiar al minimizar el riesgo</w:t>
-      </w:r>
-    </w:p>
-    <w:p>
-      <w:pPr>
-        <w:jc w:val="left"/>
-      </w:pPr>
+        <w:t>La pandemia de COVID-19 ha destacado la importancia de la educación presencial, que ofrece un entorno de aprendizaje más enriquecedor que la educación a distancia. Las clases presenciales facilitan la interacción social y el aprendizaje práctico, aspectos fundamentales para el desarrollo académico y personal de los estudiantes. Al permitir que las clases presenciales se lleven a cabo de manera segura, la aplicación contribuye a una educación de calidad, asegurando que los estudiantes puedan beneficiarse de una experiencia educativa completa y enriquecedora.</w:t>
+      </w:r>
+    </w:p>
+    <w:p>
+      <w:pPr>
+        <w:ind w:firstLine="340"/>
+      </w:pPr>
+      <w:r>
+        <w:t xml:space="preserve">Al considerar la salud y el bienestar de todos los profesores, incluidos aquellos que son pacientes de riesgo, la aplicación garantiza que todos los docentes puedan seguir participando activamente en la educación. Esto fomenta un entorno educativo inclusivo, donde se valora y protege la diversidad de experiencias y enfoques pedagógicos, </w:t>
+      </w:r>
+      <w:r>
+        <w:t>ya que cada docente, dependiendo de su edad y experiencia, aporta una perspectiva única y valiosa al proceso educativo.</w:t>
+      </w:r>
+    </w:p>
+    <w:p>
+      <w:pPr>
+        <w:ind w:firstLine="340"/>
+      </w:pPr>
+      <w:r>
+        <w:t>Además, la aplicación puede servir como un recurso educativo en sí mismo, enseñando a los estudiantes sobre la importancia de la salud pública y la gestión del riesgo, proporcionando conocimientos valiosos que pueden aplicar a lo largo de sus vidas. Al involucrar a los estudiantes en la comprensión de cómo la aplicación organiza las clases para minimizar el riesgo de contagio, se les introduce a conceptos clave en epidemiología y salud pública.</w:t>
+      </w:r>
       <w:r>
         <w:br w:type="page"/>
       </w:r>
@@ -10271,39 +10029,19 @@
       </w:r>
       <w:r>
         <w:tab/>
-        <w:t>«</w:t>
-      </w:r>
-      <w:proofErr w:type="spellStart"/>
-      <w:r>
-        <w:t>CNE_ejemplos</w:t>
-      </w:r>
-      <w:proofErr w:type="spellEnd"/>
-      <w:r>
-        <w:t>/</w:t>
-      </w:r>
-      <w:proofErr w:type="spellStart"/>
-      <w:r>
-        <w:t>genetic_prog</w:t>
-      </w:r>
-      <w:proofErr w:type="spellEnd"/>
-      <w:r>
-        <w:t xml:space="preserve"> at master · </w:t>
-      </w:r>
-      <w:proofErr w:type="spellStart"/>
-      <w:r>
-        <w:t>bbaruque</w:t>
-      </w:r>
-      <w:proofErr w:type="spellEnd"/>
-      <w:r>
-        <w:t>/</w:t>
-      </w:r>
-      <w:proofErr w:type="spellStart"/>
-      <w:r>
-        <w:t>CNE_ejemplos</w:t>
-      </w:r>
-      <w:proofErr w:type="spellEnd"/>
-      <w:r>
-        <w:t>». Accedido: 1 de junio de 2024. [En línea]. Disponible en: https://github.com/bbaruque/CNE_ejemplos/tree/master/genetic_prog</w:t>
+        <w:t>«CNE_ejemplos/genetic_prog at master · bbaruque/CNE_ejemplos». Accedido: 1 de junio de 2024. [En línea]. Disponible en: https://github.com/bbaruque/CNE_ejemplos/tree/master/genetic_prog</w:t>
+      </w:r>
+    </w:p>
+    <w:p>
+      <w:pPr>
+        <w:pStyle w:val="Bibliografa"/>
+      </w:pPr>
+      <w:r>
+        <w:t>[2]</w:t>
+      </w:r>
+      <w:r>
+        <w:tab/>
+        <w:t>M. J. Gamez, «Portada», Desarrollo Sostenible. Accedido: 4 de julio de 2024. [En línea]. Disponible en: https://www.un.org/sustainabledevelopment/es/</w:t>
       </w:r>
     </w:p>
     <w:p>
@@ -11134,7 +10872,6 @@
   <w:style w:type="character" w:default="1" w:styleId="Fuentedeprrafopredeter">
     <w:name w:val="Default Paragraph Font"/>
     <w:uiPriority w:val="1"/>
-    <w:semiHidden/>
     <w:unhideWhenUsed/>
   </w:style>
   <w:style w:type="table" w:default="1" w:styleId="Tablanormal">

</xml_diff>

<commit_message>
Document memory section 4 Closes #40
</commit_message>
<xml_diff>
--- a/Documentación/Anexos.docx
+++ b/Documentación/Anexos.docx
@@ -2650,6 +2650,7 @@
         <w:ind w:left="340"/>
       </w:pPr>
       <w:r>
+        <w:lastRenderedPageBreak/>
         <w:t xml:space="preserve">#2 </w:t>
       </w:r>
       <w:r>
@@ -2661,19 +2662,285 @@
         <w:ind w:left="340"/>
       </w:pPr>
       <w:r>
+        <w:t xml:space="preserve">#3 </w:t>
+      </w:r>
+      <w:r>
+        <w:t>Investigación sobre los algoritmos genéticos multiobjetivo. Esta tarea se dividía en leer un artículo que me proporcionaron los tutores y documentar acerca del algoritmo.</w:t>
+      </w:r>
+    </w:p>
+    <w:p>
+      <w:pPr>
+        <w:ind w:firstLine="340"/>
+      </w:pPr>
+      <w:r>
+        <w:t>La instalación de Zotero, su extensión para Chrome y un plugin para MS Word llevó aproximadamente media hora. Sumando otra media hora para entender su funcionamiento básico, esta tarea se completó en un total de 1 hora.</w:t>
+      </w:r>
+    </w:p>
+    <w:p>
+      <w:pPr>
+        <w:ind w:firstLine="340"/>
+      </w:pPr>
+      <w:r>
+        <w:t>La lectura de la documentación de la anterior aplicación tomó 3 horas.</w:t>
+      </w:r>
+    </w:p>
+    <w:p>
+      <w:pPr>
+        <w:ind w:firstLine="340"/>
+      </w:pPr>
+      <w:r>
+        <w:t>La comprensión y documentación del código de la anterior aplicación requirió 30 horas</w:t>
+      </w:r>
+      <w:r>
+        <w:t>.</w:t>
+      </w:r>
+      <w:r>
+        <w:t xml:space="preserve"> En esta tarea, no sólo documenté el problema a resolver sino también los archivos principales del código y la resolución del problema.</w:t>
+      </w:r>
+    </w:p>
+    <w:p>
+      <w:pPr>
+        <w:ind w:firstLine="340"/>
+      </w:pPr>
+      <w:r>
+        <w:t>No se logró iniciar la última tarea, por lo que se trasladó al siguiente sprint.</w:t>
+      </w:r>
+    </w:p>
+    <w:p>
+      <w:pPr>
+        <w:ind w:firstLine="340"/>
+      </w:pPr>
+      <w:r>
+        <w:t>Retrospectiva</w:t>
+      </w:r>
+      <w:r>
+        <w:t xml:space="preserve"> del sprint. </w:t>
+      </w:r>
+      <w:r>
+        <w:t>Se concluye que se sobreestimó el tiempo necesario para comprender el trabajo anterior. Además, no se registraron las estimaciones de tiempo ni los puntos de historia de cada tarea</w:t>
+      </w:r>
+    </w:p>
+    <w:p/>
+    <w:p>
+      <w:pPr>
+        <w:pStyle w:val="Ttulo3"/>
+      </w:pPr>
+      <w:bookmarkStart w:id="8" w:name="_Toc170407715"/>
+      <w:r>
+        <w:t>Sprint 2 (1/05/2024 – 8/05/2024)</w:t>
+      </w:r>
+      <w:bookmarkEnd w:id="8"/>
+    </w:p>
+    <w:p>
+      <w:pPr>
+        <w:ind w:left="340"/>
+      </w:pPr>
+      <w:r>
+        <w:t>Este sprint</w:t>
+      </w:r>
+      <w:r>
+        <w:t xml:space="preserve"> se ha centrado en crear una primera implementación del algoritmo genético.</w:t>
+      </w:r>
+    </w:p>
+    <w:p>
+      <w:pPr>
+        <w:ind w:left="340"/>
+      </w:pPr>
+      <w:r>
+        <w:t xml:space="preserve">Las tareas programadas fueron las siguientes: </w:t>
+      </w:r>
+    </w:p>
+    <w:p>
+      <w:pPr>
+        <w:ind w:left="340"/>
+      </w:pPr>
+      <w:r>
+        <w:t>#5 D</w:t>
+      </w:r>
+      <w:r>
+        <w:t>ocumentar el sprint 1. Se estimó un tiempo de 1 hora y se terminó en 45 minutos.</w:t>
+      </w:r>
+    </w:p>
+    <w:p>
+      <w:pPr>
+        <w:ind w:left="340"/>
+      </w:pPr>
+      <w:r>
+        <w:t xml:space="preserve">#3 </w:t>
+      </w:r>
+      <w:r>
+        <w:t xml:space="preserve">Investigación sobre los algoritmos genéticos multiobjetivo. Se dividió en 2 subtareas: leer un artículo acerca de los algoritmos genéticos multiobjetivo y documentar acerca de este. Se estimó un tiempo de 12 horas en total. </w:t>
+      </w:r>
+      <w:r>
+        <w:t>La lectura detallada del artículo tomó 6 horas. No se logró iniciar la documentación, por lo que esta tarea se trasladó al siguiente sprint</w:t>
+      </w:r>
+      <w:r>
+        <w:t>.</w:t>
+      </w:r>
+    </w:p>
+    <w:p>
+      <w:pPr>
+        <w:ind w:left="340"/>
+      </w:pPr>
+      <w:r>
+        <w:t xml:space="preserve">#6 </w:t>
+      </w:r>
+      <w:r>
+        <w:t>Primera implementación del algoritmo genético. Se dividió en 2 subtareas: implementar el código y crear la interfaz en la web. Se estimó un tiempo de 25 horas en total.</w:t>
+      </w:r>
+      <w:r>
+        <w:t xml:space="preserve"> </w:t>
+      </w:r>
+      <w:r>
+        <w:t xml:space="preserve">Completar el código llevó 15 horas y crear la interfaz 3 horas. </w:t>
+      </w:r>
+      <w:r>
+        <w:t>No obstante, tras una reunión con los tutores, se observó que el algoritmo implementado presentaba numerosos fallos, por lo que se decidió implementar uno nuevo para la siguiente semana.</w:t>
+      </w:r>
+      <w:r>
+        <w:t xml:space="preserve"> A</w:t>
+      </w:r>
+      <w:r>
+        <w:t>u</w:t>
+      </w:r>
+      <w:r>
+        <w:t xml:space="preserve">n así, el esqueleto principal del código está montado y </w:t>
+      </w:r>
+      <w:r>
+        <w:t>la representación del</w:t>
+      </w:r>
+      <w:r>
+        <w:t xml:space="preserve"> genotipo es bueno, por lo que se puede reutilizar para la siguiente implementación.</w:t>
+      </w:r>
+    </w:p>
+    <w:p>
+      <w:pPr>
+        <w:ind w:left="340"/>
+      </w:pPr>
+      <w:r>
         <w:lastRenderedPageBreak/>
+        <w:t xml:space="preserve">#4 </w:t>
+      </w:r>
+      <w:r>
+        <w:t xml:space="preserve">Corregir la función descargar archivo. Se estimó un tiempo de 3 horas. Esta tarea no se </w:t>
+      </w:r>
+      <w:r>
+        <w:t>empezó por falta de tiempo invertido. Pasa al siguiente sprint.</w:t>
+      </w:r>
+    </w:p>
+    <w:p>
+      <w:pPr>
+        <w:ind w:firstLine="340"/>
+      </w:pPr>
+      <w:r>
+        <w:t xml:space="preserve">Retrospectiva del sprint. </w:t>
+      </w:r>
+      <w:r>
+        <w:t>Se sobreestimó el tiempo requerido para las tareas, ya que se completaron en menos tiempo del previsto. No se invirtió el tiempo necesario en el proyecto, lo que se reflejó en la cantidad de tareas sin completar.</w:t>
+      </w:r>
+    </w:p>
+    <w:p/>
+    <w:p>
+      <w:pPr>
+        <w:pStyle w:val="Ttulo3"/>
+      </w:pPr>
+      <w:bookmarkStart w:id="9" w:name="_Toc170407716"/>
+      <w:r>
+        <w:t>Sprint 3 (8/05/2024 – 15/05/2024)</w:t>
+      </w:r>
+      <w:bookmarkEnd w:id="9"/>
+    </w:p>
+    <w:p>
+      <w:pPr>
+        <w:ind w:left="340"/>
+      </w:pPr>
+      <w:r>
+        <w:t>Este sprint se ha centrado en</w:t>
+      </w:r>
+      <w:r>
+        <w:t xml:space="preserve"> implementar una segunda versión del algoritmo genético.</w:t>
+      </w:r>
+    </w:p>
+    <w:p>
+      <w:pPr>
+        <w:ind w:left="340"/>
+      </w:pPr>
+      <w:r>
+        <w:t xml:space="preserve">Las tareas programadas fueron las siguientes: </w:t>
+      </w:r>
+    </w:p>
+    <w:p>
+      <w:pPr>
+        <w:ind w:left="340"/>
+      </w:pPr>
+      <w:r>
+        <w:t xml:space="preserve">#7 </w:t>
+      </w:r>
+      <w:r>
+        <w:t>Documentar el sprint 2. Se estimó un tiempo de 30 minutos y se terminó en</w:t>
+      </w:r>
+      <w:r>
+        <w:t xml:space="preserve"> 40</w:t>
+      </w:r>
+      <w:r>
+        <w:t xml:space="preserve"> minutos.</w:t>
+      </w:r>
+    </w:p>
+    <w:p>
+      <w:pPr>
+        <w:ind w:left="340"/>
+      </w:pPr>
+      <w:r>
         <w:t xml:space="preserve">#3 </w:t>
       </w:r>
       <w:r>
-        <w:t>Investigación sobre los algoritmos genéticos multiobjetivo. Esta tarea se dividía en leer un artículo que me proporcionaron los tutores y documentar acerca del algoritmo.</w:t>
-      </w:r>
-    </w:p>
+        <w:t xml:space="preserve">Documentar acerca de los algoritmos multiobjetivo. Se estimó un tiempo de 6 horas. </w:t>
+      </w:r>
+      <w:r>
+        <w:t>Tomó</w:t>
+      </w:r>
+      <w:r>
+        <w:t xml:space="preserve"> 3 horas documentar el frente de Pareto y la definición del problema a resolver.</w:t>
+      </w:r>
+    </w:p>
+    <w:p>
+      <w:pPr>
+        <w:ind w:left="340"/>
+      </w:pPr>
+      <w:r>
+        <w:t>#8 Segunda implementación</w:t>
+      </w:r>
+      <w:r>
+        <w:t xml:space="preserve"> al algoritmo genético. </w:t>
+      </w:r>
+      <w:r>
+        <w:t>Se d</w:t>
+      </w:r>
+      <w:r>
+        <w:t>ebía mostrar en una gráfica el frente de Pareto e implementar una interfaz para la web que permitiese escoger entre las distintas soluciones del frente. Se estimó un tiempo de 18 horas y se terminó en 20 horas.</w:t>
+      </w:r>
+    </w:p>
+    <w:p>
+      <w:pPr>
+        <w:ind w:left="340"/>
+      </w:pPr>
+      <w:r>
+        <w:t xml:space="preserve">#9 </w:t>
+      </w:r>
+      <w:r>
+        <w:t>Implementar todos los fitness encontrados a la gráfica.</w:t>
+      </w:r>
+      <w:r>
+        <w:t xml:space="preserve"> Se estimó un tiempo de 1 hora y se completó en 50 minutos.</w:t>
+      </w:r>
+    </w:p>
+    <w:p/>
     <w:p>
       <w:pPr>
         <w:ind w:firstLine="340"/>
       </w:pPr>
       <w:r>
-        <w:t>La instalación de Zotero, su extensión para Chrome y un plugin para MS Word llevó aproximadamente media hora. Sumando otra media hora para entender su funcionamiento básico, esta tarea se completó en un total de 1 hora.</w:t>
+        <w:t>También se programaron para este sprint la función de creación de un archivo final y la de descarga del archivo pero no dio tiempo a empezarlas.</w:t>
       </w:r>
     </w:p>
     <w:p>
@@ -2681,7 +2948,68 @@
         <w:ind w:firstLine="340"/>
       </w:pPr>
       <w:r>
-        <w:t>La lectura de la documentación de la anterior aplicación tomó 3 horas.</w:t>
+        <w:t xml:space="preserve">Retrospectiva del sprint. Los problemas ocasionados por el funcionamiento de la librería </w:t>
+      </w:r>
+      <w:r>
+        <w:t>DEAP</w:t>
+      </w:r>
+      <w:r>
+        <w:t xml:space="preserve"> han retrasado </w:t>
+      </w:r>
+      <w:r>
+        <w:t>otras tareas menos prioritarias.</w:t>
+      </w:r>
+    </w:p>
+    <w:p/>
+    <w:p>
+      <w:pPr>
+        <w:pStyle w:val="Ttulo3"/>
+      </w:pPr>
+      <w:bookmarkStart w:id="10" w:name="_Toc170407717"/>
+      <w:r>
+        <w:t>Sprint 4 (15/05/2024 – 22/05/2024)</w:t>
+      </w:r>
+      <w:bookmarkEnd w:id="10"/>
+    </w:p>
+    <w:p>
+      <w:pPr>
+        <w:ind w:left="340"/>
+      </w:pPr>
+      <w:r>
+        <w:t>Este sprint se ha centrado en migrar el algoritmo genético de la librería deap a pymoo.</w:t>
+      </w:r>
+    </w:p>
+    <w:p>
+      <w:pPr>
+        <w:ind w:left="340"/>
+      </w:pPr>
+      <w:r>
+        <w:t>Las tareas programadas fueron las siguientes:</w:t>
+      </w:r>
+    </w:p>
+    <w:p>
+      <w:pPr>
+        <w:ind w:left="340"/>
+      </w:pPr>
+      <w:r>
+        <w:t xml:space="preserve">#12 Documentar </w:t>
+      </w:r>
+      <w:r>
+        <w:t xml:space="preserve">el </w:t>
+      </w:r>
+      <w:r>
+        <w:t>sprint 3. Se estimó un tiempo de 30 minutos y se completó en 40 minutos.</w:t>
+      </w:r>
+    </w:p>
+    <w:p>
+      <w:pPr>
+        <w:ind w:left="340"/>
+      </w:pPr>
+      <w:r>
+        <w:t xml:space="preserve">#13 Cambio de biblioteca de deap a pymoo. Se estimo un tiempo de 6 horas y se completó en 10 horas. </w:t>
+      </w:r>
+      <w:r>
+        <w:t>No se logró replicar completamente el funcionamiento del algoritmo con la biblioteca DEAP.</w:t>
       </w:r>
     </w:p>
     <w:p>
@@ -2689,35 +3017,142 @@
         <w:ind w:firstLine="340"/>
       </w:pPr>
       <w:r>
-        <w:t>La comprensión y documentación del código de la anterior aplicación requirió 30 horas</w:t>
+        <w:lastRenderedPageBreak/>
+        <w:t xml:space="preserve">También se programaron para este sprint la función de creación de un archivo final y la de descarga del archivo pero no </w:t>
+      </w:r>
+      <w:r>
+        <w:t>se llegaron a comenzar</w:t>
       </w:r>
       <w:r>
         <w:t>.</w:t>
       </w:r>
-      <w:r>
-        <w:t xml:space="preserve"> En esta tarea, no sólo documenté el problema a resolver sino también los archivos principales del código y la resolución del problema.</w:t>
-      </w:r>
     </w:p>
     <w:p>
       <w:pPr>
         <w:ind w:firstLine="340"/>
       </w:pPr>
       <w:r>
-        <w:t>No se logró iniciar la última tarea, por lo que se trasladó al siguiente sprint.</w:t>
-      </w:r>
+        <w:t xml:space="preserve">Retrospectiva del sprint. </w:t>
+      </w:r>
+      <w:r>
+        <w:t xml:space="preserve">Se invirtió poco tiempo en el proyecto durante este sprint, lo cual se reflejó en la cantidad de tareas completadas. </w:t>
+      </w:r>
+      <w:r>
+        <w:t>Las tareas necesarias para el archivo final y para la descarga no son tan prioritarias como el buen funcionamiento del algoritmo, pero no lo he previsto al principio del sprint y he tenido que crear tareas a mitad de este.</w:t>
+      </w:r>
+    </w:p>
+    <w:p/>
+    <w:p>
+      <w:pPr>
+        <w:pStyle w:val="Ttulo3"/>
+      </w:pPr>
+      <w:bookmarkStart w:id="11" w:name="_Toc170407718"/>
+      <w:r>
+        <w:t xml:space="preserve">Sprint 5 (22/05/2024 – </w:t>
+      </w:r>
+      <w:r>
+        <w:t>05</w:t>
+      </w:r>
+      <w:r>
+        <w:t>/0</w:t>
+      </w:r>
+      <w:r>
+        <w:t>6</w:t>
+      </w:r>
+      <w:r>
+        <w:t>/2024)</w:t>
+      </w:r>
+      <w:bookmarkEnd w:id="11"/>
     </w:p>
     <w:p>
       <w:pPr>
         <w:ind w:firstLine="340"/>
       </w:pPr>
       <w:r>
-        <w:t>Retrospectiva</w:t>
-      </w:r>
-      <w:r>
-        <w:t xml:space="preserve"> del sprint. </w:t>
-      </w:r>
-      <w:r>
-        <w:t>Se concluye que se sobreestimó el tiempo necesario para comprender el trabajo anterior. Además, no se registraron las estimaciones de tiempo ni los puntos de historia de cada tarea</w:t>
+        <w:t>Este sprint se ha centrado en realizar correcciones sobre el algoritmo genético y añadir la funcionalidad de descarga de varios archivos a partir de una solución.</w:t>
+      </w:r>
+    </w:p>
+    <w:p>
+      <w:pPr>
+        <w:ind w:left="340"/>
+      </w:pPr>
+      <w:r>
+        <w:t>Las tareas programadas fueron las siguientes:</w:t>
+      </w:r>
+    </w:p>
+    <w:p>
+      <w:pPr>
+        <w:ind w:left="340"/>
+      </w:pPr>
+      <w:r>
+        <w:t>#14 Documentar el sprint 4. Se estimó un tiempo de 30 minutos y se completó en 10 minutos.</w:t>
+      </w:r>
+    </w:p>
+    <w:p>
+      <w:pPr>
+        <w:ind w:left="340"/>
+      </w:pPr>
+      <w:r>
+        <w:t>#16 Selección de parámetros para el algoritmo genético.</w:t>
+      </w:r>
+      <w:r>
+        <w:t xml:space="preserve"> Se estimó</w:t>
+      </w:r>
+      <w:r>
+        <w:t xml:space="preserve"> un tiempo de 20 horas y se completó en 15 horas. En esta tarea no sólo se seleccionaron los parámetros por defecto del algoritmo </w:t>
+      </w:r>
+      <w:r>
+        <w:t xml:space="preserve">genético, </w:t>
+      </w:r>
+      <w:r>
+        <w:t>sino que también se cambió el algoritmo para que no devolviese la misma solución siempre.</w:t>
+      </w:r>
+    </w:p>
+    <w:p>
+      <w:pPr>
+        <w:ind w:left="340"/>
+      </w:pPr>
+      <w:r>
+        <w:t>#</w:t>
+      </w:r>
+      <w:r>
+        <w:t xml:space="preserve">11 Implementar una función para crear el archivo final. Se estimó un tiempo de 2 horas y se completó en 5 horas. Surgió un problema con la representación en imagen de </w:t>
+      </w:r>
+      <w:r>
+        <w:t>NetworkX</w:t>
+      </w:r>
+      <w:r>
+        <w:t xml:space="preserve"> y los auto enlaces.</w:t>
+      </w:r>
+    </w:p>
+    <w:p>
+      <w:pPr>
+        <w:ind w:left="340"/>
+      </w:pPr>
+      <w:r>
+        <w:t>#18 Implementar descargas para el algoritmo genético. Se estimó un tiempo de 2 horas y se completó en el tiempo previsto. Se codificaron los archivos para su descarga a través de la página web.</w:t>
+      </w:r>
+    </w:p>
+    <w:p>
+      <w:pPr>
+        <w:ind w:firstLine="340"/>
+      </w:pPr>
+      <w:r>
+        <w:t>También se programaron las tareas de documentar el algoritmo genético y la creación de test pero no llegué a empezarlas.</w:t>
+      </w:r>
+    </w:p>
+    <w:p>
+      <w:pPr>
+        <w:ind w:firstLine="340"/>
+      </w:pPr>
+      <w:r>
+        <w:t>Retrospectiva del sprint. Este sprint se ha extendido una semana más porque al acabar la primera semana no</w:t>
+      </w:r>
+      <w:r>
+        <w:t xml:space="preserve"> se realizó</w:t>
+      </w:r>
+      <w:r>
+        <w:t xml:space="preserve"> ninguna tarea. Los nombres dados a las tareas no han sido del todo adecuados y eso ha provocado confusión sobre cómo abordarlas, retrasando su inicio.</w:t>
       </w:r>
     </w:p>
     <w:p/>
@@ -2725,21 +3160,24 @@
       <w:pPr>
         <w:pStyle w:val="Ttulo3"/>
       </w:pPr>
-      <w:bookmarkStart w:id="8" w:name="_Toc170407715"/>
-      <w:r>
-        <w:t>Sprint 2 (1/05/2024 – 8/05/2024)</w:t>
-      </w:r>
-      <w:bookmarkEnd w:id="8"/>
+      <w:bookmarkStart w:id="12" w:name="_Toc170407719"/>
+      <w:r>
+        <w:t>Sprint 6 (05/06/2024 – 1</w:t>
+      </w:r>
+      <w:r>
+        <w:t>9</w:t>
+      </w:r>
+      <w:r>
+        <w:t>/06/2024)</w:t>
+      </w:r>
+      <w:bookmarkEnd w:id="12"/>
     </w:p>
     <w:p>
       <w:pPr>
         <w:ind w:left="340"/>
       </w:pPr>
       <w:r>
-        <w:t>Este sprint</w:t>
-      </w:r>
-      <w:r>
-        <w:t xml:space="preserve"> se ha centrado en crear una primera implementación del algoritmo genético.</w:t>
+        <w:t>Este sprint se centró en mejorar la solución obtenida y los archivos resultado.</w:t>
       </w:r>
     </w:p>
     <w:p>
@@ -2747,7 +3185,7 @@
         <w:ind w:left="340"/>
       </w:pPr>
       <w:r>
-        <w:t xml:space="preserve">Las tareas programadas fueron las siguientes: </w:t>
+        <w:t>Las tareas programadas fueron las siguientes:</w:t>
       </w:r>
     </w:p>
     <w:p>
@@ -2755,10 +3193,8 @@
         <w:ind w:left="340"/>
       </w:pPr>
       <w:r>
-        <w:t>#5 D</w:t>
-      </w:r>
-      <w:r>
-        <w:t>ocumentar el sprint 1. Se estimó un tiempo de 1 hora y se terminó en 45 minutos.</w:t>
+        <w:lastRenderedPageBreak/>
+        <w:t>#Documentar sprint 5. Se estimó un tiempo de 1 hora y se completó en 30 minutos.</w:t>
       </w:r>
     </w:p>
     <w:p>
@@ -2766,16 +3202,13 @@
         <w:ind w:left="340"/>
       </w:pPr>
       <w:r>
-        <w:t xml:space="preserve">#3 </w:t>
-      </w:r>
-      <w:r>
-        <w:t xml:space="preserve">Investigación sobre los algoritmos genéticos multiobjetivo. Se dividió en 2 subtareas: leer un artículo acerca de los algoritmos genéticos multiobjetivo y documentar acerca de este. Se estimó un tiempo de 12 horas en total. </w:t>
-      </w:r>
-      <w:r>
-        <w:t>La lectura detallada del artículo tomó 6 horas. No se logró iniciar la documentación, por lo que esta tarea se trasladó al siguiente sprint</w:t>
-      </w:r>
-      <w:r>
-        <w:t>.</w:t>
+        <w:t xml:space="preserve">#23 Añadir la decisión de parámetros para el usuario. Se estimó un tiempo de 1 hora y se completó en </w:t>
+      </w:r>
+      <w:r>
+        <w:t>4</w:t>
+      </w:r>
+      <w:r>
+        <w:t xml:space="preserve"> horas.</w:t>
       </w:r>
     </w:p>
     <w:p>
@@ -2783,34 +3216,30 @@
         <w:ind w:left="340"/>
       </w:pPr>
       <w:r>
-        <w:t xml:space="preserve">#6 </w:t>
-      </w:r>
-      <w:r>
-        <w:t>Primera implementación del algoritmo genético. Se dividió en 2 subtareas: implementar el código y crear la interfaz en la web. Se estimó un tiempo de 25 horas en total.</w:t>
+        <w:t>#24 Bug creación red aleatoria. Se estimó un tiempo de 1 hora y 30 minutos y se completó en 2 horas.</w:t>
+      </w:r>
+    </w:p>
+    <w:p>
+      <w:pPr>
+        <w:ind w:left="340"/>
+      </w:pPr>
+      <w:r>
+        <w:t xml:space="preserve">#20 Mejorar descargas para el algoritmo genético. Se estimó un tiempo de 7 horas y se invirtieron </w:t>
+      </w:r>
+      <w:r>
+        <w:t>4</w:t>
+      </w:r>
+      <w:r>
+        <w:t xml:space="preserve"> horas pero no se completó.</w:t>
       </w:r>
       <w:r>
         <w:t xml:space="preserve"> </w:t>
       </w:r>
       <w:r>
-        <w:t xml:space="preserve">Completar el código llevó 15 horas y crear la interfaz 3 horas. </w:t>
-      </w:r>
-      <w:r>
-        <w:t>No obstante, tras una reunión con los tutores, se observó que el algoritmo implementado presentaba numerosos fallos, por lo que se decidió implementar uno nuevo para la siguiente semana.</w:t>
-      </w:r>
-      <w:r>
-        <w:t xml:space="preserve"> A</w:t>
-      </w:r>
-      <w:r>
-        <w:t>u</w:t>
-      </w:r>
-      <w:r>
-        <w:t xml:space="preserve">n así, el esqueleto principal del código está montado y </w:t>
-      </w:r>
-      <w:r>
-        <w:t>la representación del</w:t>
-      </w:r>
-      <w:r>
-        <w:t xml:space="preserve"> genotipo es bueno, por lo que se puede reutilizar para la siguiente implementación.</w:t>
+        <w:t>Se realizaron algunas mejoras co</w:t>
+      </w:r>
+      <w:r>
+        <w:t>mo colorear los compontes en la imagen del grafo.</w:t>
       </w:r>
     </w:p>
     <w:p>
@@ -2818,13 +3247,7 @@
         <w:ind w:left="340"/>
       </w:pPr>
       <w:r>
-        <w:t xml:space="preserve">#4 </w:t>
-      </w:r>
-      <w:r>
-        <w:t xml:space="preserve">Corregir la función descargar archivo. Se estimó un tiempo de 3 horas. Esta tarea no se </w:t>
-      </w:r>
-      <w:r>
-        <w:t>empezó por falta de tiempo invertido. Pasa al siguiente sprint.</w:t>
+        <w:t>#21 Heurística para soluciones no factibles. Se estimó un tiempo de 5 horas y se completó en 11 horas. Además de crear la heurística para cambiar una solución no factible a una factible, se corrigió un problema en la creación de la solución. Esto hizo que llevara más tiempo del esperado.</w:t>
       </w:r>
     </w:p>
     <w:p>
@@ -2832,552 +3255,127 @@
         <w:ind w:firstLine="340"/>
       </w:pPr>
       <w:r>
+        <w:t>También se programaron tareas de documentación, corrección de bugs e implementación de tests, pero no se llegaron a empezar.</w:t>
+      </w:r>
+    </w:p>
+    <w:p/>
+    <w:p>
+      <w:pPr>
+        <w:ind w:firstLine="340"/>
+      </w:pPr>
+      <w:r>
+        <w:t>Retrospectiva del sprint.</w:t>
+      </w:r>
+      <w:r>
+        <w:t xml:space="preserve"> </w:t>
+      </w:r>
+      <w:r>
+        <w:t>En la mayoría de los sprints realizados hasta el momento, se han dejado tareas sin completar debido a una planificación inadecuada. Para mejorar este aspecto, es fundamental priorizar y programar las tareas más importantes, asegurándose de que puedan ser completadas dentro del período del sprint. Las tareas secundarias deben mantenerse en el producto backlog. Una vez que las tareas principales se hayan completado, las tareas secundarias pueden añadirse al sprint actual.</w:t>
+      </w:r>
+    </w:p>
+    <w:p/>
+    <w:p>
+      <w:pPr>
+        <w:pStyle w:val="Ttulo3"/>
+      </w:pPr>
+      <w:bookmarkStart w:id="13" w:name="_Toc170407720"/>
+      <w:r>
+        <w:t>Sprint 7 (05/06/2024 – 19/06/2024)</w:t>
+      </w:r>
+      <w:bookmarkEnd w:id="13"/>
+    </w:p>
+    <w:p>
+      <w:pPr>
+        <w:ind w:firstLine="340"/>
+      </w:pPr>
+      <w:r>
+        <w:t>Este sprint se centró sobre todo en la documentación del proyecto y en acabar el desarrollo de la aplicación.</w:t>
+      </w:r>
+    </w:p>
+    <w:p>
+      <w:pPr>
+        <w:ind w:left="340"/>
+      </w:pPr>
+      <w:r>
+        <w:t>Las tareas programadas fueron las siguientes:</w:t>
+      </w:r>
+    </w:p>
+    <w:p>
+      <w:pPr>
+        <w:ind w:left="340"/>
+      </w:pPr>
+      <w:r>
+        <w:t>#25 Documentar sprint 6. Se estimó un tiempo de 30 minutos y se completó en 45 minutos.</w:t>
+      </w:r>
+    </w:p>
+    <w:p>
+      <w:pPr>
+        <w:ind w:left="340"/>
+      </w:pPr>
+      <w:r>
+        <w:t>#26 Documentar introducción. Se estimó un tiempo de 3 horas y se completó en 6 horas.</w:t>
+      </w:r>
+    </w:p>
+    <w:p>
+      <w:pPr>
+        <w:ind w:left="340"/>
+      </w:pPr>
+      <w:r>
+        <w:t>#22 Documentar objetivos principales. Se estimó un tiempo de 3 horas y se completó en 3 horas.</w:t>
+      </w:r>
+    </w:p>
+    <w:p>
+      <w:pPr>
+        <w:ind w:left="340"/>
+      </w:pPr>
+      <w:r>
+        <w:lastRenderedPageBreak/>
+        <w:t xml:space="preserve">#15 Documentación del algoritmo genético. Se estimó un tiempo de 4 horas y se completó en </w:t>
+      </w:r>
+      <w:r>
+        <w:t>4</w:t>
+      </w:r>
+      <w:r>
+        <w:t>0 horas aproximadamente. Esta tarea ha sido considerada como la documentación de los conceptos teóricos y por eso el error entre el tiempo estimado e invertido.</w:t>
+      </w:r>
+    </w:p>
+    <w:p>
+      <w:pPr>
+        <w:ind w:left="340"/>
+      </w:pPr>
+      <w:r>
+        <w:t xml:space="preserve">#20 Mejorar descargas para el algoritmo genético. </w:t>
+      </w:r>
+      <w:r>
+        <w:t xml:space="preserve">Se estimó un tiempo de 3 horas y se completó en 12 horas. Se añadieron las siguientes mejoras, la leyenda en la imagen del grafo, la asignación de nombres a las soluciones y su corrección cuando son modificadas y la </w:t>
+      </w:r>
+      <w:r>
+        <w:t>descarga de todos los archivos.</w:t>
+      </w:r>
+    </w:p>
+    <w:p>
+      <w:pPr>
+        <w:ind w:left="340"/>
+      </w:pPr>
+      <w:r>
+        <w:t>#</w:t>
+      </w:r>
+      <w:r>
+        <w:t xml:space="preserve">27 </w:t>
+      </w:r>
+      <w:r>
+        <w:t>Arreglar un bug con los pares de hermanos en la creación de la red aleatoria. Se estimó un tiempo de 1 hora y se completó en 8 horas. En esta tarea también se crearon archivos de ejemplo nuevos y se añadieron las revisiones a la memoria.</w:t>
+      </w:r>
+    </w:p>
+    <w:p>
+      <w:pPr>
+        <w:ind w:firstLine="340"/>
+      </w:pPr>
+      <w:r>
         <w:t xml:space="preserve">Retrospectiva del sprint. </w:t>
       </w:r>
       <w:r>
-        <w:t>Se sobreestimó el tiempo requerido para las tareas, ya que se completaron en menos tiempo del previsto. No se invirtió el tiempo necesario en el proyecto, lo que se reflejó en la cantidad de tareas sin completar.</w:t>
-      </w:r>
-    </w:p>
-    <w:p/>
-    <w:p>
-      <w:pPr>
-        <w:pStyle w:val="Ttulo3"/>
-      </w:pPr>
-      <w:bookmarkStart w:id="9" w:name="_Toc170407716"/>
-      <w:r>
-        <w:t>Sprint 3 (8/05/2024 – 15/05/2024)</w:t>
-      </w:r>
-      <w:bookmarkEnd w:id="9"/>
-    </w:p>
-    <w:p>
-      <w:pPr>
-        <w:ind w:left="340"/>
-      </w:pPr>
-      <w:r>
-        <w:t>Este sprint se ha centrado en</w:t>
-      </w:r>
-      <w:r>
-        <w:t xml:space="preserve"> implementar una segunda versión del algoritmo genético.</w:t>
-      </w:r>
-    </w:p>
-    <w:p>
-      <w:pPr>
-        <w:ind w:left="340"/>
-      </w:pPr>
-      <w:r>
-        <w:t xml:space="preserve">Las tareas programadas fueron las siguientes: </w:t>
-      </w:r>
-    </w:p>
-    <w:p>
-      <w:pPr>
-        <w:ind w:left="340"/>
-      </w:pPr>
-      <w:r>
-        <w:t xml:space="preserve">#7 </w:t>
-      </w:r>
-      <w:r>
-        <w:t>Documentar el sprint 2. Se estimó un tiempo de 30 minutos y se terminó en</w:t>
-      </w:r>
-      <w:r>
-        <w:t xml:space="preserve"> 40</w:t>
-      </w:r>
-      <w:r>
-        <w:t xml:space="preserve"> minutos.</w:t>
-      </w:r>
-    </w:p>
-    <w:p>
-      <w:pPr>
-        <w:ind w:left="340"/>
-      </w:pPr>
-      <w:r>
-        <w:t xml:space="preserve">#3 </w:t>
-      </w:r>
-      <w:r>
-        <w:t xml:space="preserve">Documentar acerca de los algoritmos multiobjetivo. Se estimó un tiempo de 6 horas. </w:t>
-      </w:r>
-      <w:r>
-        <w:t>Tomó</w:t>
-      </w:r>
-      <w:r>
-        <w:t xml:space="preserve"> 3 horas documentar el frente de Pareto y la definición del problema a resolver.</w:t>
-      </w:r>
-    </w:p>
-    <w:p>
-      <w:pPr>
-        <w:ind w:left="340"/>
-      </w:pPr>
-      <w:r>
-        <w:t>#8 Segunda implementación</w:t>
-      </w:r>
-      <w:r>
-        <w:t xml:space="preserve"> al algoritmo genético. </w:t>
-      </w:r>
-      <w:r>
-        <w:t>Se d</w:t>
-      </w:r>
-      <w:r>
-        <w:t>ebía mostrar en una gráfica el frente de Pareto e implementar una interfaz para la web que permitiese escoger entre las distintas soluciones del frente. Se estimó un tiempo de 18 horas y se terminó en 20 horas.</w:t>
-      </w:r>
-    </w:p>
-    <w:p>
-      <w:pPr>
-        <w:ind w:left="340"/>
-      </w:pPr>
-      <w:r>
-        <w:t xml:space="preserve">#9 </w:t>
-      </w:r>
-      <w:r>
-        <w:t>Implementar todos los fitness encontrados a la gráfica.</w:t>
-      </w:r>
-      <w:r>
-        <w:t xml:space="preserve"> Se estimó un tiempo de 1 hora y se completó en 50 minutos.</w:t>
-      </w:r>
-    </w:p>
-    <w:p/>
-    <w:p>
-      <w:pPr>
-        <w:ind w:firstLine="340"/>
-      </w:pPr>
-      <w:r>
-        <w:t>También se programaron para este sprint la función de creación de un archivo final y la de descarga del archivo pero no dio tiempo a empezarlas.</w:t>
-      </w:r>
-    </w:p>
-    <w:p>
-      <w:pPr>
-        <w:ind w:firstLine="340"/>
-      </w:pPr>
-      <w:r>
-        <w:t xml:space="preserve">Retrospectiva del sprint. Los problemas ocasionados por el funcionamiento de la librería </w:t>
-      </w:r>
-      <w:r>
-        <w:t>DEAP</w:t>
-      </w:r>
-      <w:r>
-        <w:t xml:space="preserve"> han retrasado </w:t>
-      </w:r>
-      <w:r>
-        <w:t>otras tareas menos prioritarias.</w:t>
-      </w:r>
-    </w:p>
-    <w:p/>
-    <w:p>
-      <w:pPr>
-        <w:pStyle w:val="Ttulo3"/>
-      </w:pPr>
-      <w:bookmarkStart w:id="10" w:name="_Toc170407717"/>
-      <w:r>
-        <w:t>Sprint 4 (15/05/2024 – 22/05/2024)</w:t>
-      </w:r>
-      <w:bookmarkEnd w:id="10"/>
-    </w:p>
-    <w:p>
-      <w:pPr>
-        <w:ind w:left="340"/>
-      </w:pPr>
-      <w:r>
-        <w:t>Este sprint se ha centrado en migrar el algoritmo genético de la librería deap a pymoo.</w:t>
-      </w:r>
-    </w:p>
-    <w:p>
-      <w:pPr>
-        <w:ind w:left="340"/>
-      </w:pPr>
-      <w:r>
-        <w:t>Las tareas programadas fueron las siguientes:</w:t>
-      </w:r>
-    </w:p>
-    <w:p>
-      <w:pPr>
-        <w:ind w:left="340"/>
-      </w:pPr>
-      <w:r>
-        <w:t xml:space="preserve">#12 Documentar </w:t>
-      </w:r>
-      <w:r>
-        <w:t xml:space="preserve">el </w:t>
-      </w:r>
-      <w:r>
-        <w:t>sprint 3. Se estimó un tiempo de 30 minutos y se completó en 40 minutos.</w:t>
-      </w:r>
-    </w:p>
-    <w:p>
-      <w:pPr>
-        <w:ind w:left="340"/>
-      </w:pPr>
-      <w:r>
-        <w:t xml:space="preserve">#13 Cambio de biblioteca de deap a pymoo. Se estimo un tiempo de 6 horas y se completó en 10 horas. </w:t>
-      </w:r>
-      <w:r>
-        <w:t>No se logró replicar completamente el funcionamiento del algoritmo con la biblioteca DEAP.</w:t>
-      </w:r>
-    </w:p>
-    <w:p>
-      <w:pPr>
-        <w:ind w:firstLine="340"/>
-      </w:pPr>
-      <w:r>
-        <w:t xml:space="preserve">También se programaron para este sprint la función de creación de un archivo final y la de descarga del archivo pero no </w:t>
-      </w:r>
-      <w:r>
-        <w:t>se llegaron a comenzar</w:t>
-      </w:r>
-      <w:r>
-        <w:t>.</w:t>
-      </w:r>
-    </w:p>
-    <w:p>
-      <w:pPr>
-        <w:ind w:firstLine="340"/>
-      </w:pPr>
-      <w:r>
-        <w:t xml:space="preserve">Retrospectiva del sprint. </w:t>
-      </w:r>
-      <w:r>
-        <w:t xml:space="preserve">Se invirtió poco tiempo en el proyecto durante este sprint, lo cual se reflejó en la cantidad de tareas completadas. </w:t>
-      </w:r>
-      <w:r>
-        <w:t>Las tareas necesarias para el archivo final y para la descarga no son tan prioritarias como el buen funcionamiento del algoritmo, pero no lo he previsto al principio del sprint y he tenido que crear tareas a mitad de este.</w:t>
-      </w:r>
-    </w:p>
-    <w:p/>
-    <w:p>
-      <w:pPr>
-        <w:pStyle w:val="Ttulo3"/>
-      </w:pPr>
-      <w:bookmarkStart w:id="11" w:name="_Toc170407718"/>
-      <w:r>
-        <w:lastRenderedPageBreak/>
-        <w:t xml:space="preserve">Sprint 5 (22/05/2024 – </w:t>
-      </w:r>
-      <w:r>
-        <w:t>05</w:t>
-      </w:r>
-      <w:r>
-        <w:t>/0</w:t>
-      </w:r>
-      <w:r>
-        <w:t>6</w:t>
-      </w:r>
-      <w:r>
-        <w:t>/2024)</w:t>
-      </w:r>
-      <w:bookmarkEnd w:id="11"/>
-    </w:p>
-    <w:p>
-      <w:pPr>
-        <w:ind w:firstLine="340"/>
-      </w:pPr>
-      <w:r>
-        <w:t>Este sprint se ha centrado en realizar correcciones sobre el algoritmo genético y añadir la funcionalidad de descarga de varios archivos a partir de una solución.</w:t>
-      </w:r>
-    </w:p>
-    <w:p>
-      <w:pPr>
-        <w:ind w:left="340"/>
-      </w:pPr>
-      <w:r>
-        <w:t>Las tareas programadas fueron las siguientes:</w:t>
-      </w:r>
-    </w:p>
-    <w:p>
-      <w:pPr>
-        <w:ind w:left="340"/>
-      </w:pPr>
-      <w:r>
-        <w:t>#14 Documentar el sprint 4. Se estimó un tiempo de 30 minutos y se completó en 10 minutos.</w:t>
-      </w:r>
-    </w:p>
-    <w:p>
-      <w:pPr>
-        <w:ind w:left="340"/>
-      </w:pPr>
-      <w:r>
-        <w:t>#16 Selección de parámetros para el algoritmo genético.</w:t>
-      </w:r>
-      <w:r>
-        <w:t xml:space="preserve"> Se estimó</w:t>
-      </w:r>
-      <w:r>
-        <w:t xml:space="preserve"> un tiempo de 20 horas y se completó en 15 horas. En esta tarea no sólo se seleccionaron los parámetros por defecto del algoritmo </w:t>
-      </w:r>
-      <w:r>
-        <w:t xml:space="preserve">genético, </w:t>
-      </w:r>
-      <w:r>
-        <w:t>sino que también se cambió el algoritmo para que no devolviese la misma solución siempre.</w:t>
-      </w:r>
-    </w:p>
-    <w:p>
-      <w:pPr>
-        <w:ind w:left="340"/>
-      </w:pPr>
-      <w:r>
-        <w:t>#</w:t>
-      </w:r>
-      <w:r>
-        <w:t xml:space="preserve">11 Implementar una función para crear el archivo final. Se estimó un tiempo de 2 horas y se completó en 5 horas. Surgió un problema con la representación en imagen de </w:t>
-      </w:r>
-      <w:r>
-        <w:t>NetworkX</w:t>
-      </w:r>
-      <w:r>
-        <w:t xml:space="preserve"> y los auto enlaces.</w:t>
-      </w:r>
-    </w:p>
-    <w:p>
-      <w:pPr>
-        <w:ind w:left="340"/>
-      </w:pPr>
-      <w:r>
-        <w:t>#18 Implementar descargas para el algoritmo genético. Se estimó un tiempo de 2 horas y se completó en el tiempo previsto. Se codificaron los archivos para su descarga a través de la página web.</w:t>
-      </w:r>
-    </w:p>
-    <w:p>
-      <w:pPr>
-        <w:ind w:firstLine="340"/>
-      </w:pPr>
-      <w:r>
-        <w:t>También se programaron las tareas de documentar el algoritmo genético y la creación de test pero no llegué a empezarlas.</w:t>
-      </w:r>
-    </w:p>
-    <w:p>
-      <w:pPr>
-        <w:ind w:firstLine="340"/>
-      </w:pPr>
-      <w:r>
-        <w:t>Retrospectiva del sprint. Este sprint se ha extendido una semana más porque al acabar la primera semana no</w:t>
-      </w:r>
-      <w:r>
-        <w:t xml:space="preserve"> se realizó</w:t>
-      </w:r>
-      <w:r>
-        <w:t xml:space="preserve"> ninguna tarea. Los nombres dados a las tareas no han sido del todo adecuados y eso ha provocado confusión sobre cómo abordarlas, retrasando su inicio.</w:t>
-      </w:r>
-    </w:p>
-    <w:p/>
-    <w:p>
-      <w:pPr>
-        <w:pStyle w:val="Ttulo3"/>
-      </w:pPr>
-      <w:bookmarkStart w:id="12" w:name="_Toc170407719"/>
-      <w:r>
-        <w:t>Sprint 6 (05/06/2024 – 1</w:t>
-      </w:r>
-      <w:r>
-        <w:t>9</w:t>
-      </w:r>
-      <w:r>
-        <w:t>/06/2024)</w:t>
-      </w:r>
-      <w:bookmarkEnd w:id="12"/>
-    </w:p>
-    <w:p>
-      <w:pPr>
-        <w:ind w:left="340"/>
-      </w:pPr>
-      <w:r>
-        <w:t>Este sprint se centró en mejorar la solución obtenida y los archivos resultado.</w:t>
-      </w:r>
-    </w:p>
-    <w:p>
-      <w:pPr>
-        <w:ind w:left="340"/>
-      </w:pPr>
-      <w:r>
-        <w:t>Las tareas programadas fueron las siguientes:</w:t>
-      </w:r>
-    </w:p>
-    <w:p>
-      <w:pPr>
-        <w:ind w:left="340"/>
-      </w:pPr>
-      <w:r>
-        <w:t>#Documentar sprint 5. Se estimó un tiempo de 1 hora y se completó en 30 minutos.</w:t>
-      </w:r>
-    </w:p>
-    <w:p>
-      <w:pPr>
-        <w:ind w:left="340"/>
-      </w:pPr>
-      <w:r>
-        <w:t xml:space="preserve">#23 Añadir la decisión de parámetros para el usuario. Se estimó un tiempo de 1 hora y se completó en </w:t>
-      </w:r>
-      <w:r>
-        <w:t>4</w:t>
-      </w:r>
-      <w:r>
-        <w:t xml:space="preserve"> horas.</w:t>
-      </w:r>
-    </w:p>
-    <w:p>
-      <w:pPr>
-        <w:ind w:left="340"/>
-      </w:pPr>
-      <w:r>
-        <w:t>#24 Bug creación red aleatoria. Se estimó un tiempo de 1 hora y 30 minutos y se completó en 2 horas.</w:t>
-      </w:r>
-    </w:p>
-    <w:p>
-      <w:pPr>
-        <w:ind w:left="340"/>
-      </w:pPr>
-      <w:r>
-        <w:t xml:space="preserve">#20 Mejorar descargas para el algoritmo genético. Se estimó un tiempo de 7 horas y se invirtieron </w:t>
-      </w:r>
-      <w:r>
-        <w:t>4</w:t>
-      </w:r>
-      <w:r>
-        <w:t xml:space="preserve"> horas pero no se completó.</w:t>
-      </w:r>
-      <w:r>
-        <w:t xml:space="preserve"> </w:t>
-      </w:r>
-      <w:r>
-        <w:t>Se realizaron algunas mejoras co</w:t>
-      </w:r>
-      <w:r>
-        <w:t>mo colorear los compontes en la imagen del grafo.</w:t>
-      </w:r>
-    </w:p>
-    <w:p>
-      <w:pPr>
-        <w:ind w:left="340"/>
-      </w:pPr>
-      <w:r>
-        <w:lastRenderedPageBreak/>
-        <w:t>#21 Heurística para soluciones no factibles. Se estimó un tiempo de 5 horas y se completó en 11 horas. Además de crear la heurística para cambiar una solución no factible a una factible, se corrigió un problema en la creación de la solución. Esto hizo que llevara más tiempo del esperado.</w:t>
-      </w:r>
-    </w:p>
-    <w:p>
-      <w:pPr>
-        <w:ind w:firstLine="340"/>
-      </w:pPr>
-      <w:r>
-        <w:t>También se programaron tareas de documentación, corrección de bugs e implementación de tests, pero no se llegaron a empezar.</w:t>
-      </w:r>
-    </w:p>
-    <w:p/>
-    <w:p>
-      <w:pPr>
-        <w:ind w:firstLine="340"/>
-      </w:pPr>
-      <w:r>
-        <w:t>Retrospectiva del sprint.</w:t>
-      </w:r>
-      <w:r>
-        <w:t xml:space="preserve"> </w:t>
-      </w:r>
-      <w:r>
-        <w:t>En la mayoría de los sprints realizados hasta el momento, se han dejado tareas sin completar debido a una planificación inadecuada. Para mejorar este aspecto, es fundamental priorizar y programar las tareas más importantes, asegurándose de que puedan ser completadas dentro del período del sprint. Las tareas secundarias deben mantenerse en el producto backlog. Una vez que las tareas principales se hayan completado, las tareas secundarias pueden añadirse al sprint actual.</w:t>
-      </w:r>
-    </w:p>
-    <w:p/>
-    <w:p>
-      <w:pPr>
-        <w:pStyle w:val="Ttulo3"/>
-      </w:pPr>
-      <w:bookmarkStart w:id="13" w:name="_Toc170407720"/>
-      <w:r>
-        <w:t>Sprint 7 (05/06/2024 – 19/06/2024)</w:t>
-      </w:r>
-      <w:bookmarkEnd w:id="13"/>
-    </w:p>
-    <w:p>
-      <w:pPr>
-        <w:ind w:firstLine="340"/>
-      </w:pPr>
-      <w:r>
-        <w:t>Este sprint se centró sobre todo en la documentación del proyecto y en acabar el desarrollo de la aplicación.</w:t>
-      </w:r>
-    </w:p>
-    <w:p>
-      <w:pPr>
-        <w:ind w:left="340"/>
-      </w:pPr>
-      <w:r>
-        <w:t>Las tareas programadas fueron las siguientes:</w:t>
-      </w:r>
-    </w:p>
-    <w:p>
-      <w:pPr>
-        <w:ind w:left="340"/>
-      </w:pPr>
-      <w:r>
-        <w:t>#25 Documentar sprint 6. Se estimó un tiempo de 30 minutos y se completó en 45 minutos.</w:t>
-      </w:r>
-    </w:p>
-    <w:p>
-      <w:pPr>
-        <w:ind w:left="340"/>
-      </w:pPr>
-      <w:r>
-        <w:t>#26 Documentar introducción. Se estimó un tiempo de 3 horas y se completó en 6 horas.</w:t>
-      </w:r>
-    </w:p>
-    <w:p>
-      <w:pPr>
-        <w:ind w:left="340"/>
-      </w:pPr>
-      <w:r>
-        <w:t>#22 Documentar objetivos principales. Se estimó un tiempo de 3 horas y se completó en 3 horas.</w:t>
-      </w:r>
-    </w:p>
-    <w:p>
-      <w:pPr>
-        <w:ind w:left="340"/>
-      </w:pPr>
-      <w:r>
-        <w:t xml:space="preserve">#15 Documentación del algoritmo genético. Se estimó un tiempo de 4 horas y se completó en </w:t>
-      </w:r>
-      <w:r>
-        <w:t>4</w:t>
-      </w:r>
-      <w:r>
-        <w:t>0 horas aproximadamente. Esta tarea ha sido considerada como la documentación de los conceptos teóricos y por eso el error entre el tiempo estimado e invertido.</w:t>
-      </w:r>
-    </w:p>
-    <w:p>
-      <w:pPr>
-        <w:ind w:left="340"/>
-      </w:pPr>
-      <w:r>
-        <w:t xml:space="preserve">#20 Mejorar descargas para el algoritmo genético. </w:t>
-      </w:r>
-      <w:r>
-        <w:t xml:space="preserve">Se estimó un tiempo de 3 horas y se completó en 12 horas. Se añadieron las siguientes mejoras, la leyenda en la imagen del grafo, la asignación de nombres a las soluciones y su corrección cuando son modificadas y la </w:t>
-      </w:r>
-      <w:r>
-        <w:t>descarga de todos los archivos.</w:t>
-      </w:r>
-    </w:p>
-    <w:p>
-      <w:pPr>
-        <w:ind w:left="340"/>
-      </w:pPr>
-      <w:r>
-        <w:t>#</w:t>
-      </w:r>
-      <w:r>
-        <w:t xml:space="preserve">27 </w:t>
-      </w:r>
-      <w:r>
-        <w:t>Arreglar un bug con los pares de hermanos en la creación de la red aleatoria. Se estimó un tiempo de 1 hora y se completó en 8 horas. En esta tarea también se crearon archivos de ejemplo nuevos y se añadieron las revisiones a la memoria.</w:t>
-      </w:r>
-    </w:p>
-    <w:p>
-      <w:pPr>
-        <w:ind w:firstLine="340"/>
-      </w:pPr>
-      <w:r>
-        <w:t xml:space="preserve">Retrospectiva del sprint. </w:t>
-      </w:r>
-      <w:r>
-        <w:t xml:space="preserve">La tarea de documentar los objetivos teóricos fue mal definida y desglosada. Es importante que ninguna tarea individual exceda un total de 24 horas. Además, </w:t>
-      </w:r>
-      <w:r>
-        <w:lastRenderedPageBreak/>
-        <w:t>se observó una planificación deficiente en las tareas de diseño, ya que se introdujeron nuevas funcionalidades no planificadas durante la ejecución de las tareas, lo que complicó su gestión y desarrollo adecuado.</w:t>
+        <w:t>La tarea de documentar los objetivos teóricos fue mal definida y desglosada. Es importante que ninguna tarea individual exceda un total de 24 horas. Además, se observó una planificación deficiente en las tareas de diseño, ya que se introdujeron nuevas funcionalidades no planificadas durante la ejecución de las tareas, lo que complicó su gestión y desarrollo adecuado.</w:t>
       </w:r>
     </w:p>
     <w:p/>
@@ -3486,7 +3484,13 @@
         <w:t xml:space="preserve">#33 Documentar apéndice B especificación de requisitos. Se estimó un tiempo de </w:t>
       </w:r>
       <w:r>
-        <w:t>12 horas y se completó en 8.</w:t>
+        <w:t>12 horas y se completó en 8</w:t>
+      </w:r>
+      <w:r>
+        <w:t xml:space="preserve"> horas</w:t>
+      </w:r>
+      <w:r>
+        <w:t>.</w:t>
       </w:r>
     </w:p>
     <w:p>
@@ -3494,7 +3498,10 @@
         <w:ind w:left="340"/>
       </w:pPr>
       <w:r>
-        <w:t># Documentar apéndice F anexo de sostenibilización curricular. Se estimó un tiempo de 5 horas y se co</w:t>
+        <w:t xml:space="preserve"># Documentar apéndice F anexo de sostenibilización curricular. Se estimó un tiempo de 5 horas y </w:t>
+      </w:r>
+      <w:r>
+        <w:t>tomó 3 horas y media completarlo.</w:t>
       </w:r>
     </w:p>
     <w:p>
@@ -3552,7 +3559,11 @@
       </w:r>
       <w:bookmarkEnd w:id="16"/>
     </w:p>
-    <w:p/>
+    <w:p>
+      <w:r>
+        <w:t>Heroku despliegue 7 dólares al mes</w:t>
+      </w:r>
+    </w:p>
     <w:p>
       <w:pPr>
         <w:pStyle w:val="Ttulo3"/>
@@ -3573,7 +3584,6 @@
         <w:jc w:val="left"/>
       </w:pPr>
       <w:r>
-        <w:lastRenderedPageBreak/>
         <w:br w:type="page"/>
       </w:r>
     </w:p>
@@ -3612,7 +3622,13 @@
         <w:t xml:space="preserve"> la aplicación</w:t>
       </w:r>
       <w:r>
-        <w:t>, los cuales guiarán su diseño y desarrollo, asegurando que el producto final cumpla con los objetivos establecido</w:t>
+        <w:t>, los cuales guiarán su diseño y desarrollo</w:t>
+      </w:r>
+      <w:r>
+        <w:t xml:space="preserve"> para</w:t>
+      </w:r>
+      <w:r>
+        <w:t xml:space="preserve"> que el producto final cumpla con los objetivos establecido</w:t>
       </w:r>
       <w:r>
         <w:t>s</w:t>
@@ -3855,6 +3871,7 @@
           <w:b/>
           <w:bCs/>
         </w:rPr>
+        <w:lastRenderedPageBreak/>
         <w:t>RF-3.2</w:t>
       </w:r>
       <w:r>
@@ -3883,7 +3900,6 @@
           <w:b/>
           <w:bCs/>
         </w:rPr>
-        <w:lastRenderedPageBreak/>
         <w:t>RF-</w:t>
       </w:r>
       <w:r>
@@ -4203,29 +4219,6 @@
         <w:t>. La aplicación debe ser capaz de ejecutar y gestionar múltiples hilos de procesamiento de manera continua durante un período máximo de 24 horas. Esto es esencial para que el algoritmo pueda realizar una exploración más amplia y profunda de las soluciones.</w:t>
       </w:r>
     </w:p>
-    <w:p>
-      <w:pPr>
-        <w:pStyle w:val="Ttulo2"/>
-      </w:pPr>
-      <w:r>
-        <w:t>B.4. Especificación de requisitos</w:t>
-      </w:r>
-    </w:p>
-    <w:p>
-      <w:r>
-        <w:tab/>
-      </w:r>
-      <w:r>
-        <w:t xml:space="preserve">En este apartado se definirán los casos de uso junto al diagrama de casos de uso. </w:t>
-      </w:r>
-      <w:r>
-        <w:t xml:space="preserve">Debido a que </w:t>
-      </w:r>
-      <w:r>
-        <w:t>sólo hay un tipo de usuario, el actor en todos los casos será el usuario.</w:t>
-      </w:r>
-    </w:p>
-    <w:p/>
     <w:p>
       <w:pPr>
         <w:sectPr>
@@ -4241,24 +4234,99 @@
       </w:pPr>
     </w:p>
     <w:p>
+      <w:pPr>
+        <w:pStyle w:val="Ttulo2"/>
+      </w:pPr>
+      <w:r>
+        <w:lastRenderedPageBreak/>
+        <w:t>B.4. Especificación de requisitos</w:t>
+      </w:r>
+    </w:p>
+    <w:p>
       <w:r>
         <w:rPr>
           <w:noProof/>
         </w:rPr>
-        <w:lastRenderedPageBreak/>
+        <w:drawing>
+          <wp:anchor distT="0" distB="0" distL="114300" distR="114300" simplePos="0" relativeHeight="251664384" behindDoc="0" locked="0" layoutInCell="1" allowOverlap="1" wp14:anchorId="03F8D904" wp14:editId="5BD054D2">
+            <wp:simplePos x="0" y="0"/>
+            <wp:positionH relativeFrom="margin">
+              <wp:align>left</wp:align>
+            </wp:positionH>
+            <wp:positionV relativeFrom="paragraph">
+              <wp:posOffset>531495</wp:posOffset>
+            </wp:positionV>
+            <wp:extent cx="8888730" cy="4178300"/>
+            <wp:effectExtent l="0" t="0" r="7620" b="0"/>
+            <wp:wrapTopAndBottom/>
+            <wp:docPr id="586546568" name="Imagen 4"/>
+            <wp:cNvGraphicFramePr>
+              <a:graphicFrameLocks xmlns:a="http://schemas.openxmlformats.org/drawingml/2006/main" noChangeAspect="1"/>
+            </wp:cNvGraphicFramePr>
+            <a:graphic xmlns:a="http://schemas.openxmlformats.org/drawingml/2006/main">
+              <a:graphicData uri="http://schemas.openxmlformats.org/drawingml/2006/picture">
+                <pic:pic xmlns:pic="http://schemas.openxmlformats.org/drawingml/2006/picture">
+                  <pic:nvPicPr>
+                    <pic:cNvPr id="0" name="Picture 3"/>
+                    <pic:cNvPicPr>
+                      <a:picLocks noChangeAspect="1" noChangeArrowheads="1"/>
+                    </pic:cNvPicPr>
+                  </pic:nvPicPr>
+                  <pic:blipFill>
+                    <a:blip r:embed="rId12">
+                      <a:extLst>
+                        <a:ext uri="{28A0092B-C50C-407E-A947-70E740481C1C}">
+                          <a14:useLocalDpi xmlns:a14="http://schemas.microsoft.com/office/drawing/2010/main" val="0"/>
+                        </a:ext>
+                      </a:extLst>
+                    </a:blip>
+                    <a:srcRect/>
+                    <a:stretch>
+                      <a:fillRect/>
+                    </a:stretch>
+                  </pic:blipFill>
+                  <pic:spPr bwMode="auto">
+                    <a:xfrm>
+                      <a:off x="0" y="0"/>
+                      <a:ext cx="8888730" cy="4178300"/>
+                    </a:xfrm>
+                    <a:prstGeom prst="rect">
+                      <a:avLst/>
+                    </a:prstGeom>
+                    <a:noFill/>
+                    <a:ln>
+                      <a:noFill/>
+                    </a:ln>
+                  </pic:spPr>
+                </pic:pic>
+              </a:graphicData>
+            </a:graphic>
+            <wp14:sizeRelH relativeFrom="page">
+              <wp14:pctWidth>0</wp14:pctWidth>
+            </wp14:sizeRelH>
+            <wp14:sizeRelV relativeFrom="page">
+              <wp14:pctHeight>0</wp14:pctHeight>
+            </wp14:sizeRelV>
+          </wp:anchor>
+        </w:drawing>
+      </w:r>
+      <w:r>
+        <w:rPr>
+          <w:noProof/>
+        </w:rPr>
         <mc:AlternateContent>
           <mc:Choice Requires="wps">
             <w:drawing>
-              <wp:anchor distT="0" distB="0" distL="114300" distR="114300" simplePos="0" relativeHeight="251666432" behindDoc="0" locked="0" layoutInCell="1" allowOverlap="1" wp14:anchorId="1E63876C" wp14:editId="473C9267">
+              <wp:anchor distT="0" distB="0" distL="114300" distR="114300" simplePos="0" relativeHeight="251666432" behindDoc="0" locked="0" layoutInCell="1" allowOverlap="1" wp14:anchorId="1E63876C" wp14:editId="4B0B5182">
                 <wp:simplePos x="0" y="0"/>
-                <wp:positionH relativeFrom="column">
-                  <wp:posOffset>0</wp:posOffset>
+                <wp:positionH relativeFrom="margin">
+                  <wp:align>right</wp:align>
                 </wp:positionH>
                 <wp:positionV relativeFrom="paragraph">
-                  <wp:posOffset>4490085</wp:posOffset>
+                  <wp:posOffset>4794250</wp:posOffset>
                 </wp:positionV>
                 <wp:extent cx="8888730" cy="635"/>
-                <wp:effectExtent l="0" t="0" r="0" b="0"/>
+                <wp:effectExtent l="0" t="0" r="7620" b="9525"/>
                 <wp:wrapTopAndBottom/>
                 <wp:docPr id="1899140827" name="Cuadro de texto 1"/>
                 <wp:cNvGraphicFramePr/>
@@ -4332,7 +4400,7 @@
           </mc:Choice>
           <mc:Fallback>
             <w:pict>
-              <v:shape w14:anchorId="1E63876C" id="Cuadro de texto 1" o:spid="_x0000_s1028" type="#_x0000_t202" style="position:absolute;left:0;text-align:left;margin-left:0;margin-top:353.55pt;width:699.9pt;height:.05pt;z-index:251666432;visibility:visible;mso-wrap-style:square;mso-wrap-distance-left:9pt;mso-wrap-distance-top:0;mso-wrap-distance-right:9pt;mso-wrap-distance-bottom:0;mso-position-horizontal:absolute;mso-position-horizontal-relative:text;mso-position-vertical:absolute;mso-position-vertical-relative:text;v-text-anchor:top" o:gfxdata="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" stroked="f">
+              <v:shape w14:anchorId="1E63876C" id="Cuadro de texto 1" o:spid="_x0000_s1028" type="#_x0000_t202" style="position:absolute;left:0;text-align:left;margin-left:648.7pt;margin-top:377.5pt;width:699.9pt;height:.05pt;z-index:251666432;visibility:visible;mso-wrap-style:square;mso-wrap-distance-left:9pt;mso-wrap-distance-top:0;mso-wrap-distance-right:9pt;mso-wrap-distance-bottom:0;mso-position-horizontal:right;mso-position-horizontal-relative:margin;mso-position-vertical:absolute;mso-position-vertical-relative:text;v-text-anchor:top" o:gfxdata="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" stroked="f">
                 <v:textbox style="mso-fit-shape-to-text:t" inset="0,0,0,0">
                   <w:txbxContent>
                     <w:p>
@@ -4370,82 +4438,22 @@
                     </w:p>
                   </w:txbxContent>
                 </v:textbox>
-                <w10:wrap type="topAndBottom"/>
+                <w10:wrap type="topAndBottom" anchorx="margin"/>
               </v:shape>
             </w:pict>
           </mc:Fallback>
         </mc:AlternateContent>
       </w:r>
       <w:r>
-        <w:rPr>
-          <w:noProof/>
-        </w:rPr>
-        <w:drawing>
-          <wp:anchor distT="0" distB="0" distL="114300" distR="114300" simplePos="0" relativeHeight="251664384" behindDoc="0" locked="0" layoutInCell="1" allowOverlap="1" wp14:anchorId="03F8D904" wp14:editId="6861D558">
-            <wp:simplePos x="0" y="0"/>
-            <wp:positionH relativeFrom="margin">
-              <wp:align>left</wp:align>
-            </wp:positionH>
-            <wp:positionV relativeFrom="paragraph">
-              <wp:posOffset>255181</wp:posOffset>
-            </wp:positionV>
-            <wp:extent cx="8888730" cy="4178300"/>
-            <wp:effectExtent l="0" t="0" r="7620" b="0"/>
-            <wp:wrapTopAndBottom/>
-            <wp:docPr id="586546568" name="Imagen 4"/>
-            <wp:cNvGraphicFramePr>
-              <a:graphicFrameLocks xmlns:a="http://schemas.openxmlformats.org/drawingml/2006/main" noChangeAspect="1"/>
-            </wp:cNvGraphicFramePr>
-            <a:graphic xmlns:a="http://schemas.openxmlformats.org/drawingml/2006/main">
-              <a:graphicData uri="http://schemas.openxmlformats.org/drawingml/2006/picture">
-                <pic:pic xmlns:pic="http://schemas.openxmlformats.org/drawingml/2006/picture">
-                  <pic:nvPicPr>
-                    <pic:cNvPr id="0" name="Picture 3"/>
-                    <pic:cNvPicPr>
-                      <a:picLocks noChangeAspect="1" noChangeArrowheads="1"/>
-                    </pic:cNvPicPr>
-                  </pic:nvPicPr>
-                  <pic:blipFill>
-                    <a:blip r:embed="rId12">
-                      <a:extLst>
-                        <a:ext uri="{28A0092B-C50C-407E-A947-70E740481C1C}">
-                          <a14:useLocalDpi xmlns:a14="http://schemas.microsoft.com/office/drawing/2010/main" val="0"/>
-                        </a:ext>
-                      </a:extLst>
-                    </a:blip>
-                    <a:srcRect/>
-                    <a:stretch>
-                      <a:fillRect/>
-                    </a:stretch>
-                  </pic:blipFill>
-                  <pic:spPr bwMode="auto">
-                    <a:xfrm>
-                      <a:off x="0" y="0"/>
-                      <a:ext cx="8888730" cy="4178300"/>
-                    </a:xfrm>
-                    <a:prstGeom prst="rect">
-                      <a:avLst/>
-                    </a:prstGeom>
-                    <a:noFill/>
-                    <a:ln>
-                      <a:noFill/>
-                    </a:ln>
-                  </pic:spPr>
-                </pic:pic>
-              </a:graphicData>
-            </a:graphic>
-            <wp14:sizeRelH relativeFrom="page">
-              <wp14:pctWidth>0</wp14:pctWidth>
-            </wp14:sizeRelH>
-            <wp14:sizeRelV relativeFrom="page">
-              <wp14:pctHeight>0</wp14:pctHeight>
-            </wp14:sizeRelV>
-          </wp:anchor>
-        </w:drawing>
-      </w:r>
-    </w:p>
-    <w:p/>
-    <w:p/>
+        <w:tab/>
+      </w:r>
+      <w:r>
+        <w:t xml:space="preserve">En este apartado se definirán los casos de uso junto al diagrama de casos de uso. Debido a que </w:t>
+      </w:r>
+      <w:r>
+        <w:t>sólo hay un tipo de usuario, el actor en todos los casos será el usuario.</w:t>
+      </w:r>
+    </w:p>
     <w:p>
       <w:pPr>
         <w:sectPr>
@@ -6622,12 +6630,14 @@
       </w:tr>
     </w:tbl>
     <w:p/>
+    <w:p/>
     <w:p>
       <w:pPr>
         <w:pStyle w:val="Descripcin"/>
         <w:keepNext/>
       </w:pPr>
       <w:r>
+        <w:lastRenderedPageBreak/>
         <w:t xml:space="preserve">Tabla </w:t>
       </w:r>
       <w:r>
@@ -8438,12 +8448,15 @@
       </w:tr>
     </w:tbl>
     <w:p/>
+    <w:p/>
+    <w:p/>
     <w:p>
       <w:pPr>
         <w:pStyle w:val="Descripcin"/>
         <w:keepNext/>
       </w:pPr>
       <w:r>
+        <w:lastRenderedPageBreak/>
         <w:t xml:space="preserve">Tabla </w:t>
       </w:r>
       <w:r>
@@ -9871,16 +9884,7 @@
         <w:fldChar w:fldCharType="end"/>
       </w:r>
       <w:r>
-        <w:t xml:space="preserve"> </w:t>
-      </w:r>
-      <w:r>
-        <w:t xml:space="preserve">Este proyecto, centrado en la organización de los alumnos para reducir el riesgo de contagio de enfermedades en </w:t>
-      </w:r>
-      <w:r>
-        <w:t>entornos escolares</w:t>
-      </w:r>
-      <w:r>
-        <w:t>, contribuye directamente a los ODS relacionados con la salud y el bienestar (ODS 3) y la educación de calidad (ODS 4).</w:t>
+        <w:t xml:space="preserve"> Este proyecto, centrado en la organización de los alumnos para reducir el riesgo de contagio de enfermedades en entornos escolares, contribuye directamente a los ODS relacionados con la salud y el bienestar (ODS 3) y la educación de calidad (ODS 4).</w:t>
       </w:r>
     </w:p>
     <w:p/>
@@ -9900,13 +9904,7 @@
         <w:ind w:firstLine="340"/>
       </w:pPr>
       <w:r>
-        <w:t xml:space="preserve">La organización de los alumnos en el colegio se realiza de manera estratégica para minimizar el riesgo de contagio de enfermedades infecciosas, cumpliendo así con el ODS 3 de la Agenda 2030, que se centra en garantizar una vida sana y promover el bienestar para todos en todas las edades. Este enfoque no solo se limita a una mera disposición física, sino que integra análisis avanzados de </w:t>
-      </w:r>
-      <w:r>
-        <w:t>datos</w:t>
-      </w:r>
-      <w:r>
-        <w:t xml:space="preserve"> para una gestión proactiva y eficaz del riesgo.</w:t>
+        <w:t>La organización de los alumnos en el colegio se realiza de manera estratégica para minimizar el riesgo de contagio de enfermedades infecciosas, cumpliendo así con el ODS 3 de la Agenda 2030, que se centra en garantizar una vida sana y promover el bienestar para todos en todas las edades. Este enfoque no solo se limita a una mera disposición física, sino que integra análisis avanzados de datos para una gestión proactiva y eficaz del riesgo.</w:t>
       </w:r>
     </w:p>
     <w:p>
@@ -9957,7 +9955,6 @@
         <w:pStyle w:val="Ttulo2"/>
       </w:pPr>
       <w:r>
-        <w:lastRenderedPageBreak/>
         <w:t>F.2 Objetivo número 4: Educación de calidad</w:t>
       </w:r>
     </w:p>
@@ -10787,8 +10784,9 @@
   <w:style w:type="paragraph" w:default="1" w:styleId="Normal">
     <w:name w:val="Normal"/>
     <w:qFormat/>
-    <w:rsid w:val="00D4027A"/>
+    <w:rsid w:val="00250DDE"/>
     <w:pPr>
+      <w:spacing w:before="120"/>
       <w:jc w:val="both"/>
     </w:pPr>
     <w:rPr>
@@ -10854,11 +10852,11 @@
     <w:uiPriority w:val="9"/>
     <w:unhideWhenUsed/>
     <w:qFormat/>
-    <w:rsid w:val="00DC2802"/>
+    <w:rsid w:val="00250DDE"/>
     <w:pPr>
       <w:keepNext/>
       <w:keepLines/>
-      <w:spacing w:before="40" w:after="0"/>
+      <w:spacing w:before="240" w:after="0"/>
       <w:outlineLvl w:val="2"/>
     </w:pPr>
     <w:rPr>
@@ -10872,6 +10870,7 @@
   <w:style w:type="character" w:default="1" w:styleId="Fuentedeprrafopredeter">
     <w:name w:val="Default Paragraph Font"/>
     <w:uiPriority w:val="1"/>
+    <w:semiHidden/>
     <w:unhideWhenUsed/>
   </w:style>
   <w:style w:type="table" w:default="1" w:styleId="Tablanormal">
@@ -10938,7 +10937,7 @@
     <w:basedOn w:val="Fuentedeprrafopredeter"/>
     <w:link w:val="Ttulo3"/>
     <w:uiPriority w:val="9"/>
-    <w:rsid w:val="00DC2802"/>
+    <w:rsid w:val="00250DDE"/>
     <w:rPr>
       <w:rFonts w:ascii="EB Garamond" w:eastAsiaTheme="majorEastAsia" w:hAnsi="EB Garamond" w:cstheme="majorBidi"/>
       <w:b/>

</xml_diff>